<commit_message>
20, 21, 22, 23
</commit_message>
<xml_diff>
--- a/Ответы.docx
+++ b/Ответы.docx
@@ -5653,7 +5653,15 @@
       <w:bookmarkStart w:id="68" w:name="_Toc511996788"/>
       <w:bookmarkStart w:id="69" w:name="_Toc511997604"/>
       <w:r>
-        <w:t>Сеть Фейстеля как метод построения алгоритмов симметричного шифрования</w:t>
+        <w:t xml:space="preserve">Сеть </w:t>
+      </w:r>
+      <w:proofErr w:type="spellStart"/>
+      <w:r>
+        <w:t>Фейстеля</w:t>
+      </w:r>
+      <w:proofErr w:type="spellEnd"/>
+      <w:r>
+        <w:t xml:space="preserve"> как метод построения алгоритмов симметричного шифрования</w:t>
       </w:r>
       <w:bookmarkEnd w:id="63"/>
       <w:bookmarkEnd w:id="64"/>
@@ -6073,9 +6081,11 @@
         </w:rPr>
         <w:t xml:space="preserve"> </w:t>
       </w:r>
+      <w:proofErr w:type="spellStart"/>
       <w:r>
         <w:t>Фейстеля</w:t>
       </w:r>
+      <w:proofErr w:type="spellEnd"/>
       <w:r>
         <w:rPr>
           <w:lang w:val="en-US"/>
@@ -6116,8 +6126,13 @@
         </w:numPr>
       </w:pPr>
       <w:r>
-        <w:t>Основан на сети Фейстеля</w:t>
-      </w:r>
+        <w:t xml:space="preserve">Основан на сети </w:t>
+      </w:r>
+      <w:proofErr w:type="spellStart"/>
+      <w:r>
+        <w:t>Фейстеля</w:t>
+      </w:r>
+      <w:proofErr w:type="spellEnd"/>
     </w:p>
     <w:p>
       <w:pPr>
@@ -6508,8 +6523,13 @@
         </w:numPr>
       </w:pPr>
       <w:r>
-        <w:t>Основан на сети Фейстеля</w:t>
-      </w:r>
+        <w:t xml:space="preserve">Основан на сети </w:t>
+      </w:r>
+      <w:proofErr w:type="spellStart"/>
+      <w:r>
+        <w:t>Фейстеля</w:t>
+      </w:r>
+      <w:proofErr w:type="spellEnd"/>
     </w:p>
     <w:p>
       <w:pPr>
@@ -6819,7 +6839,15 @@
         </w:numPr>
       </w:pPr>
       <w:r>
-        <w:t>сохранение статистических особенностей открытого текста (поскольку одинаковым блокам шифротекста соответствуют одинаковые блоки открытого текста).</w:t>
+        <w:t xml:space="preserve">сохранение статистических особенностей открытого текста (поскольку одинаковым блокам </w:t>
+      </w:r>
+      <w:proofErr w:type="spellStart"/>
+      <w:r>
+        <w:t>шифротекста</w:t>
+      </w:r>
+      <w:proofErr w:type="spellEnd"/>
+      <w:r>
+        <w:t xml:space="preserve"> соответствуют одинаковые блоки открытого текста).</w:t>
       </w:r>
     </w:p>
     <w:p>
@@ -6923,12 +6951,14 @@
       <w:r>
         <w:t xml:space="preserve"> (</w:t>
       </w:r>
+      <w:proofErr w:type="spellStart"/>
       <w:r>
         <w:rPr>
           <w:lang w:val="en-US"/>
         </w:rPr>
         <w:t>i</w:t>
       </w:r>
+      <w:proofErr w:type="spellEnd"/>
       <w:r>
         <w:t>-</w:t>
       </w:r>
@@ -6974,12 +7004,14 @@
       <w:r>
         <w:t xml:space="preserve"> ((</w:t>
       </w:r>
+      <w:proofErr w:type="spellStart"/>
       <w:r>
         <w:rPr>
           <w:lang w:val="en-US"/>
         </w:rPr>
         <w:t>i</w:t>
       </w:r>
+      <w:proofErr w:type="spellEnd"/>
       <w:r>
         <w:t>-1)-</w:t>
       </w:r>
@@ -7043,7 +7075,15 @@
         </w:numPr>
       </w:pPr>
       <w:r>
-        <w:t>постоянная скорость обработки блоков (скорость определяется эффективностью реализации шифра; время выполнения операции «xor» пренебрежимо мало);</w:t>
+        <w:t>постоянная скорость обработки блоков (скорость определяется эффективностью реализации шифра; время выполнения операции «</w:t>
+      </w:r>
+      <w:proofErr w:type="spellStart"/>
+      <w:r>
+        <w:t>xor</w:t>
+      </w:r>
+      <w:proofErr w:type="spellEnd"/>
+      <w:r>
+        <w:t>» пренебрежимо мало);</w:t>
       </w:r>
     </w:p>
     <w:p>
@@ -7055,7 +7095,15 @@
         </w:numPr>
       </w:pPr>
       <w:r>
-        <w:t>отсутствие статистических особенностей, характерных для режима ECB (поскольку каждый блок открытого текста «смешивается» с блоком шифротекста, полученным на предыдущем шаге шифрования);</w:t>
+        <w:t xml:space="preserve">отсутствие статистических особенностей, характерных для режима ECB (поскольку каждый блок открытого текста «смешивается» с блоком </w:t>
+      </w:r>
+      <w:proofErr w:type="spellStart"/>
+      <w:r>
+        <w:t>шифротекста</w:t>
+      </w:r>
+      <w:proofErr w:type="spellEnd"/>
+      <w:r>
+        <w:t>, полученным на предыдущем шаге шифрования);</w:t>
       </w:r>
     </w:p>
     <w:p>
@@ -7075,7 +7123,15 @@
         </w:numPr>
       </w:pPr>
       <w:r>
-        <w:t>невозможность распараллеливания шифрования (поскольку для шифрования каждого i-го блока требуется блок, зашифрованный на предыдущем шаге (блоки связаны между собой)).</w:t>
+        <w:t>невозможность распараллеливания шифрования (поскольку для шифрования каждого i-</w:t>
+      </w:r>
+      <w:proofErr w:type="spellStart"/>
+      <w:r>
+        <w:t>го</w:t>
+      </w:r>
+      <w:proofErr w:type="spellEnd"/>
+      <w:r>
+        <w:t xml:space="preserve"> блока требуется блок, зашифрованный на предыдущем шаге (блоки связаны между собой)).</w:t>
       </w:r>
     </w:p>
     <w:p>
@@ -7089,7 +7145,21 @@
         <w:rPr>
           <w:b/>
         </w:rPr>
-        <w:t>Режим обратной связи по шифротексту (</w:t>
+        <w:t xml:space="preserve">Режим обратной связи по </w:t>
+      </w:r>
+      <w:proofErr w:type="spellStart"/>
+      <w:r>
+        <w:rPr>
+          <w:b/>
+        </w:rPr>
+        <w:t>шифротексту</w:t>
+      </w:r>
+      <w:proofErr w:type="spellEnd"/>
+      <w:r>
+        <w:rPr>
+          <w:b/>
+        </w:rPr>
+        <w:t xml:space="preserve"> (</w:t>
       </w:r>
       <w:r>
         <w:rPr>
@@ -7164,12 +7234,39 @@
         <w:t>Во время шифрования каждый блок открытого текста складывается по модулю 2 с блоком, зашифрованным на предыдущем шаге.</w:t>
       </w:r>
       <w:r>
-        <w:t xml:space="preserve">  Блоки открытого текста «смешиваются» («маскируются») с блоками шифротекста. Если в режиме СFВ с полноблочной обратной связью имеется два идентичных блока шифротекста, результат, например, </w:t>
-      </w:r>
-      <w:bookmarkStart w:id="91" w:name="_GoBack"/>
-      <w:bookmarkEnd w:id="91"/>
-      <w:r>
-        <w:t>шифрования алгоритмом DES на следующем шаге будет тем же. Скорость шифрования режима СFВ с полноблочной обратной связью та же, что и у блочного шифра, причём возможности распараллеливания процедуры шифрования ограничен</w:t>
+        <w:t xml:space="preserve">  Блоки открытого текста «смешиваются» («маскируются») с блоками </w:t>
+      </w:r>
+      <w:proofErr w:type="spellStart"/>
+      <w:r>
+        <w:t>шифротекста</w:t>
+      </w:r>
+      <w:proofErr w:type="spellEnd"/>
+      <w:r>
+        <w:t xml:space="preserve">. Если в режиме СFВ с </w:t>
+      </w:r>
+      <w:proofErr w:type="spellStart"/>
+      <w:r>
+        <w:t>полноблочной</w:t>
+      </w:r>
+      <w:proofErr w:type="spellEnd"/>
+      <w:r>
+        <w:t xml:space="preserve"> обратной связью имеется два идентичных блока </w:t>
+      </w:r>
+      <w:proofErr w:type="spellStart"/>
+      <w:r>
+        <w:t>шифротекста</w:t>
+      </w:r>
+      <w:proofErr w:type="spellEnd"/>
+      <w:r>
+        <w:t xml:space="preserve">, результат, например, шифрования алгоритмом DES на следующем шаге будет тем же. Скорость шифрования режима СFВ с </w:t>
+      </w:r>
+      <w:proofErr w:type="spellStart"/>
+      <w:r>
+        <w:t>полноблочной</w:t>
+      </w:r>
+      <w:proofErr w:type="spellEnd"/>
+      <w:r>
+        <w:t xml:space="preserve"> обратной связью та же, что и у блочного шифра, причём возможности распараллеливания процедуры шифрования ограничен</w:t>
       </w:r>
       <w:r>
         <w:t>ы</w:t>
@@ -7282,23 +7379,23 @@
           <w:numId w:val="2"/>
         </w:numPr>
       </w:pPr>
-      <w:bookmarkStart w:id="92" w:name="_Toc511921582"/>
-      <w:bookmarkStart w:id="93" w:name="_Toc511921897"/>
-      <w:bookmarkStart w:id="94" w:name="_Toc511922598"/>
-      <w:bookmarkStart w:id="95" w:name="_Toc511922545"/>
-      <w:bookmarkStart w:id="96" w:name="_Toc511996283"/>
-      <w:bookmarkStart w:id="97" w:name="_Toc511996792"/>
-      <w:bookmarkStart w:id="98" w:name="_Toc511997608"/>
+      <w:bookmarkStart w:id="91" w:name="_Toc511921582"/>
+      <w:bookmarkStart w:id="92" w:name="_Toc511921897"/>
+      <w:bookmarkStart w:id="93" w:name="_Toc511922598"/>
+      <w:bookmarkStart w:id="94" w:name="_Toc511922545"/>
+      <w:bookmarkStart w:id="95" w:name="_Toc511996283"/>
+      <w:bookmarkStart w:id="96" w:name="_Toc511996792"/>
+      <w:bookmarkStart w:id="97" w:name="_Toc511997608"/>
       <w:r>
         <w:t>Алгоритм шифрования ГОСТ 28147-89</w:t>
       </w:r>
+      <w:bookmarkEnd w:id="91"/>
       <w:bookmarkEnd w:id="92"/>
       <w:bookmarkEnd w:id="93"/>
       <w:bookmarkEnd w:id="94"/>
       <w:bookmarkEnd w:id="95"/>
       <w:bookmarkEnd w:id="96"/>
       <w:bookmarkEnd w:id="97"/>
-      <w:bookmarkEnd w:id="98"/>
     </w:p>
     <w:p>
       <w:pPr>
@@ -7398,8 +7495,13 @@
         </w:numPr>
       </w:pPr>
       <w:r>
-        <w:t>Основан на сети Фейстеля</w:t>
-      </w:r>
+        <w:t xml:space="preserve">Основан на сети </w:t>
+      </w:r>
+      <w:proofErr w:type="spellStart"/>
+      <w:r>
+        <w:t>Фейстеля</w:t>
+      </w:r>
+      <w:proofErr w:type="spellEnd"/>
     </w:p>
     <w:p>
       <w:pPr>
@@ -7463,7 +7565,15 @@
         <w:ind w:firstLine="567"/>
       </w:pPr>
       <w:r>
-        <w:t>Для генерации подключей исходный 256-битный ключ разбивается на восемь 32-битных блоков: K1…K8.</w:t>
+        <w:t xml:space="preserve">Для генерации </w:t>
+      </w:r>
+      <w:proofErr w:type="spellStart"/>
+      <w:r>
+        <w:t>подключей</w:t>
+      </w:r>
+      <w:proofErr w:type="spellEnd"/>
+      <w:r>
+        <w:t xml:space="preserve"> исходный 256-битный ключ разбивается на восемь 32-битных блоков: K1…K8.</w:t>
       </w:r>
       <w:r>
         <w:t xml:space="preserve"> </w:t>
@@ -7491,7 +7601,15 @@
         <w:t>R</w:t>
       </w:r>
       <w:r>
-        <w:t xml:space="preserve">i и Ki складываются по модулю </w:t>
+        <w:t xml:space="preserve">i и </w:t>
+      </w:r>
+      <w:proofErr w:type="spellStart"/>
+      <w:r>
+        <w:t>Ki</w:t>
+      </w:r>
+      <w:proofErr w:type="spellEnd"/>
+      <w:r>
+        <w:t xml:space="preserve"> складываются по модулю </w:t>
       </w:r>
       <m:oMath>
         <m:sSup>
@@ -7530,7 +7648,23 @@
         <w:ind w:firstLine="567"/>
       </w:pPr>
       <w:r>
-        <w:t>Результат разбивается на восемь 4-битовых подпоследовательностей, каждая из которых поступает на вход своего узла таблицы замен (в порядке возрастания старшинства битов), называемого ниже S-блоком. Общее количество S-блоков стандарта — восемь, то есть столько же, сколько и подпоследовательностей. Каждый S-блок представляет собой перестановку чисел от 0 до 15 (конкретный вид S-блоков в стандарте не определен).</w:t>
+        <w:t xml:space="preserve">Результат разбивается на восемь 4-битовых </w:t>
+      </w:r>
+      <w:proofErr w:type="spellStart"/>
+      <w:r>
+        <w:t>подпоследовательностей</w:t>
+      </w:r>
+      <w:proofErr w:type="spellEnd"/>
+      <w:r>
+        <w:t xml:space="preserve">, каждая из которых поступает на вход своего узла таблицы замен (в порядке возрастания старшинства битов), называемого ниже S-блоком. Общее количество S-блоков стандарта — восемь, то есть столько же, сколько и </w:t>
+      </w:r>
+      <w:proofErr w:type="spellStart"/>
+      <w:r>
+        <w:t>подпоследовательностей</w:t>
+      </w:r>
+      <w:proofErr w:type="spellEnd"/>
+      <w:r>
+        <w:t>. Каждый S-блок представляет собой перестановку чисел от 0 до 15 (конкретный вид S-блоков в стандарте не определен).</w:t>
       </w:r>
     </w:p>
     <w:p>
@@ -7539,8 +7673,21 @@
       </w:pPr>
       <w:r>
         <w:lastRenderedPageBreak/>
-        <w:t>Расшифровывание выполняется так же, как и зашифровывание, но инвертируется порядок подключей Ki</w:t>
-      </w:r>
+        <w:t xml:space="preserve">Расшифровывание выполняется так же, как и зашифровывание, но инвертируется порядок </w:t>
+      </w:r>
+      <w:proofErr w:type="spellStart"/>
+      <w:r>
+        <w:t>подключей</w:t>
+      </w:r>
+      <w:proofErr w:type="spellEnd"/>
+      <w:r>
+        <w:t xml:space="preserve"> </w:t>
+      </w:r>
+      <w:proofErr w:type="spellStart"/>
+      <w:r>
+        <w:t>Ki</w:t>
+      </w:r>
+      <w:proofErr w:type="spellEnd"/>
       <w:r>
         <w:t>.</w:t>
       </w:r>
@@ -7556,13 +7703,13 @@
           <w:lang w:val="en-US"/>
         </w:rPr>
       </w:pPr>
-      <w:bookmarkStart w:id="99" w:name="_Toc511921583"/>
-      <w:bookmarkStart w:id="100" w:name="_Toc511921898"/>
-      <w:bookmarkStart w:id="101" w:name="_Toc511922599"/>
-      <w:bookmarkStart w:id="102" w:name="_Toc511922546"/>
-      <w:bookmarkStart w:id="103" w:name="_Toc511996284"/>
-      <w:bookmarkStart w:id="104" w:name="_Toc511996793"/>
-      <w:bookmarkStart w:id="105" w:name="_Toc511997609"/>
+      <w:bookmarkStart w:id="98" w:name="_Toc511921583"/>
+      <w:bookmarkStart w:id="99" w:name="_Toc511921898"/>
+      <w:bookmarkStart w:id="100" w:name="_Toc511922599"/>
+      <w:bookmarkStart w:id="101" w:name="_Toc511922546"/>
+      <w:bookmarkStart w:id="102" w:name="_Toc511996284"/>
+      <w:bookmarkStart w:id="103" w:name="_Toc511996793"/>
+      <w:bookmarkStart w:id="104" w:name="_Toc511997609"/>
       <w:r>
         <w:t xml:space="preserve">Алгоритм шифрования </w:t>
       </w:r>
@@ -7572,13 +7719,13 @@
         </w:rPr>
         <w:t>3DES</w:t>
       </w:r>
+      <w:bookmarkEnd w:id="98"/>
       <w:bookmarkEnd w:id="99"/>
       <w:bookmarkEnd w:id="100"/>
       <w:bookmarkEnd w:id="101"/>
       <w:bookmarkEnd w:id="102"/>
       <w:bookmarkEnd w:id="103"/>
       <w:bookmarkEnd w:id="104"/>
-      <w:bookmarkEnd w:id="105"/>
     </w:p>
     <w:p>
       <w:pPr>
@@ -7887,13 +8034,13 @@
           <w:lang w:val="en-US"/>
         </w:rPr>
       </w:pPr>
-      <w:bookmarkStart w:id="106" w:name="_Toc511921584"/>
-      <w:bookmarkStart w:id="107" w:name="_Toc511921899"/>
-      <w:bookmarkStart w:id="108" w:name="_Toc511922600"/>
-      <w:bookmarkStart w:id="109" w:name="_Toc511922547"/>
-      <w:bookmarkStart w:id="110" w:name="_Toc511996285"/>
-      <w:bookmarkStart w:id="111" w:name="_Toc511996794"/>
-      <w:bookmarkStart w:id="112" w:name="_Toc511997610"/>
+      <w:bookmarkStart w:id="105" w:name="_Toc511921584"/>
+      <w:bookmarkStart w:id="106" w:name="_Toc511921899"/>
+      <w:bookmarkStart w:id="107" w:name="_Toc511922600"/>
+      <w:bookmarkStart w:id="108" w:name="_Toc511922547"/>
+      <w:bookmarkStart w:id="109" w:name="_Toc511996285"/>
+      <w:bookmarkStart w:id="110" w:name="_Toc511996794"/>
+      <w:bookmarkStart w:id="111" w:name="_Toc511997610"/>
       <w:r>
         <w:t xml:space="preserve">Алгоритм шифрования </w:t>
       </w:r>
@@ -7903,13 +8050,13 @@
         </w:rPr>
         <w:t>DESX</w:t>
       </w:r>
+      <w:bookmarkEnd w:id="105"/>
       <w:bookmarkEnd w:id="106"/>
       <w:bookmarkEnd w:id="107"/>
       <w:bookmarkEnd w:id="108"/>
       <w:bookmarkEnd w:id="109"/>
       <w:bookmarkEnd w:id="110"/>
       <w:bookmarkEnd w:id="111"/>
-      <w:bookmarkEnd w:id="112"/>
     </w:p>
     <w:p>
       <w:pPr>
@@ -8186,13 +8333,13 @@
           <w:lang w:val="en-US"/>
         </w:rPr>
       </w:pPr>
-      <w:bookmarkStart w:id="113" w:name="_Toc511921585"/>
-      <w:bookmarkStart w:id="114" w:name="_Toc511921900"/>
-      <w:bookmarkStart w:id="115" w:name="_Toc511922601"/>
-      <w:bookmarkStart w:id="116" w:name="_Toc511922548"/>
-      <w:bookmarkStart w:id="117" w:name="_Toc511996286"/>
-      <w:bookmarkStart w:id="118" w:name="_Toc511996795"/>
-      <w:bookmarkStart w:id="119" w:name="_Toc511997611"/>
+      <w:bookmarkStart w:id="112" w:name="_Toc511921585"/>
+      <w:bookmarkStart w:id="113" w:name="_Toc511921900"/>
+      <w:bookmarkStart w:id="114" w:name="_Toc511922601"/>
+      <w:bookmarkStart w:id="115" w:name="_Toc511922548"/>
+      <w:bookmarkStart w:id="116" w:name="_Toc511996286"/>
+      <w:bookmarkStart w:id="117" w:name="_Toc511996795"/>
+      <w:bookmarkStart w:id="118" w:name="_Toc511997611"/>
       <w:r>
         <w:t xml:space="preserve">Алгоритм шифрования </w:t>
       </w:r>
@@ -8202,13 +8349,13 @@
         </w:rPr>
         <w:t>AES</w:t>
       </w:r>
+      <w:bookmarkEnd w:id="112"/>
       <w:bookmarkEnd w:id="113"/>
       <w:bookmarkEnd w:id="114"/>
       <w:bookmarkEnd w:id="115"/>
       <w:bookmarkEnd w:id="116"/>
       <w:bookmarkEnd w:id="117"/>
       <w:bookmarkEnd w:id="118"/>
-      <w:bookmarkEnd w:id="119"/>
     </w:p>
     <w:p>
       <w:pPr>
@@ -8277,6 +8424,7 @@
       <w:r>
         <w:t xml:space="preserve">, также известный как </w:t>
       </w:r>
+      <w:proofErr w:type="spellStart"/>
       <w:r>
         <w:rPr>
           <w:b/>
@@ -8285,6 +8433,7 @@
         </w:rPr>
         <w:t>Rijndael</w:t>
       </w:r>
+      <w:proofErr w:type="spellEnd"/>
       <w:r>
         <w:t xml:space="preserve"> — симметричный алгоритм блочного шифрования, принятый в качестве стандарта шифрования правительством США по результатам конкурса </w:t>
       </w:r>
@@ -8407,12 +8556,14 @@
           <w:numId w:val="19"/>
         </w:numPr>
       </w:pPr>
+      <w:proofErr w:type="spellStart"/>
       <w:r>
         <w:rPr>
           <w:lang w:val="en-US"/>
         </w:rPr>
         <w:t>SubBytes</w:t>
       </w:r>
+      <w:proofErr w:type="spellEnd"/>
       <w:r>
         <w:t xml:space="preserve"> (</w:t>
       </w:r>
@@ -8458,12 +8609,14 @@
           <w:numId w:val="19"/>
         </w:numPr>
       </w:pPr>
+      <w:proofErr w:type="spellStart"/>
       <w:r>
         <w:rPr>
           <w:lang w:val="en-US"/>
         </w:rPr>
         <w:t>ShiftRows</w:t>
       </w:r>
+      <w:proofErr w:type="spellEnd"/>
       <w:r>
         <w:t xml:space="preserve"> (</w:t>
       </w:r>
@@ -8533,6 +8686,7 @@
           <w:numId w:val="19"/>
         </w:numPr>
       </w:pPr>
+      <w:proofErr w:type="spellStart"/>
       <w:r>
         <w:rPr>
           <w:lang w:val="en-US"/>
@@ -8545,6 +8699,7 @@
         </w:rPr>
         <w:t>ns</w:t>
       </w:r>
+      <w:proofErr w:type="spellEnd"/>
       <w:r>
         <w:t xml:space="preserve"> (</w:t>
       </w:r>
@@ -8572,12 +8727,14 @@
           <w:numId w:val="19"/>
         </w:numPr>
       </w:pPr>
+      <w:proofErr w:type="spellStart"/>
       <w:r>
         <w:rPr>
           <w:lang w:val="en-US"/>
         </w:rPr>
         <w:t>AddRoundKey</w:t>
       </w:r>
+      <w:proofErr w:type="spellEnd"/>
       <w:r>
         <w:t xml:space="preserve"> (</w:t>
       </w:r>
@@ -8719,24 +8876,24 @@
           <w:numId w:val="2"/>
         </w:numPr>
       </w:pPr>
-      <w:bookmarkStart w:id="120" w:name="_Toc511921586"/>
-      <w:bookmarkStart w:id="121" w:name="_Toc511921901"/>
-      <w:bookmarkStart w:id="122" w:name="_Toc511922602"/>
-      <w:bookmarkStart w:id="123" w:name="_Toc511922549"/>
-      <w:bookmarkStart w:id="124" w:name="_Toc511996287"/>
-      <w:bookmarkStart w:id="125" w:name="_Toc511996796"/>
-      <w:bookmarkStart w:id="126" w:name="_Toc511997612"/>
+      <w:bookmarkStart w:id="119" w:name="_Toc511921586"/>
+      <w:bookmarkStart w:id="120" w:name="_Toc511921901"/>
+      <w:bookmarkStart w:id="121" w:name="_Toc511922602"/>
+      <w:bookmarkStart w:id="122" w:name="_Toc511922549"/>
+      <w:bookmarkStart w:id="123" w:name="_Toc511996287"/>
+      <w:bookmarkStart w:id="124" w:name="_Toc511996796"/>
+      <w:bookmarkStart w:id="125" w:name="_Toc511997612"/>
       <w:r>
         <w:lastRenderedPageBreak/>
         <w:t>Потоковое шифрование</w:t>
       </w:r>
+      <w:bookmarkEnd w:id="119"/>
       <w:bookmarkEnd w:id="120"/>
       <w:bookmarkEnd w:id="121"/>
       <w:bookmarkEnd w:id="122"/>
       <w:bookmarkEnd w:id="123"/>
       <w:bookmarkEnd w:id="124"/>
       <w:bookmarkEnd w:id="125"/>
-      <w:bookmarkEnd w:id="126"/>
     </w:p>
     <w:p>
       <w:pPr>
@@ -9860,13 +10017,13 @@
           <w:lang w:val="en-US"/>
         </w:rPr>
       </w:pPr>
-      <w:bookmarkStart w:id="127" w:name="_Toc511921587"/>
-      <w:bookmarkStart w:id="128" w:name="_Toc511921902"/>
-      <w:bookmarkStart w:id="129" w:name="_Toc511922603"/>
-      <w:bookmarkStart w:id="130" w:name="_Toc511922550"/>
-      <w:bookmarkStart w:id="131" w:name="_Toc511996288"/>
-      <w:bookmarkStart w:id="132" w:name="_Toc511996797"/>
-      <w:bookmarkStart w:id="133" w:name="_Toc511997613"/>
+      <w:bookmarkStart w:id="126" w:name="_Toc511921587"/>
+      <w:bookmarkStart w:id="127" w:name="_Toc511921902"/>
+      <w:bookmarkStart w:id="128" w:name="_Toc511922603"/>
+      <w:bookmarkStart w:id="129" w:name="_Toc511922550"/>
+      <w:bookmarkStart w:id="130" w:name="_Toc511996288"/>
+      <w:bookmarkStart w:id="131" w:name="_Toc511996797"/>
+      <w:bookmarkStart w:id="132" w:name="_Toc511997613"/>
       <w:r>
         <w:t xml:space="preserve">Алгоритм </w:t>
       </w:r>
@@ -9876,13 +10033,13 @@
         </w:rPr>
         <w:t>RC4</w:t>
       </w:r>
+      <w:bookmarkEnd w:id="126"/>
       <w:bookmarkEnd w:id="127"/>
       <w:bookmarkEnd w:id="128"/>
       <w:bookmarkEnd w:id="129"/>
       <w:bookmarkEnd w:id="130"/>
       <w:bookmarkEnd w:id="131"/>
       <w:bookmarkEnd w:id="132"/>
-      <w:bookmarkEnd w:id="133"/>
     </w:p>
     <w:p>
       <w:pPr>
@@ -10576,6 +10733,7 @@
                 <w:lang w:val="en-US"/>
               </w:rPr>
             </w:pPr>
+            <w:proofErr w:type="spellStart"/>
             <w:r>
               <w:rPr>
                 <w:b/>
@@ -10584,6 +10742,7 @@
               </w:rPr>
               <w:t>i</w:t>
             </w:r>
+            <w:proofErr w:type="spellEnd"/>
           </w:p>
         </w:tc>
         <w:tc>
@@ -11614,6 +11773,7 @@
                 <w:lang w:val="en-US"/>
               </w:rPr>
             </w:pPr>
+            <w:proofErr w:type="spellStart"/>
             <w:r>
               <w:rPr>
                 <w:b/>
@@ -11622,6 +11782,7 @@
               </w:rPr>
               <w:t>i</w:t>
             </w:r>
+            <w:proofErr w:type="spellEnd"/>
           </w:p>
         </w:tc>
         <w:tc>
@@ -12035,23 +12196,23 @@
           <w:numId w:val="2"/>
         </w:numPr>
       </w:pPr>
-      <w:bookmarkStart w:id="134" w:name="_Toc511921588"/>
-      <w:bookmarkStart w:id="135" w:name="_Toc511921903"/>
-      <w:bookmarkStart w:id="136" w:name="_Toc511922604"/>
-      <w:bookmarkStart w:id="137" w:name="_Toc511922551"/>
-      <w:bookmarkStart w:id="138" w:name="_Toc511996289"/>
-      <w:bookmarkStart w:id="139" w:name="_Toc511996798"/>
-      <w:bookmarkStart w:id="140" w:name="_Toc511997614"/>
+      <w:bookmarkStart w:id="133" w:name="_Toc511921588"/>
+      <w:bookmarkStart w:id="134" w:name="_Toc511921903"/>
+      <w:bookmarkStart w:id="135" w:name="_Toc511922604"/>
+      <w:bookmarkStart w:id="136" w:name="_Toc511922551"/>
+      <w:bookmarkStart w:id="137" w:name="_Toc511996289"/>
+      <w:bookmarkStart w:id="138" w:name="_Toc511996798"/>
+      <w:bookmarkStart w:id="139" w:name="_Toc511997614"/>
       <w:r>
         <w:t>Криптографические хеш-функции</w:t>
       </w:r>
+      <w:bookmarkEnd w:id="133"/>
       <w:bookmarkEnd w:id="134"/>
       <w:bookmarkEnd w:id="135"/>
       <w:bookmarkEnd w:id="136"/>
       <w:bookmarkEnd w:id="137"/>
       <w:bookmarkEnd w:id="138"/>
       <w:bookmarkEnd w:id="139"/>
-      <w:bookmarkEnd w:id="140"/>
     </w:p>
     <w:p>
       <w:pPr>
@@ -12479,13 +12640,23 @@
       </m:oMath>
     </w:p>
     <w:p>
+      <w:proofErr w:type="gramStart"/>
       <w:r>
         <w:rPr>
           <w:b/>
           <w:i/>
           <w:u w:val="single"/>
         </w:rPr>
-        <w:t>Структура Меркла-Дамгарда</w:t>
+        <w:t>Структура Меркла</w:t>
+      </w:r>
+      <w:proofErr w:type="gramEnd"/>
+      <w:r>
+        <w:rPr>
+          <w:b/>
+          <w:i/>
+          <w:u w:val="single"/>
+        </w:rPr>
+        <w:t>-Дамгарда</w:t>
       </w:r>
       <w:r>
         <w:t xml:space="preserve"> — метод построения криптографических хеш-функций</w:t>
@@ -12546,30 +12717,48 @@
           <w:numId w:val="2"/>
         </w:numPr>
       </w:pPr>
-      <w:bookmarkStart w:id="141" w:name="_Toc511921589"/>
-      <w:bookmarkStart w:id="142" w:name="_Toc511921904"/>
-      <w:bookmarkStart w:id="143" w:name="_Toc511922605"/>
-      <w:bookmarkStart w:id="144" w:name="_Toc511922552"/>
-      <w:bookmarkStart w:id="145" w:name="_Toc511996290"/>
-      <w:bookmarkStart w:id="146" w:name="_Toc511996799"/>
-      <w:bookmarkStart w:id="147" w:name="_Toc511997615"/>
+      <w:bookmarkStart w:id="140" w:name="_Toc511921589"/>
+      <w:bookmarkStart w:id="141" w:name="_Toc511921904"/>
+      <w:bookmarkStart w:id="142" w:name="_Toc511922605"/>
+      <w:bookmarkStart w:id="143" w:name="_Toc511922552"/>
+      <w:bookmarkStart w:id="144" w:name="_Toc511996290"/>
+      <w:bookmarkStart w:id="145" w:name="_Toc511996799"/>
+      <w:bookmarkStart w:id="146" w:name="_Toc511997615"/>
       <w:r>
         <w:t>Хеш-функции на основе блочных шифров</w:t>
       </w:r>
+      <w:bookmarkEnd w:id="140"/>
       <w:bookmarkEnd w:id="141"/>
       <w:bookmarkEnd w:id="142"/>
       <w:bookmarkEnd w:id="143"/>
       <w:bookmarkEnd w:id="144"/>
       <w:bookmarkEnd w:id="145"/>
       <w:bookmarkEnd w:id="146"/>
-      <w:bookmarkEnd w:id="147"/>
     </w:p>
     <w:p>
       <w:pPr>
         <w:ind w:firstLine="567"/>
-      </w:pPr>
-      <w:r>
-        <w:t>Кек</w:t>
+        <w:rPr>
+          <w:lang w:val="en-US"/>
+        </w:rPr>
+      </w:pPr>
+      <w:r>
+        <w:rPr>
+          <w:shd w:val="clear" w:color="auto" w:fill="FFFFFF"/>
+        </w:rPr>
+        <w:t xml:space="preserve">Очередной блок текста подается в качестве ключа, а хэш-значение предыдущего шага -- в качестве входного блока. </w:t>
+      </w:r>
+      <w:r>
+        <w:rPr>
+          <w:shd w:val="clear" w:color="auto" w:fill="FFFFFF"/>
+        </w:rPr>
+        <w:t>Выход алгоритма блочного шифрования является текущим хэш-значением</w:t>
+      </w:r>
+      <w:r>
+        <w:rPr>
+          <w:shd w:val="clear" w:color="auto" w:fill="FFFFFF"/>
+        </w:rPr>
+        <w:t>.</w:t>
       </w:r>
     </w:p>
     <w:p>
@@ -12765,7 +12954,15 @@
         </w:numPr>
       </w:pPr>
       <w:r>
-        <w:t>Схема Девиса – Майера</w:t>
+        <w:t xml:space="preserve">Схема </w:t>
+      </w:r>
+      <w:proofErr w:type="spellStart"/>
+      <w:r>
+        <w:t>Девиса</w:t>
+      </w:r>
+      <w:proofErr w:type="spellEnd"/>
+      <w:r>
+        <w:t xml:space="preserve"> – Майера</w:t>
       </w:r>
     </w:p>
     <w:tbl>
@@ -12905,13 +13102,21 @@
         </w:numPr>
       </w:pPr>
       <w:r>
-        <w:t>Схема Ми</w:t>
+        <w:t xml:space="preserve">Схема </w:t>
+      </w:r>
+      <w:proofErr w:type="spellStart"/>
+      <w:r>
+        <w:t>Ми</w:t>
       </w:r>
       <w:r>
         <w:t>я</w:t>
       </w:r>
       <w:r>
-        <w:t xml:space="preserve">гучи </w:t>
+        <w:t>гучи</w:t>
+      </w:r>
+      <w:proofErr w:type="spellEnd"/>
+      <w:r>
+        <w:t xml:space="preserve"> </w:t>
       </w:r>
       <w:r>
         <w:t>–</w:t>
@@ -12919,9 +13124,11 @@
       <w:r>
         <w:t xml:space="preserve"> </w:t>
       </w:r>
+      <w:proofErr w:type="spellStart"/>
       <w:r>
         <w:t>Пренеля</w:t>
       </w:r>
+      <w:proofErr w:type="spellEnd"/>
     </w:p>
     <w:tbl>
       <w:tblPr>
@@ -13094,13 +13301,13 @@
           <w:lang w:val="en-US"/>
         </w:rPr>
       </w:pPr>
-      <w:bookmarkStart w:id="148" w:name="_Toc511921590"/>
-      <w:bookmarkStart w:id="149" w:name="_Toc511921905"/>
-      <w:bookmarkStart w:id="150" w:name="_Toc511922606"/>
-      <w:bookmarkStart w:id="151" w:name="_Toc511922553"/>
-      <w:bookmarkStart w:id="152" w:name="_Toc511996291"/>
-      <w:bookmarkStart w:id="153" w:name="_Toc511996800"/>
-      <w:bookmarkStart w:id="154" w:name="_Toc511997616"/>
+      <w:bookmarkStart w:id="147" w:name="_Toc511921590"/>
+      <w:bookmarkStart w:id="148" w:name="_Toc511921905"/>
+      <w:bookmarkStart w:id="149" w:name="_Toc511922606"/>
+      <w:bookmarkStart w:id="150" w:name="_Toc511922553"/>
+      <w:bookmarkStart w:id="151" w:name="_Toc511996291"/>
+      <w:bookmarkStart w:id="152" w:name="_Toc511996800"/>
+      <w:bookmarkStart w:id="153" w:name="_Toc511997616"/>
       <w:r>
         <w:t xml:space="preserve">Функция хеширования </w:t>
       </w:r>
@@ -13110,20 +13317,1097 @@
         </w:rPr>
         <w:t>MD4</w:t>
       </w:r>
+      <w:bookmarkEnd w:id="147"/>
       <w:bookmarkEnd w:id="148"/>
       <w:bookmarkEnd w:id="149"/>
       <w:bookmarkEnd w:id="150"/>
       <w:bookmarkEnd w:id="151"/>
       <w:bookmarkEnd w:id="152"/>
       <w:bookmarkEnd w:id="153"/>
-      <w:bookmarkEnd w:id="154"/>
-    </w:p>
-    <w:p>
-      <w:pPr>
-        <w:rPr>
-          <w:lang w:val="en-US"/>
-        </w:rPr>
-      </w:pPr>
+    </w:p>
+    <w:p>
+      <w:pPr>
+        <w:ind w:firstLine="567"/>
+      </w:pPr>
+      <w:r>
+        <w:rPr>
+          <w:lang w:val="en-US"/>
+        </w:rPr>
+        <w:t>MD</w:t>
+      </w:r>
+      <w:r>
+        <w:t>4 (</w:t>
+      </w:r>
+      <w:r>
+        <w:rPr>
+          <w:lang w:val="en-US"/>
+        </w:rPr>
+        <w:t>Message</w:t>
+      </w:r>
+      <w:r>
+        <w:t xml:space="preserve"> </w:t>
+      </w:r>
+      <w:r>
+        <w:rPr>
+          <w:lang w:val="en-US"/>
+        </w:rPr>
+        <w:t>Digest</w:t>
+      </w:r>
+      <w:r>
+        <w:t xml:space="preserve"> 4) — криптографическая хеш-функция, разработанная в 1990 году.</w:t>
+      </w:r>
+    </w:p>
+    <w:p>
+      <w:pPr>
+        <w:ind w:firstLine="567"/>
+      </w:pPr>
+      <w:r>
+        <w:t>Характеристики:</w:t>
+      </w:r>
+    </w:p>
+    <w:p>
+      <w:pPr>
+        <w:pStyle w:val="af3"/>
+        <w:numPr>
+          <w:ilvl w:val="0"/>
+          <w:numId w:val="40"/>
+        </w:numPr>
+      </w:pPr>
+      <w:r>
+        <w:lastRenderedPageBreak/>
+        <w:t>Размер блока 512 бит</w:t>
+      </w:r>
+    </w:p>
+    <w:p>
+      <w:pPr>
+        <w:pStyle w:val="af3"/>
+        <w:numPr>
+          <w:ilvl w:val="0"/>
+          <w:numId w:val="40"/>
+        </w:numPr>
+      </w:pPr>
+      <w:r>
+        <w:t>Размер хэша 128 бит</w:t>
+      </w:r>
+    </w:p>
+    <w:p>
+      <w:pPr>
+        <w:pStyle w:val="af3"/>
+        <w:numPr>
+          <w:ilvl w:val="0"/>
+          <w:numId w:val="40"/>
+        </w:numPr>
+      </w:pPr>
+      <w:r>
+        <w:t>3 раунда</w:t>
+      </w:r>
+    </w:p>
+    <w:p>
+      <w:pPr>
+        <w:ind w:firstLine="567"/>
+        <w:rPr>
+          <w:b/>
+          <w:i/>
+        </w:rPr>
+      </w:pPr>
+      <w:r>
+        <w:rPr>
+          <w:b/>
+          <w:i/>
+        </w:rPr>
+        <w:t>Алгоритм:</w:t>
+      </w:r>
+    </w:p>
+    <w:p>
+      <w:pPr>
+        <w:ind w:firstLine="567"/>
+        <w:rPr>
+          <w:b/>
+          <w:i/>
+        </w:rPr>
+      </w:pPr>
+      <w:r>
+        <w:rPr>
+          <w:b/>
+          <w:i/>
+        </w:rPr>
+        <w:t>Шаг 1. Добавление недостающих битов</w:t>
+      </w:r>
+    </w:p>
+    <w:p>
+      <w:pPr>
+        <w:ind w:firstLine="567"/>
+        <w:jc w:val="center"/>
+        <w:rPr>
+          <w:b/>
+          <w:i/>
+        </w:rPr>
+      </w:pPr>
+      <w:r>
+        <w:drawing>
+          <wp:inline distT="0" distB="0" distL="0" distR="0" wp14:anchorId="58519CA0" wp14:editId="521C5BA2">
+            <wp:extent cx="3808675" cy="1739247"/>
+            <wp:effectExtent l="0" t="0" r="1905" b="0"/>
+            <wp:docPr id="17" name="Рисунок 17"/>
+            <wp:cNvGraphicFramePr>
+              <a:graphicFrameLocks xmlns:a="http://schemas.openxmlformats.org/drawingml/2006/main" noChangeAspect="1"/>
+            </wp:cNvGraphicFramePr>
+            <a:graphic xmlns:a="http://schemas.openxmlformats.org/drawingml/2006/main">
+              <a:graphicData uri="http://schemas.openxmlformats.org/drawingml/2006/picture">
+                <pic:pic xmlns:pic="http://schemas.openxmlformats.org/drawingml/2006/picture">
+                  <pic:nvPicPr>
+                    <pic:cNvPr id="1" name=""/>
+                    <pic:cNvPicPr/>
+                  </pic:nvPicPr>
+                  <pic:blipFill>
+                    <a:blip r:embed="rId20"/>
+                    <a:stretch>
+                      <a:fillRect/>
+                    </a:stretch>
+                  </pic:blipFill>
+                  <pic:spPr>
+                    <a:xfrm>
+                      <a:off x="0" y="0"/>
+                      <a:ext cx="3812763" cy="1741114"/>
+                    </a:xfrm>
+                    <a:prstGeom prst="rect">
+                      <a:avLst/>
+                    </a:prstGeom>
+                  </pic:spPr>
+                </pic:pic>
+              </a:graphicData>
+            </a:graphic>
+          </wp:inline>
+        </w:drawing>
+      </w:r>
+    </w:p>
+    <w:p>
+      <w:pPr>
+        <w:ind w:firstLine="567"/>
+      </w:pPr>
+      <w:r>
+        <w:t>Сообщение расширяется так, чтобы его длина в битах по модулю 512 равнялась 448. Таким образом, в результате расширения, сообщению недостает 64 бита до длины, кратной 512 битам. Расширение производится всегда, даже если сообщение изначально имеет нужную длину.</w:t>
+      </w:r>
+    </w:p>
+    <w:p>
+      <w:pPr>
+        <w:ind w:firstLine="567"/>
+      </w:pPr>
+      <w:r>
+        <w:t>Расширение производится следующим образом: один бит, равный 1, добавляется к сообщению, а затем добавляются биты, равные 0, до тех пор, пока длина сообщения не станет равной 448 по модулю 512. В итоге, к сообщению добавляется как минимум 1 бит, и как максимум 512.</w:t>
+      </w:r>
+    </w:p>
+    <w:p>
+      <w:pPr>
+        <w:ind w:firstLine="567"/>
+        <w:rPr>
+          <w:b/>
+          <w:i/>
+        </w:rPr>
+      </w:pPr>
+      <w:r>
+        <w:rPr>
+          <w:b/>
+          <w:i/>
+        </w:rPr>
+        <w:t xml:space="preserve">Шаг 2. </w:t>
+      </w:r>
+      <w:r>
+        <w:rPr>
+          <w:b/>
+          <w:i/>
+        </w:rPr>
+        <w:t xml:space="preserve">Инициализация </w:t>
+      </w:r>
+      <w:r>
+        <w:rPr>
+          <w:b/>
+          <w:i/>
+          <w:lang w:val="en-US"/>
+        </w:rPr>
+        <w:t xml:space="preserve">MD </w:t>
+      </w:r>
+      <w:r>
+        <w:rPr>
+          <w:b/>
+          <w:i/>
+        </w:rPr>
+        <w:t>буфера</w:t>
+      </w:r>
+    </w:p>
+    <w:p>
+      <w:pPr>
+        <w:ind w:firstLine="567"/>
+      </w:pPr>
+      <w:r>
+        <w:t xml:space="preserve">Для вычисления </w:t>
+      </w:r>
+      <w:proofErr w:type="spellStart"/>
+      <w:r>
+        <w:t>хеша</w:t>
+      </w:r>
+      <w:proofErr w:type="spellEnd"/>
+      <w:r>
+        <w:t xml:space="preserve"> сообщения используется буфер, состоящий из 4 слов</w:t>
+      </w:r>
+      <w:r>
+        <w:t>:</w:t>
+      </w:r>
+    </w:p>
+    <w:tbl>
+      <w:tblPr>
+        <w:tblStyle w:val="af8"/>
+        <w:tblW w:w="0" w:type="auto"/>
+        <w:tblInd w:w="-5" w:type="dxa"/>
+        <w:tblLook w:val="04A0" w:firstRow="1" w:lastRow="0" w:firstColumn="1" w:lastColumn="0" w:noHBand="0" w:noVBand="1"/>
+      </w:tblPr>
+      <w:tblGrid>
+        <w:gridCol w:w="9350"/>
+      </w:tblGrid>
+      <w:tr>
+        <w:tc>
+          <w:tcPr>
+            <w:tcW w:w="9350" w:type="dxa"/>
+          </w:tcPr>
+          <w:p>
+            <w:pPr>
+              <w:pStyle w:val="afa"/>
+            </w:pPr>
+            <w:r>
+              <w:t>H1 =</w:t>
+            </w:r>
+            <w:r>
+              <w:t xml:space="preserve"> </w:t>
+            </w:r>
+            <w:r>
+              <w:t>‘</w:t>
+            </w:r>
+            <w:r>
+              <w:t>01 23 45 67</w:t>
+            </w:r>
+            <w:r>
+              <w:t>’</w:t>
+            </w:r>
+          </w:p>
+          <w:p>
+            <w:pPr>
+              <w:pStyle w:val="afa"/>
+            </w:pPr>
+            <w:r>
+              <w:t>H2 =</w:t>
+            </w:r>
+            <w:r>
+              <w:t xml:space="preserve"> </w:t>
+            </w:r>
+            <w:r>
+              <w:t>‘</w:t>
+            </w:r>
+            <w:r>
+              <w:t>89 ab cd ef</w:t>
+            </w:r>
+            <w:r>
+              <w:t>’</w:t>
+            </w:r>
+          </w:p>
+          <w:p>
+            <w:pPr>
+              <w:pStyle w:val="afa"/>
+            </w:pPr>
+            <w:r>
+              <w:t>H3 =</w:t>
+            </w:r>
+            <w:r>
+              <w:t xml:space="preserve"> </w:t>
+            </w:r>
+            <w:r>
+              <w:t>‘</w:t>
+            </w:r>
+            <w:r>
+              <w:t>fe dc ba 98</w:t>
+            </w:r>
+            <w:r>
+              <w:t>’</w:t>
+            </w:r>
+          </w:p>
+          <w:p>
+            <w:pPr>
+              <w:pStyle w:val="afa"/>
+            </w:pPr>
+            <w:r>
+              <w:t>H4 =</w:t>
+            </w:r>
+            <w:r>
+              <w:t xml:space="preserve"> </w:t>
+            </w:r>
+            <w:r>
+              <w:t>‘</w:t>
+            </w:r>
+            <w:r>
+              <w:t>76 54 32 10</w:t>
+            </w:r>
+            <w:r>
+              <w:t>’</w:t>
+            </w:r>
+          </w:p>
+        </w:tc>
+      </w:tr>
+    </w:tbl>
+    <w:p>
+      <w:pPr>
+        <w:ind w:firstLine="567"/>
+      </w:pPr>
+    </w:p>
+    <w:p>
+      <w:pPr>
+        <w:ind w:firstLine="567"/>
+        <w:rPr>
+          <w:b/>
+          <w:i/>
+        </w:rPr>
+      </w:pPr>
+      <w:r>
+        <w:rPr>
+          <w:b/>
+          <w:i/>
+        </w:rPr>
+        <w:t>Шаг 3. Обработка блока данных</w:t>
+      </w:r>
+    </w:p>
+    <w:p>
+      <w:pPr>
+        <w:ind w:firstLine="567"/>
+      </w:pPr>
+      <w:r>
+        <w:t>Для начала определим три вспомогательные функции, каждая из которых получает на вход три 32-битных слова, и по ним вычисляет одно 32-битное слово.</w:t>
+      </w:r>
+    </w:p>
+    <w:tbl>
+      <w:tblPr>
+        <w:tblStyle w:val="af8"/>
+        <w:tblW w:w="9356" w:type="dxa"/>
+        <w:tblInd w:w="-5" w:type="dxa"/>
+        <w:tblLook w:val="04A0" w:firstRow="1" w:lastRow="0" w:firstColumn="1" w:lastColumn="0" w:noHBand="0" w:noVBand="1"/>
+      </w:tblPr>
+      <w:tblGrid>
+        <w:gridCol w:w="9356"/>
+      </w:tblGrid>
+      <w:tr>
+        <w:tc>
+          <w:tcPr>
+            <w:tcW w:w="9356" w:type="dxa"/>
+          </w:tcPr>
+          <w:p>
+            <w:pPr>
+              <w:pStyle w:val="afa"/>
+              <w:rPr>
+                <w:rFonts w:ascii="Cambria Math" w:hAnsi="Cambria Math"/>
+                <w:i/>
+                <w:lang w:val="ru-RU"/>
+              </w:rPr>
+            </w:pPr>
+            <m:oMath>
+              <m:r>
+                <w:rPr>
+                  <w:rFonts w:ascii="Cambria Math" w:hAnsi="Cambria Math"/>
+                </w:rPr>
+                <m:t>F</m:t>
+              </m:r>
+              <m:d>
+                <m:dPr>
+                  <m:ctrlPr>
+                    <w:rPr>
+                      <w:rFonts w:ascii="Cambria Math" w:hAnsi="Cambria Math"/>
+                      <w:i/>
+                    </w:rPr>
+                  </m:ctrlPr>
+                </m:dPr>
+                <m:e>
+                  <m:r>
+                    <w:rPr>
+                      <w:rFonts w:ascii="Cambria Math" w:hAnsi="Cambria Math"/>
+                    </w:rPr>
+                    <m:t>X</m:t>
+                  </m:r>
+                  <m:r>
+                    <w:rPr>
+                      <w:rFonts w:ascii="Cambria Math" w:hAnsi="Cambria Math"/>
+                      <w:lang w:val="ru-RU"/>
+                    </w:rPr>
+                    <m:t>,</m:t>
+                  </m:r>
+                  <m:r>
+                    <w:rPr>
+                      <w:rFonts w:ascii="Cambria Math" w:hAnsi="Cambria Math"/>
+                    </w:rPr>
+                    <m:t>Y</m:t>
+                  </m:r>
+                  <m:r>
+                    <w:rPr>
+                      <w:rFonts w:ascii="Cambria Math" w:hAnsi="Cambria Math"/>
+                      <w:lang w:val="ru-RU"/>
+                    </w:rPr>
+                    <m:t>,</m:t>
+                  </m:r>
+                  <m:r>
+                    <w:rPr>
+                      <w:rFonts w:ascii="Cambria Math" w:hAnsi="Cambria Math"/>
+                    </w:rPr>
+                    <m:t>Z</m:t>
+                  </m:r>
+                </m:e>
+              </m:d>
+              <m:r>
+                <w:rPr>
+                  <w:rFonts w:ascii="Cambria Math" w:hAnsi="Cambria Math"/>
+                  <w:lang w:val="ru-RU"/>
+                </w:rPr>
+                <m:t>=</m:t>
+              </m:r>
+              <m:r>
+                <w:rPr>
+                  <w:rFonts w:ascii="Cambria Math" w:hAnsi="Cambria Math"/>
+                </w:rPr>
+                <m:t>XY</m:t>
+              </m:r>
+              <m:r>
+                <w:rPr>
+                  <w:rFonts w:ascii="Cambria Math" w:hAnsi="Cambria Math"/>
+                  <w:lang w:val="ru-RU"/>
+                </w:rPr>
+                <m:t>∨</m:t>
+              </m:r>
+              <m:bar>
+                <m:barPr>
+                  <m:pos m:val="top"/>
+                  <m:ctrlPr>
+                    <w:rPr>
+                      <w:rFonts w:ascii="Cambria Math" w:hAnsi="Cambria Math"/>
+                      <w:i/>
+                    </w:rPr>
+                  </m:ctrlPr>
+                </m:barPr>
+                <m:e>
+                  <m:r>
+                    <w:rPr>
+                      <w:rFonts w:ascii="Cambria Math" w:hAnsi="Cambria Math"/>
+                    </w:rPr>
+                    <m:t>X</m:t>
+                  </m:r>
+                </m:e>
+              </m:bar>
+              <m:r>
+                <w:rPr>
+                  <w:rFonts w:ascii="Cambria Math" w:hAnsi="Cambria Math"/>
+                </w:rPr>
+                <m:t>Z</m:t>
+              </m:r>
+            </m:oMath>
+            <w:r>
+              <w:rPr>
+                <w:rFonts w:ascii="Cambria Math" w:hAnsi="Cambria Math"/>
+                <w:i/>
+                <w:lang w:val="ru-RU"/>
+              </w:rPr>
+              <w:t>,</w:t>
+            </w:r>
+          </w:p>
+          <w:p>
+            <w:pPr>
+              <w:pStyle w:val="afa"/>
+              <w:rPr>
+                <w:lang w:val="ru-RU"/>
+              </w:rPr>
+            </w:pPr>
+            <m:oMath>
+              <m:r>
+                <w:rPr>
+                  <w:rFonts w:ascii="Cambria Math" w:hAnsi="Cambria Math"/>
+                </w:rPr>
+                <m:t>G</m:t>
+              </m:r>
+              <m:d>
+                <m:dPr>
+                  <m:ctrlPr>
+                    <w:rPr>
+                      <w:rFonts w:ascii="Cambria Math" w:hAnsi="Cambria Math"/>
+                      <w:i/>
+                    </w:rPr>
+                  </m:ctrlPr>
+                </m:dPr>
+                <m:e>
+                  <m:r>
+                    <w:rPr>
+                      <w:rFonts w:ascii="Cambria Math" w:hAnsi="Cambria Math"/>
+                    </w:rPr>
+                    <m:t>X</m:t>
+                  </m:r>
+                  <m:r>
+                    <w:rPr>
+                      <w:rFonts w:ascii="Cambria Math" w:hAnsi="Cambria Math"/>
+                      <w:lang w:val="ru-RU"/>
+                    </w:rPr>
+                    <m:t>,</m:t>
+                  </m:r>
+                  <m:r>
+                    <w:rPr>
+                      <w:rFonts w:ascii="Cambria Math" w:hAnsi="Cambria Math"/>
+                    </w:rPr>
+                    <m:t>Y</m:t>
+                  </m:r>
+                  <m:r>
+                    <w:rPr>
+                      <w:rFonts w:ascii="Cambria Math" w:hAnsi="Cambria Math"/>
+                      <w:lang w:val="ru-RU"/>
+                    </w:rPr>
+                    <m:t>,</m:t>
+                  </m:r>
+                  <m:r>
+                    <w:rPr>
+                      <w:rFonts w:ascii="Cambria Math" w:hAnsi="Cambria Math"/>
+                    </w:rPr>
+                    <m:t>Z</m:t>
+                  </m:r>
+                </m:e>
+              </m:d>
+              <m:r>
+                <w:rPr>
+                  <w:rFonts w:ascii="Cambria Math" w:hAnsi="Cambria Math"/>
+                  <w:lang w:val="ru-RU"/>
+                </w:rPr>
+                <m:t>=</m:t>
+              </m:r>
+              <m:r>
+                <w:rPr>
+                  <w:rFonts w:ascii="Cambria Math" w:hAnsi="Cambria Math"/>
+                </w:rPr>
+                <m:t>XY</m:t>
+              </m:r>
+              <m:r>
+                <w:rPr>
+                  <w:rFonts w:ascii="Cambria Math" w:hAnsi="Cambria Math"/>
+                  <w:lang w:val="ru-RU"/>
+                </w:rPr>
+                <m:t>∨</m:t>
+              </m:r>
+              <m:r>
+                <w:rPr>
+                  <w:rFonts w:ascii="Cambria Math" w:hAnsi="Cambria Math"/>
+                </w:rPr>
+                <m:t>XZ</m:t>
+              </m:r>
+              <m:r>
+                <w:rPr>
+                  <w:rFonts w:ascii="Cambria Math" w:hAnsi="Cambria Math"/>
+                  <w:lang w:val="ru-RU"/>
+                </w:rPr>
+                <m:t>∨</m:t>
+              </m:r>
+              <m:r>
+                <w:rPr>
+                  <w:rFonts w:ascii="Cambria Math" w:hAnsi="Cambria Math"/>
+                </w:rPr>
+                <m:t>Y</m:t>
+              </m:r>
+              <m:r>
+                <w:rPr>
+                  <w:rFonts w:ascii="Cambria Math" w:hAnsi="Cambria Math"/>
+                </w:rPr>
+                <m:t>Z</m:t>
+              </m:r>
+            </m:oMath>
+            <w:r>
+              <w:rPr>
+                <w:lang w:val="ru-RU"/>
+              </w:rPr>
+              <w:t>,</w:t>
+            </w:r>
+          </w:p>
+          <w:p>
+            <w:pPr>
+              <w:pStyle w:val="afa"/>
+            </w:pPr>
+            <m:oMath>
+              <m:r>
+                <w:rPr>
+                  <w:rFonts w:ascii="Cambria Math" w:hAnsi="Cambria Math"/>
+                </w:rPr>
+                <m:t>H</m:t>
+              </m:r>
+              <m:d>
+                <m:dPr>
+                  <m:ctrlPr>
+                    <w:rPr>
+                      <w:rFonts w:ascii="Cambria Math" w:hAnsi="Cambria Math"/>
+                      <w:i/>
+                    </w:rPr>
+                  </m:ctrlPr>
+                </m:dPr>
+                <m:e>
+                  <m:r>
+                    <w:rPr>
+                      <w:rFonts w:ascii="Cambria Math" w:hAnsi="Cambria Math"/>
+                    </w:rPr>
+                    <m:t>X,Y,Z</m:t>
+                  </m:r>
+                </m:e>
+              </m:d>
+              <m:r>
+                <w:rPr>
+                  <w:rFonts w:ascii="Cambria Math" w:hAnsi="Cambria Math"/>
+                </w:rPr>
+                <m:t>=X⊕Y⊕Z</m:t>
+              </m:r>
+            </m:oMath>
+            <w:r>
+              <w:t>.</w:t>
+            </w:r>
+          </w:p>
+        </w:tc>
+      </w:tr>
+    </w:tbl>
+    <w:p>
+      <w:pPr>
+        <w:ind w:firstLine="567"/>
+      </w:pPr>
+    </w:p>
+    <w:tbl>
+      <w:tblPr>
+        <w:tblStyle w:val="af8"/>
+        <w:tblW w:w="0" w:type="auto"/>
+        <w:tblLook w:val="04A0" w:firstRow="1" w:lastRow="0" w:firstColumn="1" w:lastColumn="0" w:noHBand="0" w:noVBand="1"/>
+      </w:tblPr>
+      <w:tblGrid>
+        <w:gridCol w:w="9345"/>
+      </w:tblGrid>
+      <w:tr>
+        <w:tc>
+          <w:tcPr>
+            <w:tcW w:w="9345" w:type="dxa"/>
+          </w:tcPr>
+          <w:p>
+            <w:pPr>
+              <w:pStyle w:val="afa"/>
+            </w:pPr>
+            <w:r>
+              <w:t>A, B, C, D = H1, H2, H3, H4</w:t>
+            </w:r>
+          </w:p>
+          <w:p>
+            <w:pPr>
+              <w:pStyle w:val="afa"/>
+            </w:pPr>
+            <w:r>
+              <w:t>// 1 раунд</w:t>
+            </w:r>
+          </w:p>
+          <w:p>
+            <w:pPr>
+              <w:pStyle w:val="afa"/>
+            </w:pPr>
+            <w:r>
+              <w:t>for i = 0 to 15 do</w:t>
+            </w:r>
+          </w:p>
+          <w:p>
+            <w:pPr>
+              <w:pStyle w:val="afa"/>
+            </w:pPr>
+            <w:r>
+              <w:t xml:space="preserve">    T = A + </w:t>
+            </w:r>
+            <w:r>
+              <w:rPr>
+                <w:b/>
+                <w:i/>
+              </w:rPr>
+              <w:t>F</w:t>
+            </w:r>
+            <w:r>
+              <w:t>(B, C, D) + M[Zi] + Ki</w:t>
+            </w:r>
+          </w:p>
+          <w:p>
+            <w:pPr>
+              <w:pStyle w:val="afa"/>
+            </w:pPr>
+            <w:r>
+              <w:t xml:space="preserve">    A, B, C, D = D, T &lt;&lt; Si, B, C</w:t>
+            </w:r>
+          </w:p>
+          <w:p>
+            <w:pPr>
+              <w:pStyle w:val="afa"/>
+            </w:pPr>
+            <w:r>
+              <w:t>endfor</w:t>
+            </w:r>
+          </w:p>
+          <w:p>
+            <w:pPr>
+              <w:pStyle w:val="afa"/>
+            </w:pPr>
+          </w:p>
+          <w:p>
+            <w:pPr>
+              <w:pStyle w:val="afa"/>
+              <w:rPr>
+                <w:lang w:val="ru-RU"/>
+              </w:rPr>
+            </w:pPr>
+            <w:r>
+              <w:t xml:space="preserve">// 2 </w:t>
+            </w:r>
+            <w:r>
+              <w:rPr>
+                <w:lang w:val="ru-RU"/>
+              </w:rPr>
+              <w:t>раунд</w:t>
+            </w:r>
+          </w:p>
+          <w:p>
+            <w:pPr>
+              <w:pStyle w:val="afa"/>
+            </w:pPr>
+            <w:r>
+              <w:t xml:space="preserve">for i = </w:t>
+            </w:r>
+            <w:r>
+              <w:t>16</w:t>
+            </w:r>
+            <w:r>
+              <w:t xml:space="preserve"> to </w:t>
+            </w:r>
+            <w:r>
+              <w:t>32</w:t>
+            </w:r>
+            <w:r>
+              <w:t xml:space="preserve"> do</w:t>
+            </w:r>
+          </w:p>
+          <w:p>
+            <w:pPr>
+              <w:pStyle w:val="afa"/>
+            </w:pPr>
+            <w:r>
+              <w:lastRenderedPageBreak/>
+              <w:t xml:space="preserve">    T = A + </w:t>
+            </w:r>
+            <w:r>
+              <w:rPr>
+                <w:b/>
+                <w:i/>
+              </w:rPr>
+              <w:t>G</w:t>
+            </w:r>
+            <w:r>
+              <w:t>(B, C, D) + M[Zi] + Ki</w:t>
+            </w:r>
+          </w:p>
+          <w:p>
+            <w:pPr>
+              <w:pStyle w:val="afa"/>
+            </w:pPr>
+            <w:r>
+              <w:t xml:space="preserve">    A, B, C, D = D, T &lt;&lt; Si, B, C</w:t>
+            </w:r>
+          </w:p>
+          <w:p>
+            <w:pPr>
+              <w:pStyle w:val="afa"/>
+            </w:pPr>
+            <w:r>
+              <w:t>e</w:t>
+            </w:r>
+            <w:r>
+              <w:t>ndfor</w:t>
+            </w:r>
+          </w:p>
+          <w:p>
+            <w:pPr>
+              <w:pStyle w:val="afa"/>
+            </w:pPr>
+          </w:p>
+          <w:p>
+            <w:pPr>
+              <w:pStyle w:val="afa"/>
+            </w:pPr>
+            <w:r>
+              <w:t xml:space="preserve">// </w:t>
+            </w:r>
+            <w:r>
+              <w:t>3</w:t>
+            </w:r>
+            <w:r>
+              <w:t xml:space="preserve"> </w:t>
+            </w:r>
+            <w:r>
+              <w:rPr>
+                <w:lang w:val="ru-RU"/>
+              </w:rPr>
+              <w:t>раунд</w:t>
+            </w:r>
+          </w:p>
+          <w:p>
+            <w:pPr>
+              <w:pStyle w:val="afa"/>
+            </w:pPr>
+            <w:r>
+              <w:t>for i = 0 to 15 do</w:t>
+            </w:r>
+          </w:p>
+          <w:p>
+            <w:pPr>
+              <w:pStyle w:val="afa"/>
+            </w:pPr>
+            <w:r>
+              <w:t xml:space="preserve">    T = A + </w:t>
+            </w:r>
+            <w:r>
+              <w:rPr>
+                <w:b/>
+                <w:i/>
+              </w:rPr>
+              <w:t>H</w:t>
+            </w:r>
+            <w:r>
+              <w:t>(B, C, D) + M[Zi] + Ki</w:t>
+            </w:r>
+          </w:p>
+          <w:p>
+            <w:pPr>
+              <w:pStyle w:val="afa"/>
+            </w:pPr>
+            <w:r>
+              <w:t xml:space="preserve">    A, B, C, D = D, T &lt;&lt; Si, B, C</w:t>
+            </w:r>
+          </w:p>
+          <w:p>
+            <w:pPr>
+              <w:pStyle w:val="afa"/>
+            </w:pPr>
+            <w:r>
+              <w:t>endfor</w:t>
+            </w:r>
+          </w:p>
+          <w:p>
+            <w:pPr>
+              <w:pStyle w:val="afa"/>
+            </w:pPr>
+          </w:p>
+          <w:p>
+            <w:pPr>
+              <w:pStyle w:val="afa"/>
+            </w:pPr>
+            <w:r>
+              <w:t>H1 = H1 + A</w:t>
+            </w:r>
+          </w:p>
+          <w:p>
+            <w:pPr>
+              <w:pStyle w:val="afa"/>
+            </w:pPr>
+            <w:r>
+              <w:t>H2 = H2 + B</w:t>
+            </w:r>
+          </w:p>
+          <w:p>
+            <w:pPr>
+              <w:pStyle w:val="afa"/>
+            </w:pPr>
+            <w:r>
+              <w:t>H3 = H3 + C</w:t>
+            </w:r>
+          </w:p>
+          <w:p>
+            <w:pPr>
+              <w:pStyle w:val="afa"/>
+            </w:pPr>
+            <w:r>
+              <w:t>H4 = H4 + D</w:t>
+            </w:r>
+          </w:p>
+        </w:tc>
+      </w:tr>
+    </w:tbl>
+    <w:p>
+      <w:pPr>
+        <w:ind w:firstLine="567"/>
+        <w:rPr>
+          <w:lang w:val="en-US"/>
+        </w:rPr>
+      </w:pPr>
+    </w:p>
+    <w:p>
+      <w:pPr>
+        <w:ind w:firstLine="567"/>
+        <w:rPr>
+          <w:b/>
+          <w:i/>
+        </w:rPr>
+      </w:pPr>
+      <w:r>
+        <w:rPr>
+          <w:b/>
+          <w:i/>
+        </w:rPr>
+        <w:t>Шаг 4. Формирование хэша</w:t>
+      </w:r>
+    </w:p>
+    <w:p>
+      <w:pPr>
+        <w:ind w:firstLine="567"/>
+      </w:pPr>
+      <w:r>
+        <w:t xml:space="preserve">Результат (хеш-функция) получается как </w:t>
+      </w:r>
+      <w:r>
+        <w:rPr>
+          <w:lang w:val="en-US"/>
+        </w:rPr>
+        <w:t>H</w:t>
+      </w:r>
+      <w:r>
+        <w:t xml:space="preserve"> = (</w:t>
+      </w:r>
+      <w:r>
+        <w:rPr>
+          <w:lang w:val="en-US"/>
+        </w:rPr>
+        <w:t>H</w:t>
+      </w:r>
+      <w:r>
+        <w:t xml:space="preserve">1, </w:t>
+      </w:r>
+      <w:r>
+        <w:rPr>
+          <w:lang w:val="en-US"/>
+        </w:rPr>
+        <w:t>H</w:t>
+      </w:r>
+      <w:r>
+        <w:t xml:space="preserve">2, </w:t>
+      </w:r>
+      <w:r>
+        <w:rPr>
+          <w:lang w:val="en-US"/>
+        </w:rPr>
+        <w:t>H</w:t>
+      </w:r>
+      <w:r>
+        <w:t xml:space="preserve">3, </w:t>
+      </w:r>
+      <w:r>
+        <w:rPr>
+          <w:lang w:val="en-US"/>
+        </w:rPr>
+        <w:t>H</w:t>
+      </w:r>
+      <w:r>
+        <w:t>4)</w:t>
+      </w:r>
+      <w:r>
+        <w:t>.</w:t>
+      </w:r>
+    </w:p>
+    <w:p>
+      <w:pPr>
+        <w:ind w:firstLine="567"/>
+        <w:rPr>
+          <w:b/>
+          <w:i/>
+          <w:lang w:val="en-US"/>
+        </w:rPr>
+      </w:pPr>
+      <w:r>
+        <w:rPr>
+          <w:b/>
+          <w:i/>
+        </w:rPr>
+        <w:t xml:space="preserve">Сравнение с </w:t>
+      </w:r>
+      <w:r>
+        <w:rPr>
+          <w:b/>
+          <w:i/>
+          <w:lang w:val="en-US"/>
+        </w:rPr>
+        <w:t>MD5:</w:t>
+      </w:r>
+    </w:p>
+    <w:p>
+      <w:pPr>
+        <w:pStyle w:val="af3"/>
+        <w:numPr>
+          <w:ilvl w:val="0"/>
+          <w:numId w:val="42"/>
+        </w:numPr>
+      </w:pPr>
+      <w:r>
+        <w:rPr>
+          <w:lang w:val="en-US"/>
+        </w:rPr>
+        <w:t>MD</w:t>
+      </w:r>
+      <w:r>
+        <w:t xml:space="preserve">4 использует три цикла из 16 шагов каждый, в то время как </w:t>
+      </w:r>
+      <w:r>
+        <w:rPr>
+          <w:lang w:val="en-US"/>
+        </w:rPr>
+        <w:t>MD</w:t>
+      </w:r>
+      <w:r>
+        <w:t>5 использует четыре цикла из 16 шагов каждый.</w:t>
+      </w:r>
+    </w:p>
+    <w:p>
+      <w:pPr>
+        <w:pStyle w:val="af3"/>
+        <w:numPr>
+          <w:ilvl w:val="0"/>
+          <w:numId w:val="42"/>
+        </w:numPr>
+      </w:pPr>
+      <w:r>
+        <w:rPr>
+          <w:lang w:val="en-US"/>
+        </w:rPr>
+        <w:t>MD</w:t>
+      </w:r>
+      <w:r>
+        <w:t xml:space="preserve">5 использует четыре элементарные логические функции, по одной на каждом цикле, по сравнению с тремя в </w:t>
+      </w:r>
+      <w:r>
+        <w:rPr>
+          <w:lang w:val="en-US"/>
+        </w:rPr>
+        <w:t>MD</w:t>
+      </w:r>
+      <w:r>
+        <w:t>4, по одной на каждом цикле.</w:t>
+      </w:r>
+    </w:p>
+    <w:p>
+      <w:pPr>
+        <w:pStyle w:val="af3"/>
+        <w:numPr>
+          <w:ilvl w:val="0"/>
+          <w:numId w:val="42"/>
+        </w:numPr>
+      </w:pPr>
+      <w:r>
+        <w:t xml:space="preserve">В </w:t>
+      </w:r>
+      <w:r>
+        <w:rPr>
+          <w:lang w:val="en-US"/>
+        </w:rPr>
+        <w:t>MD</w:t>
+      </w:r>
+      <w:r>
+        <w:t xml:space="preserve">5 на каждом шаге текущий результат складывается с результатом предыдущего шага. </w:t>
+      </w:r>
     </w:p>
     <w:p>
       <w:pPr>
@@ -13133,25 +14417,195 @@
           <w:numId w:val="2"/>
         </w:numPr>
       </w:pPr>
-      <w:bookmarkStart w:id="155" w:name="_Toc511921591"/>
-      <w:bookmarkStart w:id="156" w:name="_Toc511921906"/>
-      <w:bookmarkStart w:id="157" w:name="_Toc511922607"/>
-      <w:bookmarkStart w:id="158" w:name="_Toc511922554"/>
-      <w:bookmarkStart w:id="159" w:name="_Toc511996292"/>
-      <w:bookmarkStart w:id="160" w:name="_Toc511996801"/>
-      <w:bookmarkStart w:id="161" w:name="_Toc511997617"/>
-      <w:r>
-        <w:t>Функция хеширования ГОСТ 3411-94</w:t>
-      </w:r>
+      <w:bookmarkStart w:id="154" w:name="_Toc511921591"/>
+      <w:bookmarkStart w:id="155" w:name="_Toc511921906"/>
+      <w:bookmarkStart w:id="156" w:name="_Toc511922607"/>
+      <w:bookmarkStart w:id="157" w:name="_Toc511922554"/>
+      <w:bookmarkStart w:id="158" w:name="_Toc511996292"/>
+      <w:bookmarkStart w:id="159" w:name="_Toc511996801"/>
+      <w:bookmarkStart w:id="160" w:name="_Toc511997617"/>
+      <w:r>
+        <w:t>Функция хеширования ГОСТ</w:t>
+      </w:r>
+      <w:r>
+        <w:rPr>
+          <w:lang w:val="en-US"/>
+        </w:rPr>
+        <w:t xml:space="preserve"> </w:t>
+      </w:r>
+      <w:r>
+        <w:t>Р</w:t>
+      </w:r>
+      <w:r>
+        <w:t xml:space="preserve"> 34</w:t>
+      </w:r>
+      <w:r>
+        <w:t>.</w:t>
+      </w:r>
+      <w:r>
+        <w:t>11-94</w:t>
+      </w:r>
+      <w:bookmarkEnd w:id="154"/>
       <w:bookmarkEnd w:id="155"/>
       <w:bookmarkEnd w:id="156"/>
       <w:bookmarkEnd w:id="157"/>
       <w:bookmarkEnd w:id="158"/>
       <w:bookmarkEnd w:id="159"/>
       <w:bookmarkEnd w:id="160"/>
-      <w:bookmarkEnd w:id="161"/>
-    </w:p>
-    <w:p/>
+    </w:p>
+    <w:p>
+      <w:pPr>
+        <w:ind w:firstLine="567"/>
+      </w:pPr>
+      <w:r>
+        <w:rPr>
+          <w:b/>
+          <w:i/>
+        </w:rPr>
+        <w:t>ГОСТ</w:t>
+      </w:r>
+      <w:r>
+        <w:rPr>
+          <w:b/>
+          <w:i/>
+        </w:rPr>
+        <w:t xml:space="preserve"> Р </w:t>
+      </w:r>
+      <w:r>
+        <w:rPr>
+          <w:b/>
+          <w:i/>
+        </w:rPr>
+        <w:t xml:space="preserve">34.11-94 – </w:t>
+      </w:r>
+      <w:r>
+        <w:t>российский криптографический стандарт вычисления хэш-функции. Введен в 1994 году.</w:t>
+      </w:r>
+    </w:p>
+    <w:p>
+      <w:pPr>
+        <w:ind w:firstLine="567"/>
+      </w:pPr>
+      <w:r>
+        <w:t>Характеристики:</w:t>
+      </w:r>
+    </w:p>
+    <w:p>
+      <w:pPr>
+        <w:pStyle w:val="af3"/>
+        <w:numPr>
+          <w:ilvl w:val="0"/>
+          <w:numId w:val="43"/>
+        </w:numPr>
+      </w:pPr>
+      <w:r>
+        <w:t xml:space="preserve">На основе </w:t>
+      </w:r>
+      <w:proofErr w:type="gramStart"/>
+      <w:r>
+        <w:t>алгоритма Меркла</w:t>
+      </w:r>
+      <w:proofErr w:type="gramEnd"/>
+      <w:r>
+        <w:t xml:space="preserve"> – </w:t>
+      </w:r>
+      <w:proofErr w:type="spellStart"/>
+      <w:r>
+        <w:t>Дамгарда</w:t>
+      </w:r>
+      <w:proofErr w:type="spellEnd"/>
+    </w:p>
+    <w:p>
+      <w:pPr>
+        <w:pStyle w:val="af3"/>
+        <w:numPr>
+          <w:ilvl w:val="0"/>
+          <w:numId w:val="43"/>
+        </w:numPr>
+      </w:pPr>
+      <w:r>
+        <w:t>Размер блока 256 бит</w:t>
+      </w:r>
+    </w:p>
+    <w:p>
+      <w:pPr>
+        <w:pStyle w:val="af3"/>
+        <w:numPr>
+          <w:ilvl w:val="0"/>
+          <w:numId w:val="43"/>
+        </w:numPr>
+      </w:pPr>
+      <w:r>
+        <w:t>Размер хэша 256 бит</w:t>
+      </w:r>
+    </w:p>
+    <w:p>
+      <w:pPr>
+        <w:pStyle w:val="af3"/>
+        <w:numPr>
+          <w:ilvl w:val="0"/>
+          <w:numId w:val="43"/>
+        </w:numPr>
+      </w:pPr>
+      <w:r>
+        <w:t>1 раунд</w:t>
+      </w:r>
+    </w:p>
+    <w:p>
+      <w:r>
+        <w:rPr>
+          <w:noProof/>
+        </w:rPr>
+        <w:drawing>
+          <wp:inline distT="0" distB="0" distL="0" distR="0" wp14:anchorId="382281D1" wp14:editId="5547CC42">
+            <wp:extent cx="5940425" cy="820684"/>
+            <wp:effectExtent l="0" t="0" r="3175" b="0"/>
+            <wp:docPr id="22" name="Рисунок 22" descr="GOST-hash-calculation.gif"/>
+            <wp:cNvGraphicFramePr>
+              <a:graphicFrameLocks xmlns:a="http://schemas.openxmlformats.org/drawingml/2006/main" noChangeAspect="1"/>
+            </wp:cNvGraphicFramePr>
+            <a:graphic xmlns:a="http://schemas.openxmlformats.org/drawingml/2006/main">
+              <a:graphicData uri="http://schemas.openxmlformats.org/drawingml/2006/picture">
+                <pic:pic xmlns:pic="http://schemas.openxmlformats.org/drawingml/2006/picture">
+                  <pic:nvPicPr>
+                    <pic:cNvPr id="0" name="Picture 1" descr="GOST-hash-calculation.gif"/>
+                    <pic:cNvPicPr>
+                      <a:picLocks noChangeAspect="1" noChangeArrowheads="1"/>
+                    </pic:cNvPicPr>
+                  </pic:nvPicPr>
+                  <pic:blipFill>
+                    <a:blip r:embed="rId21">
+                      <a:extLst>
+                        <a:ext uri="{28A0092B-C50C-407E-A947-70E740481C1C}">
+                          <a14:useLocalDpi xmlns:a14="http://schemas.microsoft.com/office/drawing/2010/main" val="0"/>
+                        </a:ext>
+                      </a:extLst>
+                    </a:blip>
+                    <a:srcRect/>
+                    <a:stretch>
+                      <a:fillRect/>
+                    </a:stretch>
+                  </pic:blipFill>
+                  <pic:spPr bwMode="auto">
+                    <a:xfrm>
+                      <a:off x="0" y="0"/>
+                      <a:ext cx="5940425" cy="820684"/>
+                    </a:xfrm>
+                    <a:prstGeom prst="rect">
+                      <a:avLst/>
+                    </a:prstGeom>
+                    <a:noFill/>
+                    <a:ln>
+                      <a:noFill/>
+                    </a:ln>
+                  </pic:spPr>
+                </pic:pic>
+              </a:graphicData>
+            </a:graphic>
+          </wp:inline>
+        </w:drawing>
+      </w:r>
+    </w:p>
     <w:p>
       <w:pPr>
         <w:pStyle w:val="3"/>
@@ -13160,26 +14614,806 @@
           <w:numId w:val="2"/>
         </w:numPr>
       </w:pPr>
-      <w:bookmarkStart w:id="162" w:name="_Toc511921592"/>
-      <w:bookmarkStart w:id="163" w:name="_Toc511921907"/>
-      <w:bookmarkStart w:id="164" w:name="_Toc511922608"/>
-      <w:bookmarkStart w:id="165" w:name="_Toc511922555"/>
-      <w:bookmarkStart w:id="166" w:name="_Toc511996293"/>
-      <w:bookmarkStart w:id="167" w:name="_Toc511996802"/>
-      <w:bookmarkStart w:id="168" w:name="_Toc511997618"/>
-      <w:r>
-        <w:lastRenderedPageBreak/>
+      <w:bookmarkStart w:id="161" w:name="_Toc511921592"/>
+      <w:bookmarkStart w:id="162" w:name="_Toc511921907"/>
+      <w:bookmarkStart w:id="163" w:name="_Toc511922608"/>
+      <w:bookmarkStart w:id="164" w:name="_Toc511922555"/>
+      <w:bookmarkStart w:id="165" w:name="_Toc511996293"/>
+      <w:bookmarkStart w:id="166" w:name="_Toc511996802"/>
+      <w:bookmarkStart w:id="167" w:name="_Toc511997618"/>
+      <w:r>
         <w:t>Основные теоремы теории чисел</w:t>
       </w:r>
+      <w:bookmarkEnd w:id="161"/>
       <w:bookmarkEnd w:id="162"/>
       <w:bookmarkEnd w:id="163"/>
       <w:bookmarkEnd w:id="164"/>
       <w:bookmarkEnd w:id="165"/>
       <w:bookmarkEnd w:id="166"/>
       <w:bookmarkEnd w:id="167"/>
+    </w:p>
+    <w:p>
+      <w:pPr>
+        <w:ind w:left="360"/>
+      </w:pPr>
+      <w:r>
+        <w:rPr>
+          <w:b/>
+          <w:i/>
+        </w:rPr>
+        <w:t>Определение</w:t>
+      </w:r>
+      <w:r>
+        <w:rPr>
+          <w:b/>
+          <w:i/>
+        </w:rPr>
+        <w:t xml:space="preserve"> 2.</w:t>
+      </w:r>
+      <w:r>
+        <w:t xml:space="preserve"> Два числа называются взаимно простыми, если они не имеют общих делителей кроме 1.</w:t>
+      </w:r>
+    </w:p>
+    <w:p/>
+    <w:p>
+      <w:pPr>
+        <w:ind w:firstLine="567"/>
+      </w:pPr>
+      <w:r>
+        <w:rPr>
+          <w:b/>
+          <w:i/>
+        </w:rPr>
+        <w:t>Теорема 1.</w:t>
+      </w:r>
+      <w:r>
+        <w:t xml:space="preserve"> Любое целое положительное число может быть представлено как произведение простых чисел, причем единственным способом.</w:t>
+      </w:r>
+    </w:p>
+    <w:p>
+      <w:pPr>
+        <w:ind w:firstLine="567"/>
+      </w:pPr>
+      <w:r>
+        <w:rPr>
+          <w:b/>
+          <w:i/>
+        </w:rPr>
+        <w:t>Теорема 2.</w:t>
+      </w:r>
+      <w:r>
+        <w:t xml:space="preserve"> Если </w:t>
+      </w:r>
+      <w:r>
+        <w:rPr>
+          <w:b/>
+          <w:i/>
+          <w:lang w:val="en-US"/>
+        </w:rPr>
+        <w:t>p</w:t>
+      </w:r>
+      <w:r>
+        <w:t xml:space="preserve"> – </w:t>
+      </w:r>
+      <w:r>
+        <w:t>прос</w:t>
+      </w:r>
+      <w:bookmarkStart w:id="168" w:name="_GoBack"/>
       <w:bookmarkEnd w:id="168"/>
-    </w:p>
-    <w:p/>
+      <w:r>
+        <w:t xml:space="preserve">тое число, то </w:t>
+      </w:r>
+      <m:oMath>
+        <m:r>
+          <w:rPr>
+            <w:rFonts w:ascii="Cambria Math" w:hAnsi="Cambria Math"/>
+          </w:rPr>
+          <m:t>φ</m:t>
+        </m:r>
+        <m:d>
+          <m:dPr>
+            <m:ctrlPr>
+              <w:rPr>
+                <w:rFonts w:ascii="Cambria Math" w:hAnsi="Cambria Math"/>
+                <w:i/>
+              </w:rPr>
+            </m:ctrlPr>
+          </m:dPr>
+          <m:e>
+            <m:r>
+              <w:rPr>
+                <w:rFonts w:ascii="Cambria Math" w:hAnsi="Cambria Math"/>
+              </w:rPr>
+              <m:t>p</m:t>
+            </m:r>
+          </m:e>
+        </m:d>
+        <m:r>
+          <w:rPr>
+            <w:rFonts w:ascii="Cambria Math" w:hAnsi="Cambria Math"/>
+          </w:rPr>
+          <m:t>=p-1</m:t>
+        </m:r>
+      </m:oMath>
+      <w:r>
+        <w:t>.</w:t>
+      </w:r>
+    </w:p>
+    <w:p>
+      <w:pPr>
+        <w:ind w:firstLine="567"/>
+      </w:pPr>
+      <w:r>
+        <w:rPr>
+          <w:b/>
+          <w:i/>
+        </w:rPr>
+        <w:lastRenderedPageBreak/>
+        <w:t xml:space="preserve">Теорема 3. </w:t>
+      </w:r>
+      <w:r>
+        <w:t xml:space="preserve">Пусть </w:t>
+      </w:r>
+      <w:r>
+        <w:rPr>
+          <w:b/>
+          <w:i/>
+          <w:lang w:val="en-US"/>
+        </w:rPr>
+        <w:t>p</w:t>
+      </w:r>
+      <w:r>
+        <w:t xml:space="preserve"> </w:t>
+      </w:r>
+      <w:r>
+        <w:t xml:space="preserve">и </w:t>
+      </w:r>
+      <w:r>
+        <w:rPr>
+          <w:b/>
+          <w:i/>
+          <w:lang w:val="en-US"/>
+        </w:rPr>
+        <w:t>q</w:t>
+      </w:r>
+      <w:r>
+        <w:t xml:space="preserve"> </w:t>
+      </w:r>
+      <w:r>
+        <w:t>– простые числа (</w:t>
+      </w:r>
+      <w:r>
+        <w:rPr>
+          <w:b/>
+          <w:i/>
+          <w:lang w:val="en-US"/>
+        </w:rPr>
+        <w:t>p</w:t>
+      </w:r>
+      <w:r>
+        <w:rPr>
+          <w:rFonts w:cstheme="minorHAnsi"/>
+        </w:rPr>
+        <w:t>≠</w:t>
+      </w:r>
+      <w:r>
+        <w:rPr>
+          <w:b/>
+          <w:i/>
+          <w:lang w:val="en-US"/>
+        </w:rPr>
+        <w:t>q</w:t>
+      </w:r>
+      <w:r>
+        <w:t xml:space="preserve">), </w:t>
+      </w:r>
+      <w:r>
+        <w:t xml:space="preserve">тогда </w:t>
+      </w:r>
+      <m:oMath>
+        <m:r>
+          <w:rPr>
+            <w:rFonts w:ascii="Cambria Math" w:hAnsi="Cambria Math"/>
+          </w:rPr>
+          <m:t>φ</m:t>
+        </m:r>
+        <m:d>
+          <m:dPr>
+            <m:ctrlPr>
+              <w:rPr>
+                <w:rFonts w:ascii="Cambria Math" w:hAnsi="Cambria Math"/>
+                <w:i/>
+              </w:rPr>
+            </m:ctrlPr>
+          </m:dPr>
+          <m:e>
+            <m:r>
+              <w:rPr>
+                <w:rFonts w:ascii="Cambria Math" w:hAnsi="Cambria Math"/>
+              </w:rPr>
+              <m:t>p</m:t>
+            </m:r>
+            <m:r>
+              <w:rPr>
+                <w:rFonts w:ascii="Cambria Math" w:hAnsi="Cambria Math"/>
+              </w:rPr>
+              <m:t>*</m:t>
+            </m:r>
+            <m:r>
+              <w:rPr>
+                <w:rFonts w:ascii="Cambria Math" w:hAnsi="Cambria Math"/>
+                <w:lang w:val="en-US"/>
+              </w:rPr>
+              <m:t>q</m:t>
+            </m:r>
+          </m:e>
+        </m:d>
+        <m:r>
+          <w:rPr>
+            <w:rFonts w:ascii="Cambria Math" w:hAnsi="Cambria Math"/>
+          </w:rPr>
+          <m:t>=</m:t>
+        </m:r>
+        <m:r>
+          <w:rPr>
+            <w:rFonts w:ascii="Cambria Math" w:hAnsi="Cambria Math"/>
+          </w:rPr>
+          <m:t>(</m:t>
+        </m:r>
+        <m:r>
+          <w:rPr>
+            <w:rFonts w:ascii="Cambria Math" w:hAnsi="Cambria Math"/>
+          </w:rPr>
+          <m:t>p-1</m:t>
+        </m:r>
+        <m:r>
+          <w:rPr>
+            <w:rFonts w:ascii="Cambria Math" w:hAnsi="Cambria Math"/>
+          </w:rPr>
+          <m:t>)(q-1)</m:t>
+        </m:r>
+      </m:oMath>
+      <w:r>
+        <w:t>.</w:t>
+      </w:r>
+    </w:p>
+    <w:p>
+      <w:pPr>
+        <w:ind w:firstLine="567"/>
+      </w:pPr>
+      <w:r>
+        <w:rPr>
+          <w:b/>
+          <w:i/>
+        </w:rPr>
+        <w:t xml:space="preserve">Теорема 4. </w:t>
+      </w:r>
+      <w:r>
+        <w:t xml:space="preserve">Для всякого простого числа </w:t>
+      </w:r>
+      <w:r>
+        <w:rPr>
+          <w:b/>
+          <w:i/>
+          <w:lang w:val="en-US"/>
+        </w:rPr>
+        <w:t>p</w:t>
+      </w:r>
+      <w:r>
+        <w:t xml:space="preserve"> и натурального числа </w:t>
+      </w:r>
+      <w:r>
+        <w:rPr>
+          <w:b/>
+          <w:i/>
+          <w:lang w:val="en-US"/>
+        </w:rPr>
+        <w:t>a</w:t>
+      </w:r>
+      <w:r>
+        <w:t xml:space="preserve"> (</w:t>
+      </w:r>
+      <w:r>
+        <w:rPr>
+          <w:b/>
+          <w:i/>
+          <w:lang w:val="en-US"/>
+        </w:rPr>
+        <w:t>a</w:t>
+      </w:r>
+      <w:r>
+        <w:t>&lt;</w:t>
+      </w:r>
+      <w:r>
+        <w:rPr>
+          <w:b/>
+          <w:i/>
+          <w:lang w:val="en-US"/>
+        </w:rPr>
+        <w:t>p</w:t>
+      </w:r>
+      <w:r>
+        <w:t>)</w:t>
+      </w:r>
+      <w:r>
+        <w:t xml:space="preserve">, взаимно простого с </w:t>
+      </w:r>
+      <w:r>
+        <w:rPr>
+          <w:b/>
+          <w:i/>
+          <w:lang w:val="en-US"/>
+        </w:rPr>
+        <w:t>p</w:t>
+      </w:r>
+      <w:r>
+        <w:t>:</w:t>
+      </w:r>
+    </w:p>
+    <w:p>
+      <w:pPr>
+        <w:ind w:firstLine="567"/>
+        <w:rPr>
+          <w:lang w:val="en-US"/>
+        </w:rPr>
+      </w:pPr>
+      <m:oMathPara>
+        <m:oMath>
+          <m:sSup>
+            <m:sSupPr>
+              <m:ctrlPr>
+                <w:rPr>
+                  <w:rFonts w:ascii="Cambria Math" w:hAnsi="Cambria Math"/>
+                  <w:i/>
+                </w:rPr>
+              </m:ctrlPr>
+            </m:sSupPr>
+            <m:e>
+              <m:r>
+                <w:rPr>
+                  <w:rFonts w:ascii="Cambria Math" w:hAnsi="Cambria Math"/>
+                </w:rPr>
+                <m:t>a</m:t>
+              </m:r>
+            </m:e>
+            <m:sup>
+              <m:r>
+                <w:rPr>
+                  <w:rFonts w:ascii="Cambria Math" w:hAnsi="Cambria Math"/>
+                </w:rPr>
+                <m:t>p-1</m:t>
+              </m:r>
+            </m:sup>
+          </m:sSup>
+          <m:r>
+            <w:rPr>
+              <w:rFonts w:ascii="Cambria Math" w:hAnsi="Cambria Math"/>
+            </w:rPr>
+            <m:t xml:space="preserve"> mod p=1</m:t>
+          </m:r>
+        </m:oMath>
+      </m:oMathPara>
+    </w:p>
+    <w:p>
+      <w:pPr>
+        <w:ind w:firstLine="567"/>
+      </w:pPr>
+      <w:r>
+        <w:rPr>
+          <w:b/>
+          <w:i/>
+        </w:rPr>
+        <w:t>Теорема 5.</w:t>
+      </w:r>
+      <w:r>
+        <w:t xml:space="preserve"> </w:t>
+      </w:r>
+      <w:r>
+        <w:rPr>
+          <w:b/>
+          <w:i/>
+          <w:lang w:val="en-US"/>
+        </w:rPr>
+        <w:t>a</w:t>
+      </w:r>
+      <w:r>
+        <w:t xml:space="preserve"> и</w:t>
+      </w:r>
+      <w:r>
+        <w:t xml:space="preserve"> </w:t>
+      </w:r>
+      <w:r>
+        <w:rPr>
+          <w:b/>
+          <w:i/>
+          <w:lang w:val="en-US"/>
+        </w:rPr>
+        <w:t>n</w:t>
+      </w:r>
+      <w:r>
+        <w:t xml:space="preserve"> – натуральные взаимно простые числа, тогда</w:t>
+      </w:r>
+    </w:p>
+    <w:p>
+      <w:pPr>
+        <w:ind w:firstLine="567"/>
+        <w:rPr>
+          <w:i/>
+        </w:rPr>
+      </w:pPr>
+      <m:oMathPara>
+        <m:oMath>
+          <m:sSup>
+            <m:sSupPr>
+              <m:ctrlPr>
+                <w:rPr>
+                  <w:rFonts w:ascii="Cambria Math" w:hAnsi="Cambria Math"/>
+                  <w:i/>
+                </w:rPr>
+              </m:ctrlPr>
+            </m:sSupPr>
+            <m:e>
+              <m:r>
+                <w:rPr>
+                  <w:rFonts w:ascii="Cambria Math" w:hAnsi="Cambria Math"/>
+                </w:rPr>
+                <m:t>a</m:t>
+              </m:r>
+            </m:e>
+            <m:sup>
+              <m:r>
+                <w:rPr>
+                  <w:rFonts w:ascii="Cambria Math" w:hAnsi="Cambria Math"/>
+                </w:rPr>
+                <m:t>φ</m:t>
+              </m:r>
+              <m:d>
+                <m:dPr>
+                  <m:ctrlPr>
+                    <w:rPr>
+                      <w:rFonts w:ascii="Cambria Math" w:hAnsi="Cambria Math"/>
+                      <w:i/>
+                    </w:rPr>
+                  </m:ctrlPr>
+                </m:dPr>
+                <m:e>
+                  <m:r>
+                    <w:rPr>
+                      <w:rFonts w:ascii="Cambria Math" w:hAnsi="Cambria Math"/>
+                    </w:rPr>
+                    <m:t>n</m:t>
+                  </m:r>
+                </m:e>
+              </m:d>
+            </m:sup>
+          </m:sSup>
+          <m:r>
+            <w:rPr>
+              <w:rFonts w:ascii="Cambria Math" w:hAnsi="Cambria Math"/>
+            </w:rPr>
+            <m:t xml:space="preserve"> mod n=1</m:t>
+          </m:r>
+        </m:oMath>
+      </m:oMathPara>
+    </w:p>
+    <w:p>
+      <w:pPr>
+        <w:ind w:firstLine="567"/>
+        <w:rPr>
+          <w:rFonts w:cstheme="minorHAnsi"/>
+        </w:rPr>
+      </w:pPr>
+      <w:r>
+        <w:rPr>
+          <w:b/>
+          <w:i/>
+        </w:rPr>
+        <w:t>Теорема 6.</w:t>
+      </w:r>
+      <w:r>
+        <w:t xml:space="preserve"> </w:t>
+      </w:r>
+      <w:r>
+        <w:t xml:space="preserve">Пусть </w:t>
+      </w:r>
+      <w:r>
+        <w:rPr>
+          <w:b/>
+          <w:i/>
+          <w:lang w:val="en-US"/>
+        </w:rPr>
+        <w:t>p</w:t>
+      </w:r>
+      <w:r>
+        <w:t xml:space="preserve"> </w:t>
+      </w:r>
+      <w:r>
+        <w:t xml:space="preserve">и </w:t>
+      </w:r>
+      <w:r>
+        <w:rPr>
+          <w:b/>
+          <w:i/>
+          <w:lang w:val="en-US"/>
+        </w:rPr>
+        <w:t>q</w:t>
+      </w:r>
+      <w:r>
+        <w:t xml:space="preserve"> </w:t>
+      </w:r>
+      <w:r>
+        <w:t>–</w:t>
+      </w:r>
+      <w:r>
+        <w:t xml:space="preserve"> </w:t>
+      </w:r>
+      <w:r>
+        <w:t>простые числа (</w:t>
+      </w:r>
+      <w:r>
+        <w:rPr>
+          <w:b/>
+          <w:i/>
+          <w:lang w:val="en-US"/>
+        </w:rPr>
+        <w:t>p</w:t>
+      </w:r>
+      <w:r>
+        <w:rPr>
+          <w:rFonts w:cstheme="minorHAnsi"/>
+        </w:rPr>
+        <w:t>≠</w:t>
+      </w:r>
+      <w:r>
+        <w:rPr>
+          <w:rFonts w:cstheme="minorHAnsi"/>
+          <w:b/>
+          <w:i/>
+          <w:lang w:val="en-US"/>
+        </w:rPr>
+        <w:t>q</w:t>
+      </w:r>
+      <w:r>
+        <w:rPr>
+          <w:rFonts w:cstheme="minorHAnsi"/>
+        </w:rPr>
+        <w:t>)</w:t>
+      </w:r>
+      <w:r>
+        <w:rPr>
+          <w:rFonts w:cstheme="minorHAnsi"/>
+        </w:rPr>
+        <w:t xml:space="preserve">, </w:t>
+      </w:r>
+      <w:r>
+        <w:rPr>
+          <w:rFonts w:cstheme="minorHAnsi"/>
+          <w:b/>
+          <w:i/>
+          <w:lang w:val="en-US"/>
+        </w:rPr>
+        <w:t>a</w:t>
+      </w:r>
+      <w:r>
+        <w:rPr>
+          <w:rFonts w:cstheme="minorHAnsi"/>
+        </w:rPr>
+        <w:t xml:space="preserve"> </w:t>
+      </w:r>
+      <w:r>
+        <w:rPr>
+          <w:rFonts w:cstheme="minorHAnsi"/>
+        </w:rPr>
+        <w:t>–</w:t>
+      </w:r>
+      <w:r>
+        <w:rPr>
+          <w:rFonts w:cstheme="minorHAnsi"/>
+        </w:rPr>
+        <w:t xml:space="preserve"> </w:t>
+      </w:r>
+      <w:r>
+        <w:rPr>
+          <w:rFonts w:cstheme="minorHAnsi"/>
+        </w:rPr>
+        <w:t>натуральное число, тогда</w:t>
+      </w:r>
+    </w:p>
+    <w:p>
+      <w:pPr>
+        <w:ind w:firstLine="567"/>
+        <w:rPr>
+          <w:i/>
+        </w:rPr>
+      </w:pPr>
+      <m:oMathPara>
+        <m:oMath>
+          <m:sSup>
+            <m:sSupPr>
+              <m:ctrlPr>
+                <w:rPr>
+                  <w:rFonts w:ascii="Cambria Math" w:hAnsi="Cambria Math"/>
+                  <w:i/>
+                </w:rPr>
+              </m:ctrlPr>
+            </m:sSupPr>
+            <m:e>
+              <m:r>
+                <w:rPr>
+                  <w:rFonts w:ascii="Cambria Math" w:hAnsi="Cambria Math"/>
+                </w:rPr>
+                <m:t>a</m:t>
+              </m:r>
+            </m:e>
+            <m:sup>
+              <m:r>
+                <w:rPr>
+                  <w:rFonts w:ascii="Cambria Math" w:hAnsi="Cambria Math"/>
+                  <w:lang w:val="en-US"/>
+                </w:rPr>
+                <m:t>k*</m:t>
+              </m:r>
+              <m:r>
+                <w:rPr>
+                  <w:rFonts w:ascii="Cambria Math" w:hAnsi="Cambria Math"/>
+                </w:rPr>
+                <m:t>φ</m:t>
+              </m:r>
+              <m:d>
+                <m:dPr>
+                  <m:ctrlPr>
+                    <w:rPr>
+                      <w:rFonts w:ascii="Cambria Math" w:hAnsi="Cambria Math"/>
+                      <w:i/>
+                    </w:rPr>
+                  </m:ctrlPr>
+                </m:dPr>
+                <m:e>
+                  <m:r>
+                    <w:rPr>
+                      <w:rFonts w:ascii="Cambria Math" w:hAnsi="Cambria Math"/>
+                    </w:rPr>
+                    <m:t>p*q</m:t>
+                  </m:r>
+                </m:e>
+              </m:d>
+              <m:r>
+                <w:rPr>
+                  <w:rFonts w:ascii="Cambria Math" w:hAnsi="Cambria Math"/>
+                </w:rPr>
+                <m:t>+1</m:t>
+              </m:r>
+            </m:sup>
+          </m:sSup>
+          <m:r>
+            <w:rPr>
+              <w:rFonts w:ascii="Cambria Math" w:hAnsi="Cambria Math"/>
+            </w:rPr>
+            <m:t xml:space="preserve"> mod </m:t>
+          </m:r>
+          <m:r>
+            <w:rPr>
+              <w:rFonts w:ascii="Cambria Math" w:hAnsi="Cambria Math"/>
+            </w:rPr>
+            <m:t>(p*q)</m:t>
+          </m:r>
+          <m:r>
+            <w:rPr>
+              <w:rFonts w:ascii="Cambria Math" w:hAnsi="Cambria Math"/>
+            </w:rPr>
+            <m:t>=</m:t>
+          </m:r>
+          <m:r>
+            <w:rPr>
+              <w:rFonts w:ascii="Cambria Math" w:hAnsi="Cambria Math"/>
+            </w:rPr>
+            <m:t>a</m:t>
+          </m:r>
+        </m:oMath>
+      </m:oMathPara>
+    </w:p>
+    <w:p>
+      <w:pPr>
+        <w:ind w:firstLine="567"/>
+      </w:pPr>
+      <w:r>
+        <w:rPr>
+          <w:b/>
+          <w:i/>
+        </w:rPr>
+        <w:t>Теорема 7.</w:t>
+      </w:r>
+      <w:r>
+        <w:t xml:space="preserve"> </w:t>
+      </w:r>
+      <w:r>
+        <w:t xml:space="preserve">Пусть </w:t>
+      </w:r>
+      <w:r>
+        <w:rPr>
+          <w:b/>
+          <w:i/>
+          <w:lang w:val="en-US"/>
+        </w:rPr>
+        <w:t>a</w:t>
+      </w:r>
+      <w:r>
+        <w:t xml:space="preserve"> </w:t>
+      </w:r>
+      <w:r>
+        <w:t xml:space="preserve">и </w:t>
+      </w:r>
+      <w:r>
+        <w:rPr>
+          <w:b/>
+          <w:i/>
+          <w:lang w:val="en-US"/>
+        </w:rPr>
+        <w:t>b</w:t>
+      </w:r>
+      <w:r>
+        <w:t xml:space="preserve"> </w:t>
+      </w:r>
+      <w:r>
+        <w:t xml:space="preserve">– два целых положительных числа, тогда существуют целые </w:t>
+      </w:r>
+      <w:r>
+        <w:rPr>
+          <w:b/>
+          <w:i/>
+          <w:lang w:val="en-US"/>
+        </w:rPr>
+        <w:t>x</w:t>
+      </w:r>
+      <w:r>
+        <w:t xml:space="preserve"> </w:t>
+      </w:r>
+      <w:r>
+        <w:t xml:space="preserve">и </w:t>
+      </w:r>
+      <w:r>
+        <w:rPr>
+          <w:b/>
+          <w:i/>
+          <w:lang w:val="en-US"/>
+        </w:rPr>
+        <w:t>y</w:t>
+      </w:r>
+      <w:r>
+        <w:t>, такие, что:</w:t>
+      </w:r>
+    </w:p>
+    <w:p>
+      <w:pPr>
+        <w:ind w:firstLine="567"/>
+        <w:rPr>
+          <w:i/>
+          <w:lang w:val="en-US"/>
+        </w:rPr>
+      </w:pPr>
+      <m:oMathPara>
+        <m:oMath>
+          <m:r>
+            <w:rPr>
+              <w:rFonts w:ascii="Cambria Math" w:hAnsi="Cambria Math"/>
+            </w:rPr>
+            <m:t>a*x+b*y=нод(</m:t>
+          </m:r>
+          <m:r>
+            <w:rPr>
+              <w:rFonts w:ascii="Cambria Math" w:hAnsi="Cambria Math"/>
+              <w:lang w:val="en-US"/>
+            </w:rPr>
+            <m:t>a,b)</m:t>
+          </m:r>
+        </m:oMath>
+      </m:oMathPara>
+    </w:p>
+    <w:p>
+      <w:pPr>
+        <w:ind w:firstLine="567"/>
+      </w:pPr>
+    </w:p>
     <w:p>
       <w:pPr>
         <w:pStyle w:val="3"/>
@@ -13304,13 +15538,25 @@
       <w:bookmarkStart w:id="202" w:name="_Toc511996807"/>
       <w:bookmarkStart w:id="203" w:name="_Toc511997623"/>
       <w:r>
-        <w:t xml:space="preserve">Метод Диффи </w:t>
+        <w:t xml:space="preserve">Метод </w:t>
+      </w:r>
+      <w:proofErr w:type="spellStart"/>
+      <w:r>
+        <w:t>Диффи</w:t>
+      </w:r>
+      <w:proofErr w:type="spellEnd"/>
+      <w:r>
+        <w:t xml:space="preserve"> </w:t>
       </w:r>
       <w:r>
         <w:t>–</w:t>
       </w:r>
       <w:r>
-        <w:t xml:space="preserve"> Хеллмана</w:t>
+        <w:t xml:space="preserve"> </w:t>
+      </w:r>
+      <w:proofErr w:type="spellStart"/>
+      <w:r>
+        <w:t>Хеллмана</w:t>
       </w:r>
       <w:bookmarkEnd w:id="197"/>
       <w:bookmarkEnd w:id="198"/>
@@ -13319,6 +15565,7 @@
       <w:bookmarkEnd w:id="201"/>
       <w:bookmarkEnd w:id="202"/>
       <w:bookmarkEnd w:id="203"/>
+      <w:proofErr w:type="spellEnd"/>
     </w:p>
     <w:p/>
     <w:p>
@@ -13364,7 +15611,11 @@
       <w:bookmarkStart w:id="216" w:name="_Toc511996809"/>
       <w:bookmarkStart w:id="217" w:name="_Toc511997625"/>
       <w:r>
-        <w:t>Алгоритм шифрования Эль-Гамаля</w:t>
+        <w:t>Алгоритм шифрования Эль-</w:t>
+      </w:r>
+      <w:proofErr w:type="spellStart"/>
+      <w:r>
+        <w:t>Гамаля</w:t>
       </w:r>
       <w:bookmarkEnd w:id="211"/>
       <w:bookmarkEnd w:id="212"/>
@@ -13373,6 +15624,7 @@
       <w:bookmarkEnd w:id="215"/>
       <w:bookmarkEnd w:id="216"/>
       <w:bookmarkEnd w:id="217"/>
+      <w:proofErr w:type="spellEnd"/>
     </w:p>
     <w:p/>
     <w:p>
@@ -13535,7 +15787,12 @@
       <w:bookmarkStart w:id="251" w:name="_Toc511996814"/>
       <w:bookmarkStart w:id="252" w:name="_Toc511997630"/>
       <w:r>
-        <w:t>Алгоритм цифровой подписи Эль-Гамаля</w:t>
+        <w:lastRenderedPageBreak/>
+        <w:t>Алгоритм цифровой подписи Эль-</w:t>
+      </w:r>
+      <w:proofErr w:type="spellStart"/>
+      <w:r>
+        <w:t>Гамаля</w:t>
       </w:r>
       <w:bookmarkEnd w:id="246"/>
       <w:bookmarkEnd w:id="247"/>
@@ -13544,6 +15801,7 @@
       <w:bookmarkEnd w:id="250"/>
       <w:bookmarkEnd w:id="251"/>
       <w:bookmarkEnd w:id="252"/>
+      <w:proofErr w:type="spellEnd"/>
     </w:p>
     <w:p/>
     <w:p>
@@ -13658,7 +15916,6 @@
       <w:bookmarkStart w:id="279" w:name="_Toc511996818"/>
       <w:bookmarkStart w:id="280" w:name="_Toc511997634"/>
       <w:r>
-        <w:lastRenderedPageBreak/>
         <w:t>Сертификат открытого ключа</w:t>
       </w:r>
       <w:bookmarkEnd w:id="274"/>
@@ -13942,11 +16199,7 @@
     </w:p>
     <w:p>
       <w:r>
-        <w:t xml:space="preserve">Среди задач, которые решают межсетевые экраны, основной является защита сегментов сети или отдельных хостов от несанкционированного доступа с использованием уязвимых мест в протоколах сетевой модели OSI или в программном обеспечении, установленном на компьютерах сети. </w:t>
-      </w:r>
-      <w:r>
-        <w:lastRenderedPageBreak/>
-        <w:t>Межсетевые экраны пропускают или запрещают трафик, сравнивая его характеристики с заданными шаблонами.</w:t>
+        <w:t>Среди задач, которые решают межсетевые экраны, основной является защита сегментов сети или отдельных хостов от несанкционированного доступа с использованием уязвимых мест в протоколах сетевой модели OSI или в программном обеспечении, установленном на компьютерах сети. Межсетевые экраны пропускают или запрещают трафик, сравнивая его характеристики с заданными шаблонами.</w:t>
       </w:r>
     </w:p>
     <w:p>
@@ -14071,7 +16324,7 @@
                     </pic:cNvPicPr>
                   </pic:nvPicPr>
                   <pic:blipFill>
-                    <a:blip r:embed="rId20">
+                    <a:blip r:embed="rId22">
                       <a:extLst>
                         <a:ext uri="{28A0092B-C50C-407E-A947-70E740481C1C}">
                           <a14:useLocalDpi xmlns:a14="http://schemas.microsoft.com/office/drawing/2010/main" val="0"/>
@@ -14108,6 +16361,7 @@
         <w:pStyle w:val="4"/>
       </w:pPr>
       <w:r>
+        <w:lastRenderedPageBreak/>
         <w:t>Управляемые коммутаторы</w:t>
       </w:r>
     </w:p>
@@ -14118,11 +16372,7 @@
     </w:p>
     <w:p>
       <w:r>
-        <w:t xml:space="preserve">При реализации политики безопасности в рамках корпоративной сети, основу которых составляют управляемые коммутаторы, они могут быть мощным и достаточно дешёвым решением. Взаимодействуя только с протоколами канального уровня, такие межсетевые экраны фильтруют </w:t>
-      </w:r>
-      <w:r>
-        <w:lastRenderedPageBreak/>
-        <w:t>трафик с очень высокой скоростью. Основным недостатком такого решения является невозможность анализа протоколов более высоких уровней</w:t>
+        <w:t>При реализации политики безопасности в рамках корпоративной сети, основу которых составляют управляемые коммутаторы, они могут быть мощным и достаточно дешёвым решением. Взаимодействуя только с протоколами канального уровня, такие межсетевые экраны фильтруют трафик с очень высокой скоростью. Основным недостатком такого решения является невозможность анализа протоколов более высоких уровней</w:t>
       </w:r>
       <w:r>
         <w:t>.</w:t>
@@ -14262,26 +16512,31 @@
         <w:t>proxy</w:t>
       </w:r>
       <w:r>
-        <w:t>), который реагирует на все входящие пакеты и проверяет их допустимость на основании текущей фазы соединения. Шлюз сеансового уровня гарантирует, что ни один сетевой пакет не будет пропущен, если он не принадлежит ранее установленному соединению. Как только приходит запрос на установление соединения, в специальную таблицу помещается соответствующая информация (адреса отправителя и получателя, используемые протоколы сетевого и транспортного уровня, состояние соединения и т. д.). В случае, если соединение установлено, пакеты, передаваемые в рамках данной сессии, будут просто копироваться в локальную сеть без дополнительной фильтрации. Когда сеанс связи завершается, сведения о нём удаляются из данной таблицы. Поэтому все последующие пакеты, «притворяющиеся» пакетами уже завершённого соединения, отбрасываются.</w:t>
+        <w:t xml:space="preserve">), который реагирует на все входящие пакеты и проверяет их допустимость на основании текущей фазы соединения. Шлюз сеансового уровня гарантирует, что ни один сетевой пакет не будет пропущен, если он не принадлежит ранее установленному соединению. Как только приходит запрос на установление соединения, в специальную таблицу помещается соответствующая информация (адреса отправителя и получателя, используемые протоколы сетевого и транспортного уровня, состояние соединения и т. д.). В случае, если соединение установлено, пакеты, передаваемые в рамках данной сессии, будут просто копироваться в локальную сеть без дополнительной фильтрации. Когда сеанс связи завершается, сведения о нём удаляются из данной таблицы. Поэтому все </w:t>
+      </w:r>
+      <w:r>
+        <w:lastRenderedPageBreak/>
+        <w:t>последующие пакеты, «притворяющиеся» пакетами уже завершённого соединения, отбрасываются.</w:t>
       </w:r>
     </w:p>
     <w:p>
       <w:r>
         <w:t xml:space="preserve">Так как межсетевой экран данного типа исключает прямое взаимодействие между двумя узлами, шлюз сеансового уровня является единственным связующим элементом между внешней сетью и внутренними ресурсами. Это создаёт видимость того, что на все запросы из внешней сети отвечает шлюз, и делает практически невозможным определение топологии защищаемой сети. Кроме того, так как контакт между узлами устанавливается только при условии его допустимости, шлюз сеансового уровня предотвращает возможность реализации </w:t>
       </w:r>
+      <w:proofErr w:type="spellStart"/>
       <w:r>
         <w:rPr>
           <w:lang w:val="en-US"/>
         </w:rPr>
         <w:t>DoS</w:t>
       </w:r>
+      <w:proofErr w:type="spellEnd"/>
       <w:r>
         <w:t>-атаки, присущей пакетным фильтрам.</w:t>
       </w:r>
     </w:p>
     <w:p>
       <w:r>
-        <w:lastRenderedPageBreak/>
         <w:t>Несмотря на эффективность этой технологии, она обладает серьёзным недостатком: как и у всех вышеперечисленных классов межсетевых экранов, у шлюзов сеансового уровня отсутствует возможность проверки содержания поля данных, что позволяет злоумышленнику передавать «троянских коней» в защищаемую сеть.</w:t>
       </w:r>
     </w:p>
@@ -14313,7 +16568,15 @@
         <w:t>proxy</w:t>
       </w:r>
       <w:r>
-        <w:t>), каждое из которых обслуживает свой прикладной протокол. Такой межсетевой экран способен выявлять в передаваемых сообщениях и блокировать несуществующие или нежелательные последовательности команд, что зачастую означает DoS-атаку, либо запрещать использование некоторых команд (например, FTP PUT, которая даёт возможность пользователю записывать информацию на FTP сервер).</w:t>
+        <w:t xml:space="preserve">), каждое из которых обслуживает свой прикладной протокол. Такой межсетевой экран способен выявлять в передаваемых сообщениях и блокировать несуществующие или нежелательные последовательности команд, что зачастую означает </w:t>
+      </w:r>
+      <w:proofErr w:type="spellStart"/>
+      <w:r>
+        <w:t>DoS</w:t>
+      </w:r>
+      <w:proofErr w:type="spellEnd"/>
+      <w:r>
+        <w:t>-атаку, либо запрещать использование некоторых команд (например, FTP PUT, которая даёт возможность пользователю записывать информацию на FTP сервер).</w:t>
       </w:r>
     </w:p>
     <w:p>
@@ -14386,16 +16649,13 @@
         </w:numPr>
       </w:pPr>
       <w:r>
+        <w:lastRenderedPageBreak/>
         <w:t>каждое приложение — на основе разработанных посредников.</w:t>
       </w:r>
     </w:p>
     <w:p>
       <w:r>
-        <w:t xml:space="preserve">Осуществляя фильтрацию трафика по принципу шлюза сеансового уровня, данный класс межсетевых экранов не вмешивается в процесс установления соединения между узлами. Поэтому производительность инспектора состояний заметно выше, чем у посредника прикладного уровня и шлюза сеансового уровня, и сравнима с производительностью пакетных фильтров. Ещё одно достоинство инспекторов состояния — прозрачность для пользователя: для клиентского программного обеспечения не потребуется дополнительная настройка. Данные межсетевые экраны имеют большие возможности расширения. При появлении новой службы или нового протокола прикладного уровня для его поддержки достаточно добавить несколько шаблонов. </w:t>
-      </w:r>
-      <w:r>
-        <w:lastRenderedPageBreak/>
-        <w:t>Однако инспекторам состояний по сравнению с посредниками прикладного уровня свойственна более низкая защищённость.</w:t>
+        <w:t>Осуществляя фильтрацию трафика по принципу шлюза сеансового уровня, данный класс межсетевых экранов не вмешивается в процесс установления соединения между узлами. Поэтому производительность инспектора состояний заметно выше, чем у посредника прикладного уровня и шлюза сеансового уровня, и сравнима с производительностью пакетных фильтров. Ещё одно достоинство инспекторов состояния — прозрачность для пользователя: для клиентского программного обеспечения не потребуется дополнительная настройка. Данные межсетевые экраны имеют большие возможности расширения. При появлении новой службы или нового протокола прикладного уровня для его поддержки достаточно добавить несколько шаблонов. Однако инспекторам состояний по сравнению с посредниками прикладного уровня свойственна более низкая защищённость.</w:t>
       </w:r>
     </w:p>
     <w:p>
@@ -14458,7 +16718,7 @@
                     </pic:cNvPicPr>
                   </pic:nvPicPr>
                   <pic:blipFill>
-                    <a:blip r:embed="rId21">
+                    <a:blip r:embed="rId23">
                       <a:extLst>
                         <a:ext uri="{28A0092B-C50C-407E-A947-70E740481C1C}">
                           <a14:useLocalDpi xmlns:a14="http://schemas.microsoft.com/office/drawing/2010/main" val="0"/>
@@ -14542,7 +16802,7 @@
                     </pic:cNvPicPr>
                   </pic:nvPicPr>
                   <pic:blipFill>
-                    <a:blip r:embed="rId22">
+                    <a:blip r:embed="rId24">
                       <a:extLst>
                         <a:ext uri="{28A0092B-C50C-407E-A947-70E740481C1C}">
                           <a14:useLocalDpi xmlns:a14="http://schemas.microsoft.com/office/drawing/2010/main" val="0"/>
@@ -14578,11 +16838,16 @@
       <w:pPr>
         <w:pStyle w:val="4"/>
       </w:pPr>
+      <w:proofErr w:type="gramStart"/>
       <w:r>
         <w:t>С</w:t>
       </w:r>
       <w:r>
-        <w:t xml:space="preserve">хема с раздельной защитой закрытой и открытой подсетей на основе </w:t>
+        <w:t>хема с раздельной защитой</w:t>
+      </w:r>
+      <w:proofErr w:type="gramEnd"/>
+      <w:r>
+        <w:t xml:space="preserve"> закрытой и открытой подсетей на основе </w:t>
       </w:r>
       <w:r>
         <w:t>межсетевого экрана с</w:t>
@@ -14617,7 +16882,7 @@
                     </pic:cNvPicPr>
                   </pic:nvPicPr>
                   <pic:blipFill>
-                    <a:blip r:embed="rId23">
+                    <a:blip r:embed="rId25">
                       <a:extLst>
                         <a:ext uri="{28A0092B-C50C-407E-A947-70E740481C1C}">
                           <a14:useLocalDpi xmlns:a14="http://schemas.microsoft.com/office/drawing/2010/main" val="0"/>
@@ -14653,12 +16918,17 @@
       <w:pPr>
         <w:pStyle w:val="4"/>
       </w:pPr>
+      <w:proofErr w:type="gramStart"/>
       <w:r>
         <w:lastRenderedPageBreak/>
         <w:t>С</w:t>
       </w:r>
       <w:r>
-        <w:t>хема с раздельной защитой закрытой и открытой подсетей на основе</w:t>
+        <w:t>хема с раздельной защитой</w:t>
+      </w:r>
+      <w:proofErr w:type="gramEnd"/>
+      <w:r>
+        <w:t xml:space="preserve"> закрытой и открытой подсетей на основе</w:t>
       </w:r>
       <w:r>
         <w:t xml:space="preserve"> дву</w:t>
@@ -14705,7 +16975,7 @@
                     </pic:cNvPicPr>
                   </pic:nvPicPr>
                   <pic:blipFill>
-                    <a:blip r:embed="rId24">
+                    <a:blip r:embed="rId26">
                       <a:extLst>
                         <a:ext uri="{28A0092B-C50C-407E-A947-70E740481C1C}">
                           <a14:useLocalDpi xmlns:a14="http://schemas.microsoft.com/office/drawing/2010/main" val="0"/>
@@ -15139,12 +17409,14 @@
       <w:r>
         <w:t xml:space="preserve">Используется для предоставления доступа к интернету провайдерами, обычно если по одному физическому каналу подключаются несколько пользователей. Протокол </w:t>
       </w:r>
+      <w:proofErr w:type="spellStart"/>
       <w:r>
         <w:rPr>
           <w:lang w:val="en-US"/>
         </w:rPr>
         <w:t>PPPoE</w:t>
       </w:r>
+      <w:proofErr w:type="spellEnd"/>
       <w:r>
         <w:t xml:space="preserve"> стал стандартом в ADSL-подключениях.</w:t>
       </w:r>
@@ -15461,23 +17733,35 @@
           <w:ilvl w:val="0"/>
           <w:numId w:val="20"/>
         </w:numPr>
+        <w:rPr>
+          <w:lang w:val="en-US"/>
+        </w:rPr>
       </w:pPr>
       <w:r>
         <w:t>Протокол</w:t>
       </w:r>
       <w:r>
+        <w:rPr>
+          <w:lang w:val="en-US"/>
+        </w:rPr>
         <w:t xml:space="preserve"> </w:t>
       </w:r>
       <w:r>
         <w:t>изменения</w:t>
       </w:r>
       <w:r>
+        <w:rPr>
+          <w:lang w:val="en-US"/>
+        </w:rPr>
         <w:t xml:space="preserve"> </w:t>
       </w:r>
       <w:r>
         <w:t>шифра</w:t>
       </w:r>
       <w:r>
+        <w:rPr>
+          <w:lang w:val="en-US"/>
+        </w:rPr>
         <w:t xml:space="preserve"> (</w:t>
       </w:r>
       <w:r>
@@ -15487,6 +17771,9 @@
         <w:t>the</w:t>
       </w:r>
       <w:r>
+        <w:rPr>
+          <w:lang w:val="en-US"/>
+        </w:rPr>
         <w:t xml:space="preserve"> </w:t>
       </w:r>
       <w:r>
@@ -15496,6 +17783,9 @@
         <w:t>change</w:t>
       </w:r>
       <w:r>
+        <w:rPr>
+          <w:lang w:val="en-US"/>
+        </w:rPr>
         <w:t xml:space="preserve"> </w:t>
       </w:r>
       <w:r>
@@ -15505,6 +17795,9 @@
         <w:t>cipher</w:t>
       </w:r>
       <w:r>
+        <w:rPr>
+          <w:lang w:val="en-US"/>
+        </w:rPr>
         <w:t xml:space="preserve"> </w:t>
       </w:r>
       <w:r>
@@ -15514,6 +17807,9 @@
         <w:t>spec</w:t>
       </w:r>
       <w:r>
+        <w:rPr>
+          <w:lang w:val="en-US"/>
+        </w:rPr>
         <w:t xml:space="preserve"> </w:t>
       </w:r>
       <w:r>
@@ -15523,6 +17819,9 @@
         <w:t>protocol</w:t>
       </w:r>
       <w:r>
+        <w:rPr>
+          <w:lang w:val="en-US"/>
+        </w:rPr>
         <w:t>);</w:t>
       </w:r>
     </w:p>
@@ -15592,7 +17891,7 @@
                     </pic:cNvPicPr>
                   </pic:nvPicPr>
                   <pic:blipFill>
-                    <a:blip r:embed="rId25" cstate="print">
+                    <a:blip r:embed="rId27" cstate="print">
                       <a:extLst>
                         <a:ext uri="{28A0092B-C50C-407E-A947-70E740481C1C}">
                           <a14:useLocalDpi xmlns:a14="http://schemas.microsoft.com/office/drawing/2010/main" val="0"/>
@@ -15655,7 +17954,7 @@
                     </pic:cNvPicPr>
                   </pic:nvPicPr>
                   <pic:blipFill>
-                    <a:blip r:embed="rId26">
+                    <a:blip r:embed="rId28">
                       <a:extLst>
                         <a:ext uri="{28A0092B-C50C-407E-A947-70E740481C1C}">
                           <a14:useLocalDpi xmlns:a14="http://schemas.microsoft.com/office/drawing/2010/main" val="0"/>
@@ -15867,7 +18166,15 @@
         <w:t>Protocol</w:t>
       </w:r>
       <w:r>
-        <w:t xml:space="preserve"> (TCP). Тем не менее, он также был реализован с датаграммными транспортными протоколами, такими как </w:t>
+        <w:t xml:space="preserve"> (TCP). Тем не менее, он также был реализован с </w:t>
+      </w:r>
+      <w:proofErr w:type="spellStart"/>
+      <w:r>
+        <w:t>датаграммными</w:t>
+      </w:r>
+      <w:proofErr w:type="spellEnd"/>
+      <w:r>
+        <w:t xml:space="preserve"> транспортными протоколами, такими как </w:t>
       </w:r>
       <w:r>
         <w:rPr>
@@ -16032,9 +18339,9 @@
         <w:tblLook w:val="04A0" w:firstRow="1" w:lastRow="0" w:firstColumn="1" w:lastColumn="0" w:noHBand="0" w:noVBand="1"/>
       </w:tblPr>
       <w:tblGrid>
-        <w:gridCol w:w="202"/>
-        <w:gridCol w:w="200"/>
-        <w:gridCol w:w="203"/>
+        <w:gridCol w:w="2114"/>
+        <w:gridCol w:w="1657"/>
+        <w:gridCol w:w="2279"/>
       </w:tblGrid>
       <w:tr>
         <w:trPr>
@@ -17518,8 +19825,13 @@
         <w:t xml:space="preserve"> </w:t>
       </w:r>
       <w:r>
-        <w:t>методом Диффи-Хеллмана</w:t>
-      </w:r>
+        <w:t xml:space="preserve">методом </w:t>
+      </w:r>
+      <w:proofErr w:type="spellStart"/>
+      <w:r>
+        <w:t>Диффи-Хеллмана</w:t>
+      </w:r>
+      <w:proofErr w:type="spellEnd"/>
       <w:r>
         <w:t>;</w:t>
       </w:r>
@@ -17892,7 +20204,15 @@
         <w:spacing w:before="200"/>
       </w:pPr>
       <w:r>
-        <w:t>SKIP не подвержен атакам человека по середине, поскольку общие параметры DH (алгоритм Диффи-Хеллмана) носят долгосрочный характер и проходят проверку подлинности.</w:t>
+        <w:t xml:space="preserve">SKIP не подвержен атакам человека по середине, поскольку общие параметры DH (алгоритм </w:t>
+      </w:r>
+      <w:proofErr w:type="spellStart"/>
+      <w:r>
+        <w:t>Диффи-Хеллмана</w:t>
+      </w:r>
+      <w:proofErr w:type="spellEnd"/>
+      <w:r>
+        <w:t>) носят долгосрочный характер и проходят проверку подлинности.</w:t>
       </w:r>
     </w:p>
     <w:p>
@@ -18475,12 +20795,14 @@
       <w:r>
         <w:t xml:space="preserve">SKIP </w:t>
       </w:r>
+      <w:proofErr w:type="spellStart"/>
       <w:r>
         <w:rPr>
           <w:i/>
         </w:rPr>
         <w:t>сеансонезависим</w:t>
       </w:r>
+      <w:proofErr w:type="spellEnd"/>
       <w:r>
         <w:t>: не требует дополнительного обмена информацией для организации защищенного взаимодействия (за исключением единовременно запрошенного открытого ключа собеседника).</w:t>
       </w:r>
@@ -18583,7 +20905,15 @@
         <w:t>Exchange</w:t>
       </w:r>
       <w:r>
-        <w:t>) поддерживает такие переговоры и выбран в качестве обязательного протокола для управления ключами в IPsec для IPv6. При использовании ISAKMP снижается уязвимость закрытых основных ключей, служащих для распределения временных ключей шифрования. При этом IKE считается более надежным и гибким.</w:t>
+        <w:t xml:space="preserve">) поддерживает такие переговоры и выбран в качестве обязательного протокола для управления ключами в </w:t>
+      </w:r>
+      <w:proofErr w:type="spellStart"/>
+      <w:r>
+        <w:t>IPsec</w:t>
+      </w:r>
+      <w:proofErr w:type="spellEnd"/>
+      <w:r>
+        <w:t xml:space="preserve"> для IPv6. При использовании ISAKMP снижается уязвимость закрытых основных ключей, служащих для распределения временных ключей шифрования. При этом IKE считается более надежным и гибким.</w:t>
       </w:r>
     </w:p>
     <w:p>
@@ -18671,7 +21001,23 @@
         <w:t>Ethernet</w:t>
       </w:r>
       <w:r>
-        <w:t>). Компромиссом в выборе уровня является IPsec: он располагается на сетевом уровне, используя самый распространённый протокол этого уровня — IP. Это делает IPsec более гибким, так что он может использоваться для защиты любых протоколов, базирующихся на TCP и UDP. В то же время, он прозрачен для большинства приложений.</w:t>
+        <w:t xml:space="preserve">). Компромиссом в выборе уровня является </w:t>
+      </w:r>
+      <w:proofErr w:type="spellStart"/>
+      <w:r>
+        <w:t>IPsec</w:t>
+      </w:r>
+      <w:proofErr w:type="spellEnd"/>
+      <w:r>
+        <w:t xml:space="preserve">: он располагается на сетевом уровне, используя самый распространённый протокол этого уровня — IP. Это делает </w:t>
+      </w:r>
+      <w:proofErr w:type="spellStart"/>
+      <w:r>
+        <w:t>IPsec</w:t>
+      </w:r>
+      <w:proofErr w:type="spellEnd"/>
+      <w:r>
+        <w:t xml:space="preserve"> более гибким, так что он может использоваться для защиты любых протоколов, базирующихся на TCP и UDP. В то же время, он прозрачен для большинства приложений.</w:t>
       </w:r>
     </w:p>
     <w:p>
@@ -18952,12 +21298,14 @@
       <w:r>
         <w:t xml:space="preserve">, </w:t>
       </w:r>
+      <w:proofErr w:type="spellStart"/>
       <w:r>
         <w:rPr>
           <w:lang w:val="en-US"/>
         </w:rPr>
         <w:t>Kerberized</w:t>
       </w:r>
+      <w:proofErr w:type="spellEnd"/>
       <w:r>
         <w:t xml:space="preserve"> </w:t>
       </w:r>
@@ -19047,7 +21395,7 @@
                     </pic:cNvPicPr>
                   </pic:nvPicPr>
                   <pic:blipFill>
-                    <a:blip r:embed="rId27" cstate="print">
+                    <a:blip r:embed="rId29" cstate="print">
                       <a:extLst>
                         <a:ext uri="{28A0092B-C50C-407E-A947-70E740481C1C}">
                           <a14:useLocalDpi xmlns:a14="http://schemas.microsoft.com/office/drawing/2010/main" val="0"/>
@@ -19080,8 +21428,13 @@
       </w:r>
     </w:p>
     <w:p>
-      <w:r>
-        <w:t>IPsec может функционировать в двух режимах: транспортном и туннельном.</w:t>
+      <w:proofErr w:type="spellStart"/>
+      <w:r>
+        <w:t>IPsec</w:t>
+      </w:r>
+      <w:proofErr w:type="spellEnd"/>
+      <w:r>
+        <w:t xml:space="preserve"> может функционировать в двух режимах: транспортном и туннельном.</w:t>
       </w:r>
     </w:p>
     <w:p>
@@ -19100,7 +21453,15 @@
     </w:p>
     <w:p>
       <w:r>
-        <w:t>Режимы IPsec не являются взаимоисключающими. На одном и том же узле некоторые SA могут использовать транспортный режим, а другие — туннельный.</w:t>
+        <w:t xml:space="preserve">Режимы </w:t>
+      </w:r>
+      <w:proofErr w:type="spellStart"/>
+      <w:r>
+        <w:t>IPsec</w:t>
+      </w:r>
+      <w:proofErr w:type="spellEnd"/>
+      <w:r>
+        <w:t xml:space="preserve"> не являются взаимоисключающими. На одном и том же узле некоторые SA могут использовать транспортный режим, а другие — туннельный.</w:t>
       </w:r>
     </w:p>
     <w:p>
@@ -19129,7 +21490,7 @@
                     </pic:cNvPicPr>
                   </pic:nvPicPr>
                   <pic:blipFill>
-                    <a:blip r:embed="rId28">
+                    <a:blip r:embed="rId30">
                       <a:extLst>
                         <a:ext uri="{28A0092B-C50C-407E-A947-70E740481C1C}">
                           <a14:useLocalDpi xmlns:a14="http://schemas.microsoft.com/office/drawing/2010/main" val="0"/>
@@ -19163,7 +21524,23 @@
     </w:p>
     <w:p>
       <w:r>
-        <w:t xml:space="preserve">Протокол IPsec используется, в основном, для организации VPN-туннелей. В этом случае протоколы ESP и AH работают в режиме туннелирования. Кроме того, настраивая политики безопасности определенным образом, протокол можно использовать для создания межсетевого экрана. Смысл межсетевого экрана заключается в том, что он контролирует и фильтрует проходящие через него пакеты в соответствии с заданными правилами. Устанавливается набор правил, и экран просматривает все проходящие через него пакеты. Если передаваемые пакеты попадают под действие этих правил, межсетевой экран обрабатывает их соответствующим образом. Например, он может отклонять определенные пакеты, тем самым прерывая небезопасные соединения. Настроив политику безопасности соответствующим образом, можно, например, запретить веб-трафик. Для этого достаточно запретить отсылку пакетов, в которые вкладываются сообщения протоколов HTTP и HTTPS. IPsec можно применять и для защиты серверов — для этого отбрасываются все пакеты, кроме пакетов, необходимых для корректного выполнения функций сервера. Например, для </w:t>
+        <w:t xml:space="preserve">Протокол </w:t>
+      </w:r>
+      <w:proofErr w:type="spellStart"/>
+      <w:r>
+        <w:t>IPsec</w:t>
+      </w:r>
+      <w:proofErr w:type="spellEnd"/>
+      <w:r>
+        <w:t xml:space="preserve"> используется, в основном, для организации VPN-туннелей. В этом случае протоколы ESP и AH работают в режиме туннелирования. Кроме того, настраивая политики безопасности определенным образом, протокол можно использовать для создания межсетевого экрана. Смысл межсетевого экрана заключается в том, что он контролирует и фильтрует проходящие через него пакеты в соответствии с заданными правилами. Устанавливается набор правил, и экран просматривает все проходящие через него пакеты. Если передаваемые пакеты попадают под действие этих правил, межсетевой экран обрабатывает их соответствующим образом. Например, он может отклонять определенные пакеты, тем самым прерывая небезопасные соединения. Настроив политику безопасности соответствующим образом, можно, например, запретить веб-трафик. Для этого достаточно запретить отсылку пакетов, в которые вкладываются сообщения протоколов HTTP и HTTPS. </w:t>
+      </w:r>
+      <w:proofErr w:type="spellStart"/>
+      <w:r>
+        <w:t>IPsec</w:t>
+      </w:r>
+      <w:proofErr w:type="spellEnd"/>
+      <w:r>
+        <w:t xml:space="preserve"> можно применять и для защиты серверов — для этого отбрасываются все пакеты, кроме пакетов, необходимых для корректного выполнения функций сервера. Например, для </w:t>
       </w:r>
       <w:r>
         <w:rPr>
@@ -19177,7 +21554,23 @@
     </w:p>
     <w:p>
       <w:r>
-        <w:t>С помощью IPsec здесь обеспечивается безопасный доступ пользователей к серверу. При использовании протокола ESP все обращения к серверу и его ответы шифруются. Однако за VPN-шлюзом (в домене шифрования) передаются открытые сообщения. Другие примеры использования IPsec:</w:t>
+        <w:t xml:space="preserve">С помощью </w:t>
+      </w:r>
+      <w:proofErr w:type="spellStart"/>
+      <w:r>
+        <w:t>IPsec</w:t>
+      </w:r>
+      <w:proofErr w:type="spellEnd"/>
+      <w:r>
+        <w:t xml:space="preserve"> здесь обеспечивается безопасный доступ пользователей к серверу. При использовании протокола ESP все обращения к серверу и его ответы шифруются. Однако за VPN-шлюзом (в домене шифрования) передаются открытые сообщения. Другие примеры использования </w:t>
+      </w:r>
+      <w:proofErr w:type="spellStart"/>
+      <w:r>
+        <w:t>IPsec</w:t>
+      </w:r>
+      <w:proofErr w:type="spellEnd"/>
+      <w:r>
+        <w:t>:</w:t>
       </w:r>
     </w:p>
     <w:p>
@@ -19189,7 +21582,15 @@
         </w:numPr>
       </w:pPr>
       <w:r>
-        <w:t>шифрование трафика между файловым сервером и компьютерами в локальной сети, используя IPsec в транспортном режиме.</w:t>
+        <w:t xml:space="preserve">шифрование трафика между файловым сервером и компьютерами в локальной сети, используя </w:t>
+      </w:r>
+      <w:proofErr w:type="spellStart"/>
+      <w:r>
+        <w:t>IPsec</w:t>
+      </w:r>
+      <w:proofErr w:type="spellEnd"/>
+      <w:r>
+        <w:t xml:space="preserve"> в транспортном режиме.</w:t>
       </w:r>
     </w:p>
     <w:p>
@@ -19201,7 +21602,15 @@
         </w:numPr>
       </w:pPr>
       <w:r>
-        <w:t>соединение двух офисов с использованием IPsec в туннельном режиме.</w:t>
+        <w:t xml:space="preserve">соединение двух офисов с использованием </w:t>
+      </w:r>
+      <w:proofErr w:type="spellStart"/>
+      <w:r>
+        <w:t>IPsec</w:t>
+      </w:r>
+      <w:proofErr w:type="spellEnd"/>
+      <w:r>
+        <w:t xml:space="preserve"> в туннельном режиме.</w:t>
       </w:r>
     </w:p>
     <w:p>
@@ -19246,7 +21655,7 @@
     </w:p>
     <w:p/>
     <w:sectPr>
-      <w:footerReference w:type="default" r:id="rId29"/>
+      <w:footerReference w:type="default" r:id="rId31"/>
       <w:pgSz w:w="11906" w:h="16838"/>
       <w:pgMar w:top="1134" w:right="850" w:bottom="1134" w:left="1701" w:header="709" w:footer="0" w:gutter="0"/>
       <w:cols w:space="708"/>
@@ -19298,7 +21707,6 @@
         <w:docPartUnique/>
       </w:docPartObj>
     </w:sdtPr>
-    <w:sdtEndPr/>
     <w:sdtContent>
       <w:p>
         <w:pPr>
@@ -20589,6 +22997,119 @@
     </w:lvl>
   </w:abstractNum>
   <w:abstractNum w:abstractNumId="11" w15:restartNumberingAfterBreak="0">
+    <w:nsid w:val="1DBD238F"/>
+    <w:multiLevelType w:val="hybridMultilevel"/>
+    <w:tmpl w:val="9B42AA16"/>
+    <w:lvl w:ilvl="0" w:tplc="04190001">
+      <w:start w:val="1"/>
+      <w:numFmt w:val="bullet"/>
+      <w:lvlText w:val=""/>
+      <w:lvlJc w:val="left"/>
+      <w:pPr>
+        <w:ind w:left="1287" w:hanging="360"/>
+      </w:pPr>
+      <w:rPr>
+        <w:rFonts w:ascii="Symbol" w:hAnsi="Symbol" w:hint="default"/>
+      </w:rPr>
+    </w:lvl>
+    <w:lvl w:ilvl="1" w:tplc="04190003" w:tentative="1">
+      <w:start w:val="1"/>
+      <w:numFmt w:val="bullet"/>
+      <w:lvlText w:val="o"/>
+      <w:lvlJc w:val="left"/>
+      <w:pPr>
+        <w:ind w:left="2007" w:hanging="360"/>
+      </w:pPr>
+      <w:rPr>
+        <w:rFonts w:ascii="Courier New" w:hAnsi="Courier New" w:cs="Courier New" w:hint="default"/>
+      </w:rPr>
+    </w:lvl>
+    <w:lvl w:ilvl="2" w:tplc="04190005" w:tentative="1">
+      <w:start w:val="1"/>
+      <w:numFmt w:val="bullet"/>
+      <w:lvlText w:val=""/>
+      <w:lvlJc w:val="left"/>
+      <w:pPr>
+        <w:ind w:left="2727" w:hanging="360"/>
+      </w:pPr>
+      <w:rPr>
+        <w:rFonts w:ascii="Wingdings" w:hAnsi="Wingdings" w:hint="default"/>
+      </w:rPr>
+    </w:lvl>
+    <w:lvl w:ilvl="3" w:tplc="04190001" w:tentative="1">
+      <w:start w:val="1"/>
+      <w:numFmt w:val="bullet"/>
+      <w:lvlText w:val=""/>
+      <w:lvlJc w:val="left"/>
+      <w:pPr>
+        <w:ind w:left="3447" w:hanging="360"/>
+      </w:pPr>
+      <w:rPr>
+        <w:rFonts w:ascii="Symbol" w:hAnsi="Symbol" w:hint="default"/>
+      </w:rPr>
+    </w:lvl>
+    <w:lvl w:ilvl="4" w:tplc="04190003" w:tentative="1">
+      <w:start w:val="1"/>
+      <w:numFmt w:val="bullet"/>
+      <w:lvlText w:val="o"/>
+      <w:lvlJc w:val="left"/>
+      <w:pPr>
+        <w:ind w:left="4167" w:hanging="360"/>
+      </w:pPr>
+      <w:rPr>
+        <w:rFonts w:ascii="Courier New" w:hAnsi="Courier New" w:cs="Courier New" w:hint="default"/>
+      </w:rPr>
+    </w:lvl>
+    <w:lvl w:ilvl="5" w:tplc="04190005" w:tentative="1">
+      <w:start w:val="1"/>
+      <w:numFmt w:val="bullet"/>
+      <w:lvlText w:val=""/>
+      <w:lvlJc w:val="left"/>
+      <w:pPr>
+        <w:ind w:left="4887" w:hanging="360"/>
+      </w:pPr>
+      <w:rPr>
+        <w:rFonts w:ascii="Wingdings" w:hAnsi="Wingdings" w:hint="default"/>
+      </w:rPr>
+    </w:lvl>
+    <w:lvl w:ilvl="6" w:tplc="04190001" w:tentative="1">
+      <w:start w:val="1"/>
+      <w:numFmt w:val="bullet"/>
+      <w:lvlText w:val=""/>
+      <w:lvlJc w:val="left"/>
+      <w:pPr>
+        <w:ind w:left="5607" w:hanging="360"/>
+      </w:pPr>
+      <w:rPr>
+        <w:rFonts w:ascii="Symbol" w:hAnsi="Symbol" w:hint="default"/>
+      </w:rPr>
+    </w:lvl>
+    <w:lvl w:ilvl="7" w:tplc="04190003" w:tentative="1">
+      <w:start w:val="1"/>
+      <w:numFmt w:val="bullet"/>
+      <w:lvlText w:val="o"/>
+      <w:lvlJc w:val="left"/>
+      <w:pPr>
+        <w:ind w:left="6327" w:hanging="360"/>
+      </w:pPr>
+      <w:rPr>
+        <w:rFonts w:ascii="Courier New" w:hAnsi="Courier New" w:cs="Courier New" w:hint="default"/>
+      </w:rPr>
+    </w:lvl>
+    <w:lvl w:ilvl="8" w:tplc="04190005" w:tentative="1">
+      <w:start w:val="1"/>
+      <w:numFmt w:val="bullet"/>
+      <w:lvlText w:val=""/>
+      <w:lvlJc w:val="left"/>
+      <w:pPr>
+        <w:ind w:left="7047" w:hanging="360"/>
+      </w:pPr>
+      <w:rPr>
+        <w:rFonts w:ascii="Wingdings" w:hAnsi="Wingdings" w:hint="default"/>
+      </w:rPr>
+    </w:lvl>
+  </w:abstractNum>
+  <w:abstractNum w:abstractNumId="12" w15:restartNumberingAfterBreak="0">
     <w:nsid w:val="1F140280"/>
     <w:multiLevelType w:val="hybridMultilevel"/>
     <w:tmpl w:val="360831CA"/>
@@ -20701,7 +23222,7 @@
       </w:rPr>
     </w:lvl>
   </w:abstractNum>
-  <w:abstractNum w:abstractNumId="12" w15:restartNumberingAfterBreak="0">
+  <w:abstractNum w:abstractNumId="13" w15:restartNumberingAfterBreak="0">
     <w:nsid w:val="21DB7E45"/>
     <w:multiLevelType w:val="hybridMultilevel"/>
     <w:tmpl w:val="03A06E32"/>
@@ -20814,7 +23335,7 @@
       </w:rPr>
     </w:lvl>
   </w:abstractNum>
-  <w:abstractNum w:abstractNumId="13" w15:restartNumberingAfterBreak="0">
+  <w:abstractNum w:abstractNumId="14" w15:restartNumberingAfterBreak="0">
     <w:nsid w:val="22803379"/>
     <w:multiLevelType w:val="hybridMultilevel"/>
     <w:tmpl w:val="EF8C6400"/>
@@ -20927,7 +23448,7 @@
       </w:rPr>
     </w:lvl>
   </w:abstractNum>
-  <w:abstractNum w:abstractNumId="14" w15:restartNumberingAfterBreak="0">
+  <w:abstractNum w:abstractNumId="15" w15:restartNumberingAfterBreak="0">
     <w:nsid w:val="23EA1210"/>
     <w:multiLevelType w:val="hybridMultilevel"/>
     <w:tmpl w:val="317609E6"/>
@@ -21040,7 +23561,7 @@
       </w:rPr>
     </w:lvl>
   </w:abstractNum>
-  <w:abstractNum w:abstractNumId="15" w15:restartNumberingAfterBreak="0">
+  <w:abstractNum w:abstractNumId="16" w15:restartNumberingAfterBreak="0">
     <w:nsid w:val="24C30A91"/>
     <w:multiLevelType w:val="multilevel"/>
     <w:tmpl w:val="2CF8926A"/>
@@ -21132,7 +23653,7 @@
       </w:pPr>
     </w:lvl>
   </w:abstractNum>
-  <w:abstractNum w:abstractNumId="16" w15:restartNumberingAfterBreak="0">
+  <w:abstractNum w:abstractNumId="17" w15:restartNumberingAfterBreak="0">
     <w:nsid w:val="25253E7C"/>
     <w:multiLevelType w:val="hybridMultilevel"/>
     <w:tmpl w:val="93326CFA"/>
@@ -21245,7 +23766,7 @@
       </w:rPr>
     </w:lvl>
   </w:abstractNum>
-  <w:abstractNum w:abstractNumId="17" w15:restartNumberingAfterBreak="0">
+  <w:abstractNum w:abstractNumId="18" w15:restartNumberingAfterBreak="0">
     <w:nsid w:val="282E2C5C"/>
     <w:multiLevelType w:val="hybridMultilevel"/>
     <w:tmpl w:val="DE7245D4"/>
@@ -21358,7 +23879,7 @@
       </w:rPr>
     </w:lvl>
   </w:abstractNum>
-  <w:abstractNum w:abstractNumId="18" w15:restartNumberingAfterBreak="0">
+  <w:abstractNum w:abstractNumId="19" w15:restartNumberingAfterBreak="0">
     <w:nsid w:val="2D3E5A71"/>
     <w:multiLevelType w:val="hybridMultilevel"/>
     <w:tmpl w:val="EDE883BA"/>
@@ -21471,7 +23992,7 @@
       </w:rPr>
     </w:lvl>
   </w:abstractNum>
-  <w:abstractNum w:abstractNumId="19" w15:restartNumberingAfterBreak="0">
+  <w:abstractNum w:abstractNumId="20" w15:restartNumberingAfterBreak="0">
     <w:nsid w:val="31A82DEF"/>
     <w:multiLevelType w:val="hybridMultilevel"/>
     <w:tmpl w:val="E58026B8"/>
@@ -21584,7 +24105,7 @@
       </w:rPr>
     </w:lvl>
   </w:abstractNum>
-  <w:abstractNum w:abstractNumId="20" w15:restartNumberingAfterBreak="0">
+  <w:abstractNum w:abstractNumId="21" w15:restartNumberingAfterBreak="0">
     <w:nsid w:val="31EF5876"/>
     <w:multiLevelType w:val="hybridMultilevel"/>
     <w:tmpl w:val="1E74A3DE"/>
@@ -21697,7 +24218,7 @@
       </w:rPr>
     </w:lvl>
   </w:abstractNum>
-  <w:abstractNum w:abstractNumId="21" w15:restartNumberingAfterBreak="0">
+  <w:abstractNum w:abstractNumId="22" w15:restartNumberingAfterBreak="0">
     <w:nsid w:val="33CB261B"/>
     <w:multiLevelType w:val="hybridMultilevel"/>
     <w:tmpl w:val="19509894"/>
@@ -21810,7 +24331,120 @@
       </w:rPr>
     </w:lvl>
   </w:abstractNum>
-  <w:abstractNum w:abstractNumId="22" w15:restartNumberingAfterBreak="0">
+  <w:abstractNum w:abstractNumId="23" w15:restartNumberingAfterBreak="0">
+    <w:nsid w:val="37AA2EA6"/>
+    <w:multiLevelType w:val="hybridMultilevel"/>
+    <w:tmpl w:val="B6EABA4E"/>
+    <w:lvl w:ilvl="0" w:tplc="04190001">
+      <w:start w:val="1"/>
+      <w:numFmt w:val="bullet"/>
+      <w:lvlText w:val=""/>
+      <w:lvlJc w:val="left"/>
+      <w:pPr>
+        <w:ind w:left="1287" w:hanging="360"/>
+      </w:pPr>
+      <w:rPr>
+        <w:rFonts w:ascii="Symbol" w:hAnsi="Symbol" w:hint="default"/>
+      </w:rPr>
+    </w:lvl>
+    <w:lvl w:ilvl="1" w:tplc="04190003" w:tentative="1">
+      <w:start w:val="1"/>
+      <w:numFmt w:val="bullet"/>
+      <w:lvlText w:val="o"/>
+      <w:lvlJc w:val="left"/>
+      <w:pPr>
+        <w:ind w:left="2007" w:hanging="360"/>
+      </w:pPr>
+      <w:rPr>
+        <w:rFonts w:ascii="Courier New" w:hAnsi="Courier New" w:cs="Courier New" w:hint="default"/>
+      </w:rPr>
+    </w:lvl>
+    <w:lvl w:ilvl="2" w:tplc="04190005" w:tentative="1">
+      <w:start w:val="1"/>
+      <w:numFmt w:val="bullet"/>
+      <w:lvlText w:val=""/>
+      <w:lvlJc w:val="left"/>
+      <w:pPr>
+        <w:ind w:left="2727" w:hanging="360"/>
+      </w:pPr>
+      <w:rPr>
+        <w:rFonts w:ascii="Wingdings" w:hAnsi="Wingdings" w:hint="default"/>
+      </w:rPr>
+    </w:lvl>
+    <w:lvl w:ilvl="3" w:tplc="04190001" w:tentative="1">
+      <w:start w:val="1"/>
+      <w:numFmt w:val="bullet"/>
+      <w:lvlText w:val=""/>
+      <w:lvlJc w:val="left"/>
+      <w:pPr>
+        <w:ind w:left="3447" w:hanging="360"/>
+      </w:pPr>
+      <w:rPr>
+        <w:rFonts w:ascii="Symbol" w:hAnsi="Symbol" w:hint="default"/>
+      </w:rPr>
+    </w:lvl>
+    <w:lvl w:ilvl="4" w:tplc="04190003" w:tentative="1">
+      <w:start w:val="1"/>
+      <w:numFmt w:val="bullet"/>
+      <w:lvlText w:val="o"/>
+      <w:lvlJc w:val="left"/>
+      <w:pPr>
+        <w:ind w:left="4167" w:hanging="360"/>
+      </w:pPr>
+      <w:rPr>
+        <w:rFonts w:ascii="Courier New" w:hAnsi="Courier New" w:cs="Courier New" w:hint="default"/>
+      </w:rPr>
+    </w:lvl>
+    <w:lvl w:ilvl="5" w:tplc="04190005" w:tentative="1">
+      <w:start w:val="1"/>
+      <w:numFmt w:val="bullet"/>
+      <w:lvlText w:val=""/>
+      <w:lvlJc w:val="left"/>
+      <w:pPr>
+        <w:ind w:left="4887" w:hanging="360"/>
+      </w:pPr>
+      <w:rPr>
+        <w:rFonts w:ascii="Wingdings" w:hAnsi="Wingdings" w:hint="default"/>
+      </w:rPr>
+    </w:lvl>
+    <w:lvl w:ilvl="6" w:tplc="04190001" w:tentative="1">
+      <w:start w:val="1"/>
+      <w:numFmt w:val="bullet"/>
+      <w:lvlText w:val=""/>
+      <w:lvlJc w:val="left"/>
+      <w:pPr>
+        <w:ind w:left="5607" w:hanging="360"/>
+      </w:pPr>
+      <w:rPr>
+        <w:rFonts w:ascii="Symbol" w:hAnsi="Symbol" w:hint="default"/>
+      </w:rPr>
+    </w:lvl>
+    <w:lvl w:ilvl="7" w:tplc="04190003" w:tentative="1">
+      <w:start w:val="1"/>
+      <w:numFmt w:val="bullet"/>
+      <w:lvlText w:val="o"/>
+      <w:lvlJc w:val="left"/>
+      <w:pPr>
+        <w:ind w:left="6327" w:hanging="360"/>
+      </w:pPr>
+      <w:rPr>
+        <w:rFonts w:ascii="Courier New" w:hAnsi="Courier New" w:cs="Courier New" w:hint="default"/>
+      </w:rPr>
+    </w:lvl>
+    <w:lvl w:ilvl="8" w:tplc="04190005" w:tentative="1">
+      <w:start w:val="1"/>
+      <w:numFmt w:val="bullet"/>
+      <w:lvlText w:val=""/>
+      <w:lvlJc w:val="left"/>
+      <w:pPr>
+        <w:ind w:left="7047" w:hanging="360"/>
+      </w:pPr>
+      <w:rPr>
+        <w:rFonts w:ascii="Wingdings" w:hAnsi="Wingdings" w:hint="default"/>
+      </w:rPr>
+    </w:lvl>
+  </w:abstractNum>
+  <w:abstractNum w:abstractNumId="24" w15:restartNumberingAfterBreak="0">
     <w:nsid w:val="3E58700B"/>
     <w:multiLevelType w:val="hybridMultilevel"/>
     <w:tmpl w:val="65FE3DA4"/>
@@ -21923,7 +24557,7 @@
       </w:rPr>
     </w:lvl>
   </w:abstractNum>
-  <w:abstractNum w:abstractNumId="23" w15:restartNumberingAfterBreak="0">
+  <w:abstractNum w:abstractNumId="25" w15:restartNumberingAfterBreak="0">
     <w:nsid w:val="435441CB"/>
     <w:multiLevelType w:val="hybridMultilevel"/>
     <w:tmpl w:val="AEF202FC"/>
@@ -22036,7 +24670,7 @@
       </w:rPr>
     </w:lvl>
   </w:abstractNum>
-  <w:abstractNum w:abstractNumId="24" w15:restartNumberingAfterBreak="0">
+  <w:abstractNum w:abstractNumId="26" w15:restartNumberingAfterBreak="0">
     <w:nsid w:val="435A1087"/>
     <w:multiLevelType w:val="hybridMultilevel"/>
     <w:tmpl w:val="98D244DC"/>
@@ -22149,7 +24783,7 @@
       </w:rPr>
     </w:lvl>
   </w:abstractNum>
-  <w:abstractNum w:abstractNumId="25" w15:restartNumberingAfterBreak="0">
+  <w:abstractNum w:abstractNumId="27" w15:restartNumberingAfterBreak="0">
     <w:nsid w:val="45593358"/>
     <w:multiLevelType w:val="hybridMultilevel"/>
     <w:tmpl w:val="0EC60842"/>
@@ -22262,7 +24896,7 @@
       </w:rPr>
     </w:lvl>
   </w:abstractNum>
-  <w:abstractNum w:abstractNumId="26" w15:restartNumberingAfterBreak="0">
+  <w:abstractNum w:abstractNumId="28" w15:restartNumberingAfterBreak="0">
     <w:nsid w:val="49730C4D"/>
     <w:multiLevelType w:val="hybridMultilevel"/>
     <w:tmpl w:val="348089F6"/>
@@ -22375,10 +25009,10 @@
       </w:rPr>
     </w:lvl>
   </w:abstractNum>
-  <w:abstractNum w:abstractNumId="27" w15:restartNumberingAfterBreak="0">
+  <w:abstractNum w:abstractNumId="29" w15:restartNumberingAfterBreak="0">
     <w:nsid w:val="4F6642A1"/>
     <w:multiLevelType w:val="hybridMultilevel"/>
-    <w:tmpl w:val="15F8516E"/>
+    <w:tmpl w:val="7AB85C5A"/>
     <w:lvl w:ilvl="0" w:tplc="04190001">
       <w:start w:val="1"/>
       <w:numFmt w:val="bullet"/>
@@ -22488,7 +25122,7 @@
       </w:rPr>
     </w:lvl>
   </w:abstractNum>
-  <w:abstractNum w:abstractNumId="28" w15:restartNumberingAfterBreak="0">
+  <w:abstractNum w:abstractNumId="30" w15:restartNumberingAfterBreak="0">
     <w:nsid w:val="509B199B"/>
     <w:multiLevelType w:val="hybridMultilevel"/>
     <w:tmpl w:val="E4FE6BA4"/>
@@ -22601,7 +25235,7 @@
       </w:rPr>
     </w:lvl>
   </w:abstractNum>
-  <w:abstractNum w:abstractNumId="29" w15:restartNumberingAfterBreak="0">
+  <w:abstractNum w:abstractNumId="31" w15:restartNumberingAfterBreak="0">
     <w:nsid w:val="5205490F"/>
     <w:multiLevelType w:val="hybridMultilevel"/>
     <w:tmpl w:val="F45CF548"/>
@@ -22714,7 +25348,7 @@
       </w:rPr>
     </w:lvl>
   </w:abstractNum>
-  <w:abstractNum w:abstractNumId="30" w15:restartNumberingAfterBreak="0">
+  <w:abstractNum w:abstractNumId="32" w15:restartNumberingAfterBreak="0">
     <w:nsid w:val="5C224D8C"/>
     <w:multiLevelType w:val="hybridMultilevel"/>
     <w:tmpl w:val="6584DA92"/>
@@ -22827,7 +25461,7 @@
       </w:rPr>
     </w:lvl>
   </w:abstractNum>
-  <w:abstractNum w:abstractNumId="31" w15:restartNumberingAfterBreak="0">
+  <w:abstractNum w:abstractNumId="33" w15:restartNumberingAfterBreak="0">
     <w:nsid w:val="5C4920F5"/>
     <w:multiLevelType w:val="hybridMultilevel"/>
     <w:tmpl w:val="0C487C00"/>
@@ -22940,7 +25574,7 @@
       </w:rPr>
     </w:lvl>
   </w:abstractNum>
-  <w:abstractNum w:abstractNumId="32" w15:restartNumberingAfterBreak="0">
+  <w:abstractNum w:abstractNumId="34" w15:restartNumberingAfterBreak="0">
     <w:nsid w:val="632720FF"/>
     <w:multiLevelType w:val="hybridMultilevel"/>
     <w:tmpl w:val="0CDA4A86"/>
@@ -23053,7 +25687,120 @@
       </w:rPr>
     </w:lvl>
   </w:abstractNum>
-  <w:abstractNum w:abstractNumId="33" w15:restartNumberingAfterBreak="0">
+  <w:abstractNum w:abstractNumId="35" w15:restartNumberingAfterBreak="0">
+    <w:nsid w:val="634B6FC4"/>
+    <w:multiLevelType w:val="hybridMultilevel"/>
+    <w:tmpl w:val="1CE6230A"/>
+    <w:lvl w:ilvl="0" w:tplc="04190001">
+      <w:start w:val="1"/>
+      <w:numFmt w:val="bullet"/>
+      <w:lvlText w:val=""/>
+      <w:lvlJc w:val="left"/>
+      <w:pPr>
+        <w:ind w:left="1287" w:hanging="360"/>
+      </w:pPr>
+      <w:rPr>
+        <w:rFonts w:ascii="Symbol" w:hAnsi="Symbol" w:hint="default"/>
+      </w:rPr>
+    </w:lvl>
+    <w:lvl w:ilvl="1" w:tplc="04190003" w:tentative="1">
+      <w:start w:val="1"/>
+      <w:numFmt w:val="bullet"/>
+      <w:lvlText w:val="o"/>
+      <w:lvlJc w:val="left"/>
+      <w:pPr>
+        <w:ind w:left="2007" w:hanging="360"/>
+      </w:pPr>
+      <w:rPr>
+        <w:rFonts w:ascii="Courier New" w:hAnsi="Courier New" w:cs="Courier New" w:hint="default"/>
+      </w:rPr>
+    </w:lvl>
+    <w:lvl w:ilvl="2" w:tplc="04190005" w:tentative="1">
+      <w:start w:val="1"/>
+      <w:numFmt w:val="bullet"/>
+      <w:lvlText w:val=""/>
+      <w:lvlJc w:val="left"/>
+      <w:pPr>
+        <w:ind w:left="2727" w:hanging="360"/>
+      </w:pPr>
+      <w:rPr>
+        <w:rFonts w:ascii="Wingdings" w:hAnsi="Wingdings" w:hint="default"/>
+      </w:rPr>
+    </w:lvl>
+    <w:lvl w:ilvl="3" w:tplc="04190001" w:tentative="1">
+      <w:start w:val="1"/>
+      <w:numFmt w:val="bullet"/>
+      <w:lvlText w:val=""/>
+      <w:lvlJc w:val="left"/>
+      <w:pPr>
+        <w:ind w:left="3447" w:hanging="360"/>
+      </w:pPr>
+      <w:rPr>
+        <w:rFonts w:ascii="Symbol" w:hAnsi="Symbol" w:hint="default"/>
+      </w:rPr>
+    </w:lvl>
+    <w:lvl w:ilvl="4" w:tplc="04190003" w:tentative="1">
+      <w:start w:val="1"/>
+      <w:numFmt w:val="bullet"/>
+      <w:lvlText w:val="o"/>
+      <w:lvlJc w:val="left"/>
+      <w:pPr>
+        <w:ind w:left="4167" w:hanging="360"/>
+      </w:pPr>
+      <w:rPr>
+        <w:rFonts w:ascii="Courier New" w:hAnsi="Courier New" w:cs="Courier New" w:hint="default"/>
+      </w:rPr>
+    </w:lvl>
+    <w:lvl w:ilvl="5" w:tplc="04190005" w:tentative="1">
+      <w:start w:val="1"/>
+      <w:numFmt w:val="bullet"/>
+      <w:lvlText w:val=""/>
+      <w:lvlJc w:val="left"/>
+      <w:pPr>
+        <w:ind w:left="4887" w:hanging="360"/>
+      </w:pPr>
+      <w:rPr>
+        <w:rFonts w:ascii="Wingdings" w:hAnsi="Wingdings" w:hint="default"/>
+      </w:rPr>
+    </w:lvl>
+    <w:lvl w:ilvl="6" w:tplc="04190001" w:tentative="1">
+      <w:start w:val="1"/>
+      <w:numFmt w:val="bullet"/>
+      <w:lvlText w:val=""/>
+      <w:lvlJc w:val="left"/>
+      <w:pPr>
+        <w:ind w:left="5607" w:hanging="360"/>
+      </w:pPr>
+      <w:rPr>
+        <w:rFonts w:ascii="Symbol" w:hAnsi="Symbol" w:hint="default"/>
+      </w:rPr>
+    </w:lvl>
+    <w:lvl w:ilvl="7" w:tplc="04190003" w:tentative="1">
+      <w:start w:val="1"/>
+      <w:numFmt w:val="bullet"/>
+      <w:lvlText w:val="o"/>
+      <w:lvlJc w:val="left"/>
+      <w:pPr>
+        <w:ind w:left="6327" w:hanging="360"/>
+      </w:pPr>
+      <w:rPr>
+        <w:rFonts w:ascii="Courier New" w:hAnsi="Courier New" w:cs="Courier New" w:hint="default"/>
+      </w:rPr>
+    </w:lvl>
+    <w:lvl w:ilvl="8" w:tplc="04190005" w:tentative="1">
+      <w:start w:val="1"/>
+      <w:numFmt w:val="bullet"/>
+      <w:lvlText w:val=""/>
+      <w:lvlJc w:val="left"/>
+      <w:pPr>
+        <w:ind w:left="7047" w:hanging="360"/>
+      </w:pPr>
+      <w:rPr>
+        <w:rFonts w:ascii="Wingdings" w:hAnsi="Wingdings" w:hint="default"/>
+      </w:rPr>
+    </w:lvl>
+  </w:abstractNum>
+  <w:abstractNum w:abstractNumId="36" w15:restartNumberingAfterBreak="0">
     <w:nsid w:val="6A690328"/>
     <w:multiLevelType w:val="hybridMultilevel"/>
     <w:tmpl w:val="9A02E37A"/>
@@ -23139,7 +25886,7 @@
       </w:pPr>
     </w:lvl>
   </w:abstractNum>
-  <w:abstractNum w:abstractNumId="34" w15:restartNumberingAfterBreak="0">
+  <w:abstractNum w:abstractNumId="37" w15:restartNumberingAfterBreak="0">
     <w:nsid w:val="6E71219C"/>
     <w:multiLevelType w:val="hybridMultilevel"/>
     <w:tmpl w:val="46FA490C"/>
@@ -23252,7 +25999,7 @@
       </w:rPr>
     </w:lvl>
   </w:abstractNum>
-  <w:abstractNum w:abstractNumId="35" w15:restartNumberingAfterBreak="0">
+  <w:abstractNum w:abstractNumId="38" w15:restartNumberingAfterBreak="0">
     <w:nsid w:val="6EEB07B8"/>
     <w:multiLevelType w:val="hybridMultilevel"/>
     <w:tmpl w:val="8E42F70E"/>
@@ -23365,7 +26112,7 @@
       </w:rPr>
     </w:lvl>
   </w:abstractNum>
-  <w:abstractNum w:abstractNumId="36" w15:restartNumberingAfterBreak="0">
+  <w:abstractNum w:abstractNumId="39" w15:restartNumberingAfterBreak="0">
     <w:nsid w:val="6EEF1810"/>
     <w:multiLevelType w:val="hybridMultilevel"/>
     <w:tmpl w:val="9EE4374C"/>
@@ -23478,7 +26225,7 @@
       </w:rPr>
     </w:lvl>
   </w:abstractNum>
-  <w:abstractNum w:abstractNumId="37" w15:restartNumberingAfterBreak="0">
+  <w:abstractNum w:abstractNumId="40" w15:restartNumberingAfterBreak="0">
     <w:nsid w:val="7357183D"/>
     <w:multiLevelType w:val="hybridMultilevel"/>
     <w:tmpl w:val="3C18C768"/>
@@ -23591,7 +26338,7 @@
       </w:rPr>
     </w:lvl>
   </w:abstractNum>
-  <w:abstractNum w:abstractNumId="38" w15:restartNumberingAfterBreak="0">
+  <w:abstractNum w:abstractNumId="41" w15:restartNumberingAfterBreak="0">
     <w:nsid w:val="73CF27DE"/>
     <w:multiLevelType w:val="hybridMultilevel"/>
     <w:tmpl w:val="6F42B434"/>
@@ -23704,7 +26451,7 @@
       </w:rPr>
     </w:lvl>
   </w:abstractNum>
-  <w:abstractNum w:abstractNumId="39" w15:restartNumberingAfterBreak="0">
+  <w:abstractNum w:abstractNumId="42" w15:restartNumberingAfterBreak="0">
     <w:nsid w:val="77E3223B"/>
     <w:multiLevelType w:val="hybridMultilevel"/>
     <w:tmpl w:val="C26ADFE4"/>
@@ -23821,109 +26568,109 @@
     <w:abstractNumId w:val="7"/>
   </w:num>
   <w:num w:numId="2">
-    <w:abstractNumId w:val="15"/>
+    <w:abstractNumId w:val="16"/>
   </w:num>
   <w:num w:numId="3">
     <w:abstractNumId w:val="8"/>
   </w:num>
   <w:num w:numId="4">
-    <w:abstractNumId w:val="13"/>
+    <w:abstractNumId w:val="14"/>
   </w:num>
   <w:num w:numId="5">
-    <w:abstractNumId w:val="29"/>
+    <w:abstractNumId w:val="31"/>
   </w:num>
   <w:num w:numId="6">
-    <w:abstractNumId w:val="28"/>
+    <w:abstractNumId w:val="30"/>
   </w:num>
   <w:num w:numId="7">
-    <w:abstractNumId w:val="18"/>
+    <w:abstractNumId w:val="19"/>
   </w:num>
   <w:num w:numId="8">
-    <w:abstractNumId w:val="14"/>
+    <w:abstractNumId w:val="15"/>
   </w:num>
   <w:num w:numId="9">
-    <w:abstractNumId w:val="20"/>
+    <w:abstractNumId w:val="21"/>
   </w:num>
   <w:num w:numId="10">
-    <w:abstractNumId w:val="32"/>
+    <w:abstractNumId w:val="34"/>
   </w:num>
   <w:num w:numId="11">
-    <w:abstractNumId w:val="37"/>
+    <w:abstractNumId w:val="40"/>
   </w:num>
   <w:num w:numId="12">
     <w:abstractNumId w:val="4"/>
   </w:num>
   <w:num w:numId="13">
+    <w:abstractNumId w:val="18"/>
+  </w:num>
+  <w:num w:numId="14">
+    <w:abstractNumId w:val="42"/>
+  </w:num>
+  <w:num w:numId="15">
     <w:abstractNumId w:val="17"/>
   </w:num>
-  <w:num w:numId="14">
-    <w:abstractNumId w:val="39"/>
-  </w:num>
-  <w:num w:numId="15">
-    <w:abstractNumId w:val="16"/>
-  </w:num>
   <w:num w:numId="16">
-    <w:abstractNumId w:val="23"/>
+    <w:abstractNumId w:val="25"/>
   </w:num>
   <w:num w:numId="17">
-    <w:abstractNumId w:val="33"/>
+    <w:abstractNumId w:val="36"/>
   </w:num>
   <w:num w:numId="18">
-    <w:abstractNumId w:val="22"/>
+    <w:abstractNumId w:val="24"/>
   </w:num>
   <w:num w:numId="19">
-    <w:abstractNumId w:val="26"/>
+    <w:abstractNumId w:val="28"/>
   </w:num>
   <w:num w:numId="20">
-    <w:abstractNumId w:val="11"/>
+    <w:abstractNumId w:val="12"/>
   </w:num>
   <w:num w:numId="21">
     <w:abstractNumId w:val="2"/>
   </w:num>
   <w:num w:numId="22">
-    <w:abstractNumId w:val="12"/>
+    <w:abstractNumId w:val="13"/>
   </w:num>
   <w:num w:numId="23">
-    <w:abstractNumId w:val="31"/>
+    <w:abstractNumId w:val="33"/>
   </w:num>
   <w:num w:numId="24">
-    <w:abstractNumId w:val="19"/>
+    <w:abstractNumId w:val="20"/>
   </w:num>
   <w:num w:numId="25">
     <w:abstractNumId w:val="6"/>
   </w:num>
   <w:num w:numId="26">
-    <w:abstractNumId w:val="25"/>
+    <w:abstractNumId w:val="27"/>
   </w:num>
   <w:num w:numId="27">
-    <w:abstractNumId w:val="24"/>
+    <w:abstractNumId w:val="26"/>
   </w:num>
   <w:num w:numId="28">
     <w:abstractNumId w:val="9"/>
   </w:num>
   <w:num w:numId="29">
-    <w:abstractNumId w:val="21"/>
+    <w:abstractNumId w:val="22"/>
   </w:num>
   <w:num w:numId="30">
-    <w:abstractNumId w:val="30"/>
+    <w:abstractNumId w:val="32"/>
   </w:num>
   <w:num w:numId="31">
     <w:abstractNumId w:val="1"/>
   </w:num>
   <w:num w:numId="32">
-    <w:abstractNumId w:val="34"/>
+    <w:abstractNumId w:val="37"/>
   </w:num>
   <w:num w:numId="33">
-    <w:abstractNumId w:val="38"/>
+    <w:abstractNumId w:val="41"/>
   </w:num>
   <w:num w:numId="34">
-    <w:abstractNumId w:val="35"/>
+    <w:abstractNumId w:val="38"/>
   </w:num>
   <w:num w:numId="35">
     <w:abstractNumId w:val="10"/>
   </w:num>
   <w:num w:numId="36">
-    <w:abstractNumId w:val="36"/>
+    <w:abstractNumId w:val="39"/>
   </w:num>
   <w:num w:numId="37">
     <w:abstractNumId w:val="5"/>
@@ -23935,7 +26682,16 @@
     <w:abstractNumId w:val="0"/>
   </w:num>
   <w:num w:numId="40">
-    <w:abstractNumId w:val="27"/>
+    <w:abstractNumId w:val="29"/>
+  </w:num>
+  <w:num w:numId="41">
+    <w:abstractNumId w:val="11"/>
+  </w:num>
+  <w:num w:numId="42">
+    <w:abstractNumId w:val="35"/>
+  </w:num>
+  <w:num w:numId="43">
+    <w:abstractNumId w:val="23"/>
   </w:num>
   <w:numIdMacAtCleanup w:val="32"/>
 </w:numbering>
@@ -25118,6 +27874,563 @@
 </w:styles>
 </file>
 
+<file path=word/glossary/document.xml><?xml version="1.0" encoding="utf-8"?>
+<w:glossaryDocument xmlns:wpc="http://schemas.microsoft.com/office/word/2010/wordprocessingCanvas" xmlns:cx="http://schemas.microsoft.com/office/drawing/2014/chartex" xmlns:cx1="http://schemas.microsoft.com/office/drawing/2015/9/8/chartex" xmlns:cx2="http://schemas.microsoft.com/office/drawing/2015/10/21/chartex" xmlns:cx3="http://schemas.microsoft.com/office/drawing/2016/5/9/chartex" xmlns:cx4="http://schemas.microsoft.com/office/drawing/2016/5/10/chartex" xmlns:cx5="http://schemas.microsoft.com/office/drawing/2016/5/11/chartex" xmlns:cx6="http://schemas.microsoft.com/office/drawing/2016/5/12/chartex" xmlns:cx7="http://schemas.microsoft.com/office/drawing/2016/5/13/chartex" xmlns:cx8="http://schemas.microsoft.com/office/drawing/2016/5/14/chartex" xmlns:mc="http://schemas.openxmlformats.org/markup-compatibility/2006" xmlns:aink="http://schemas.microsoft.com/office/drawing/2016/ink" xmlns:am3d="http://schemas.microsoft.com/office/drawing/2017/model3d" xmlns:o="urn:schemas-microsoft-com:office:office" xmlns:r="http://schemas.openxmlformats.org/officeDocument/2006/relationships" xmlns:m="http://schemas.openxmlformats.org/officeDocument/2006/math" xmlns:v="urn:schemas-microsoft-com:vml" xmlns:wp14="http://schemas.microsoft.com/office/word/2010/wordprocessingDrawing" xmlns:wp="http://schemas.openxmlformats.org/drawingml/2006/wordprocessingDrawing" xmlns:w10="urn:schemas-microsoft-com:office:word" xmlns:w="http://schemas.openxmlformats.org/wordprocessingml/2006/main" xmlns:w14="http://schemas.microsoft.com/office/word/2010/wordml" xmlns:w15="http://schemas.microsoft.com/office/word/2012/wordml" xmlns:w16cid="http://schemas.microsoft.com/office/word/2016/wordml/cid" xmlns:w16se="http://schemas.microsoft.com/office/word/2015/wordml/symex" xmlns:wpg="http://schemas.microsoft.com/office/word/2010/wordprocessingGroup" xmlns:wpi="http://schemas.microsoft.com/office/word/2010/wordprocessingInk" xmlns:wne="http://schemas.microsoft.com/office/word/2006/wordml" xmlns:wps="http://schemas.microsoft.com/office/word/2010/wordprocessingShape" mc:Ignorable="w14 w15 w16se w16cid wp14"/>
+</file>
+
+<file path=word/glossary/fontTable.xml><?xml version="1.0" encoding="utf-8"?>
+<w:fonts xmlns:mc="http://schemas.openxmlformats.org/markup-compatibility/2006" xmlns:r="http://schemas.openxmlformats.org/officeDocument/2006/relationships" xmlns:w="http://schemas.openxmlformats.org/wordprocessingml/2006/main" xmlns:w14="http://schemas.microsoft.com/office/word/2010/wordml" xmlns:w15="http://schemas.microsoft.com/office/word/2012/wordml" xmlns:w16cid="http://schemas.microsoft.com/office/word/2016/wordml/cid" xmlns:w16se="http://schemas.microsoft.com/office/word/2015/wordml/symex" mc:Ignorable="w14 w15 w16se w16cid">
+  <w:font w:name="Symbol">
+    <w:panose1 w:val="05050102010706020507"/>
+    <w:charset w:val="02"/>
+    <w:family w:val="roman"/>
+    <w:pitch w:val="variable"/>
+    <w:sig w:usb0="00000000" w:usb1="10000000" w:usb2="00000000" w:usb3="00000000" w:csb0="80000000" w:csb1="00000000"/>
+  </w:font>
+  <w:font w:name="Times New Roman">
+    <w:panose1 w:val="02020603050405020304"/>
+    <w:charset w:val="CC"/>
+    <w:family w:val="roman"/>
+    <w:pitch w:val="variable"/>
+    <w:sig w:usb0="E0002EFF" w:usb1="C000785B" w:usb2="00000009" w:usb3="00000000" w:csb0="000001FF" w:csb1="00000000"/>
+  </w:font>
+  <w:font w:name="Courier New">
+    <w:panose1 w:val="02070309020205020404"/>
+    <w:charset w:val="CC"/>
+    <w:family w:val="modern"/>
+    <w:pitch w:val="fixed"/>
+    <w:sig w:usb0="E0002EFF" w:usb1="C0007843" w:usb2="00000009" w:usb3="00000000" w:csb0="000001FF" w:csb1="00000000"/>
+  </w:font>
+  <w:font w:name="Wingdings">
+    <w:panose1 w:val="05000000000000000000"/>
+    <w:charset w:val="02"/>
+    <w:family w:val="auto"/>
+    <w:pitch w:val="variable"/>
+    <w:sig w:usb0="00000000" w:usb1="10000000" w:usb2="00000000" w:usb3="00000000" w:csb0="80000000" w:csb1="00000000"/>
+  </w:font>
+  <w:font w:name="Calibri">
+    <w:panose1 w:val="020F0502020204030204"/>
+    <w:charset w:val="CC"/>
+    <w:family w:val="swiss"/>
+    <w:pitch w:val="variable"/>
+    <w:sig w:usb0="E0002AFF" w:usb1="C000247B" w:usb2="00000009" w:usb3="00000000" w:csb0="000001FF" w:csb1="00000000"/>
+  </w:font>
+  <w:font w:name="Calibri Light">
+    <w:panose1 w:val="020F0302020204030204"/>
+    <w:charset w:val="CC"/>
+    <w:family w:val="swiss"/>
+    <w:pitch w:val="variable"/>
+    <w:sig w:usb0="E0002AFF" w:usb1="C000247B" w:usb2="00000009" w:usb3="00000000" w:csb0="000001FF" w:csb1="00000000"/>
+  </w:font>
+  <w:font w:name="Segoe UI">
+    <w:panose1 w:val="020B0502040204020203"/>
+    <w:charset w:val="CC"/>
+    <w:family w:val="swiss"/>
+    <w:pitch w:val="variable"/>
+    <w:sig w:usb0="E4002EFF" w:usb1="C000E47F" w:usb2="00000009" w:usb3="00000000" w:csb0="000001FF" w:csb1="00000000"/>
+  </w:font>
+  <w:font w:name="Cambria Math">
+    <w:panose1 w:val="02040503050406030204"/>
+    <w:charset w:val="CC"/>
+    <w:family w:val="roman"/>
+    <w:pitch w:val="variable"/>
+    <w:sig w:usb0="E00006FF" w:usb1="420024FF" w:usb2="02000000" w:usb3="00000000" w:csb0="0000019F" w:csb1="00000000"/>
+  </w:font>
+  <w:font w:name="Arial">
+    <w:panose1 w:val="020B0604020202020204"/>
+    <w:charset w:val="CC"/>
+    <w:family w:val="swiss"/>
+    <w:pitch w:val="variable"/>
+    <w:sig w:usb0="E0002EFF" w:usb1="C0007843" w:usb2="00000009" w:usb3="00000000" w:csb0="000001FF" w:csb1="00000000"/>
+  </w:font>
+</w:fonts>
+</file>
+
+<file path=word/glossary/settings.xml><?xml version="1.0" encoding="utf-8"?>
+<w:settings xmlns:mc="http://schemas.openxmlformats.org/markup-compatibility/2006" xmlns:o="urn:schemas-microsoft-com:office:office" xmlns:r="http://schemas.openxmlformats.org/officeDocument/2006/relationships" xmlns:m="http://schemas.openxmlformats.org/officeDocument/2006/math" xmlns:v="urn:schemas-microsoft-com:vml" xmlns:w10="urn:schemas-microsoft-com:office:word" xmlns:w="http://schemas.openxmlformats.org/wordprocessingml/2006/main" xmlns:w14="http://schemas.microsoft.com/office/word/2010/wordml" xmlns:w15="http://schemas.microsoft.com/office/word/2012/wordml" xmlns:w16cid="http://schemas.microsoft.com/office/word/2016/wordml/cid" xmlns:w16se="http://schemas.microsoft.com/office/word/2015/wordml/symex" xmlns:sl="http://schemas.openxmlformats.org/schemaLibrary/2006/main" mc:Ignorable="w14 w15 w16se w16cid">
+  <w:view w:val="normal"/>
+  <w:defaultTabStop w:val="708"/>
+  <w:characterSpacingControl w:val="doNotCompress"/>
+  <w:compat>
+    <w:useFELayout/>
+    <w:compatSetting w:name="compatibilityMode" w:uri="http://schemas.microsoft.com/office/word" w:val="15"/>
+    <w:compatSetting w:name="overrideTableStyleFontSizeAndJustification" w:uri="http://schemas.microsoft.com/office/word" w:val="1"/>
+    <w:compatSetting w:name="enableOpenTypeFeatures" w:uri="http://schemas.microsoft.com/office/word" w:val="1"/>
+    <w:compatSetting w:name="doNotFlipMirrorIndents" w:uri="http://schemas.microsoft.com/office/word" w:val="1"/>
+    <w:compatSetting w:name="differentiateMultirowTableHeaders" w:uri="http://schemas.microsoft.com/office/word" w:val="1"/>
+    <w:compatSetting w:name="useWord2013TrackBottomHyphenation" w:uri="http://schemas.microsoft.com/office/word" w:val="0"/>
+  </w:compat>
+  <w:rsids>
+    <w:rsidRoot w:val="00B1428E"/>
+    <w:rsid w:val="00B1428E"/>
+    <w:rsid w:val="00D72407"/>
+  </w:rsids>
+  <m:mathPr>
+    <m:mathFont m:val="Cambria Math"/>
+    <m:brkBin m:val="before"/>
+    <m:brkBinSub m:val="--"/>
+    <m:smallFrac m:val="0"/>
+    <m:dispDef/>
+    <m:lMargin m:val="0"/>
+    <m:rMargin m:val="0"/>
+    <m:defJc m:val="centerGroup"/>
+    <m:wrapIndent m:val="1440"/>
+    <m:intLim m:val="subSup"/>
+    <m:naryLim m:val="undOvr"/>
+  </m:mathPr>
+  <w:themeFontLang w:val="ru-RU"/>
+  <w:clrSchemeMapping w:bg1="light1" w:t1="dark1" w:bg2="light2" w:t2="dark2" w:accent1="accent1" w:accent2="accent2" w:accent3="accent3" w:accent4="accent4" w:accent5="accent5" w:accent6="accent6" w:hyperlink="hyperlink" w:followedHyperlink="followedHyperlink"/>
+  <w:decimalSymbol w:val=","/>
+  <w:listSeparator w:val=";"/>
+  <w15:chartTrackingRefBased/>
+</w:settings>
+</file>
+
+<file path=word/glossary/styles.xml><?xml version="1.0" encoding="utf-8"?>
+<w:styles xmlns:mc="http://schemas.openxmlformats.org/markup-compatibility/2006" xmlns:r="http://schemas.openxmlformats.org/officeDocument/2006/relationships" xmlns:w="http://schemas.openxmlformats.org/wordprocessingml/2006/main" xmlns:w14="http://schemas.microsoft.com/office/word/2010/wordml" xmlns:w15="http://schemas.microsoft.com/office/word/2012/wordml" xmlns:w16cid="http://schemas.microsoft.com/office/word/2016/wordml/cid" xmlns:w16se="http://schemas.microsoft.com/office/word/2015/wordml/symex" mc:Ignorable="w14 w15 w16se w16cid">
+  <w:docDefaults>
+    <w:rPrDefault>
+      <w:rPr>
+        <w:rFonts w:asciiTheme="minorHAnsi" w:eastAsiaTheme="minorEastAsia" w:hAnsiTheme="minorHAnsi" w:cstheme="minorBidi"/>
+        <w:sz w:val="22"/>
+        <w:szCs w:val="22"/>
+        <w:lang w:val="ru-RU" w:eastAsia="ru-RU" w:bidi="ar-SA"/>
+      </w:rPr>
+    </w:rPrDefault>
+    <w:pPrDefault>
+      <w:pPr>
+        <w:spacing w:after="160" w:line="259" w:lineRule="auto"/>
+      </w:pPr>
+    </w:pPrDefault>
+  </w:docDefaults>
+  <w:latentStyles w:defLockedState="0" w:defUIPriority="99" w:defSemiHidden="0" w:defUnhideWhenUsed="0" w:defQFormat="0" w:count="375">
+    <w:lsdException w:name="Normal" w:uiPriority="0" w:qFormat="1"/>
+    <w:lsdException w:name="heading 1" w:uiPriority="9" w:qFormat="1"/>
+    <w:lsdException w:name="heading 2" w:semiHidden="1" w:uiPriority="9" w:unhideWhenUsed="1" w:qFormat="1"/>
+    <w:lsdException w:name="heading 3" w:semiHidden="1" w:uiPriority="9" w:unhideWhenUsed="1" w:qFormat="1"/>
+    <w:lsdException w:name="heading 4" w:semiHidden="1" w:uiPriority="9" w:unhideWhenUsed="1" w:qFormat="1"/>
+    <w:lsdException w:name="heading 5" w:semiHidden="1" w:uiPriority="9" w:unhideWhenUsed="1" w:qFormat="1"/>
+    <w:lsdException w:name="heading 6" w:semiHidden="1" w:uiPriority="9" w:unhideWhenUsed="1" w:qFormat="1"/>
+    <w:lsdException w:name="heading 7" w:semiHidden="1" w:uiPriority="9" w:unhideWhenUsed="1" w:qFormat="1"/>
+    <w:lsdException w:name="heading 8" w:semiHidden="1" w:uiPriority="9" w:unhideWhenUsed="1" w:qFormat="1"/>
+    <w:lsdException w:name="heading 9" w:semiHidden="1" w:uiPriority="9" w:unhideWhenUsed="1" w:qFormat="1"/>
+    <w:lsdException w:name="index 1" w:semiHidden="1" w:unhideWhenUsed="1"/>
+    <w:lsdException w:name="index 2" w:semiHidden="1" w:unhideWhenUsed="1"/>
+    <w:lsdException w:name="index 3" w:semiHidden="1" w:unhideWhenUsed="1"/>
+    <w:lsdException w:name="index 4" w:semiHidden="1" w:unhideWhenUsed="1"/>
+    <w:lsdException w:name="index 5" w:semiHidden="1" w:unhideWhenUsed="1"/>
+    <w:lsdException w:name="index 6" w:semiHidden="1" w:unhideWhenUsed="1"/>
+    <w:lsdException w:name="index 7" w:semiHidden="1" w:unhideWhenUsed="1"/>
+    <w:lsdException w:name="index 8" w:semiHidden="1" w:unhideWhenUsed="1"/>
+    <w:lsdException w:name="index 9" w:semiHidden="1" w:unhideWhenUsed="1"/>
+    <w:lsdException w:name="toc 1" w:semiHidden="1" w:uiPriority="39" w:unhideWhenUsed="1"/>
+    <w:lsdException w:name="toc 2" w:semiHidden="1" w:uiPriority="39" w:unhideWhenUsed="1"/>
+    <w:lsdException w:name="toc 3" w:semiHidden="1" w:uiPriority="39" w:unhideWhenUsed="1"/>
+    <w:lsdException w:name="toc 4" w:semiHidden="1" w:uiPriority="39" w:unhideWhenUsed="1"/>
+    <w:lsdException w:name="toc 5" w:semiHidden="1" w:uiPriority="39" w:unhideWhenUsed="1"/>
+    <w:lsdException w:name="toc 6" w:semiHidden="1" w:uiPriority="39" w:unhideWhenUsed="1"/>
+    <w:lsdException w:name="toc 7" w:semiHidden="1" w:uiPriority="39" w:unhideWhenUsed="1"/>
+    <w:lsdException w:name="toc 8" w:semiHidden="1" w:uiPriority="39" w:unhideWhenUsed="1"/>
+    <w:lsdException w:name="toc 9" w:semiHidden="1" w:uiPriority="39" w:unhideWhenUsed="1"/>
+    <w:lsdException w:name="Normal Indent" w:semiHidden="1" w:unhideWhenUsed="1"/>
+    <w:lsdException w:name="footnote text" w:semiHidden="1" w:unhideWhenUsed="1"/>
+    <w:lsdException w:name="annotation text" w:semiHidden="1" w:unhideWhenUsed="1"/>
+    <w:lsdException w:name="header" w:semiHidden="1" w:unhideWhenUsed="1"/>
+    <w:lsdException w:name="footer" w:semiHidden="1" w:unhideWhenUsed="1"/>
+    <w:lsdException w:name="index heading" w:semiHidden="1" w:unhideWhenUsed="1"/>
+    <w:lsdException w:name="caption" w:semiHidden="1" w:uiPriority="35" w:unhideWhenUsed="1" w:qFormat="1"/>
+    <w:lsdException w:name="table of figures" w:semiHidden="1" w:unhideWhenUsed="1"/>
+    <w:lsdException w:name="envelope address" w:semiHidden="1" w:unhideWhenUsed="1"/>
+    <w:lsdException w:name="envelope return" w:semiHidden="1" w:unhideWhenUsed="1"/>
+    <w:lsdException w:name="footnote reference" w:semiHidden="1" w:unhideWhenUsed="1"/>
+    <w:lsdException w:name="annotation reference" w:semiHidden="1" w:unhideWhenUsed="1"/>
+    <w:lsdException w:name="line number" w:semiHidden="1" w:unhideWhenUsed="1"/>
+    <w:lsdException w:name="page number" w:semiHidden="1" w:unhideWhenUsed="1"/>
+    <w:lsdException w:name="endnote reference" w:semiHidden="1" w:unhideWhenUsed="1"/>
+    <w:lsdException w:name="endnote text" w:semiHidden="1" w:unhideWhenUsed="1"/>
+    <w:lsdException w:name="table of authorities" w:semiHidden="1" w:unhideWhenUsed="1"/>
+    <w:lsdException w:name="macro" w:semiHidden="1" w:unhideWhenUsed="1"/>
+    <w:lsdException w:name="toa heading" w:semiHidden="1" w:unhideWhenUsed="1"/>
+    <w:lsdException w:name="List" w:semiHidden="1" w:unhideWhenUsed="1"/>
+    <w:lsdException w:name="List Bullet" w:semiHidden="1" w:unhideWhenUsed="1"/>
+    <w:lsdException w:name="List Number" w:semiHidden="1" w:unhideWhenUsed="1"/>
+    <w:lsdException w:name="List 2" w:semiHidden="1" w:unhideWhenUsed="1"/>
+    <w:lsdException w:name="List 3" w:semiHidden="1" w:unhideWhenUsed="1"/>
+    <w:lsdException w:name="List 4" w:semiHidden="1" w:unhideWhenUsed="1"/>
+    <w:lsdException w:name="List 5" w:semiHidden="1" w:unhideWhenUsed="1"/>
+    <w:lsdException w:name="List Bullet 2" w:semiHidden="1" w:unhideWhenUsed="1"/>
+    <w:lsdException w:name="List Bullet 3" w:semiHidden="1" w:unhideWhenUsed="1"/>
+    <w:lsdException w:name="List Bullet 4" w:semiHidden="1" w:unhideWhenUsed="1"/>
+    <w:lsdException w:name="List Bullet 5" w:semiHidden="1" w:unhideWhenUsed="1"/>
+    <w:lsdException w:name="List Number 2" w:semiHidden="1" w:unhideWhenUsed="1"/>
+    <w:lsdException w:name="List Number 3" w:semiHidden="1" w:unhideWhenUsed="1"/>
+    <w:lsdException w:name="List Number 4" w:semiHidden="1" w:unhideWhenUsed="1"/>
+    <w:lsdException w:name="List Number 5" w:semiHidden="1" w:unhideWhenUsed="1"/>
+    <w:lsdException w:name="Title" w:uiPriority="10" w:qFormat="1"/>
+    <w:lsdException w:name="Closing" w:semiHidden="1" w:unhideWhenUsed="1"/>
+    <w:lsdException w:name="Signature" w:semiHidden="1" w:unhideWhenUsed="1"/>
+    <w:lsdException w:name="Default Paragraph Font" w:semiHidden="1" w:uiPriority="1" w:unhideWhenUsed="1"/>
+    <w:lsdException w:name="Body Text" w:semiHidden="1" w:unhideWhenUsed="1"/>
+    <w:lsdException w:name="Body Text Indent" w:semiHidden="1" w:unhideWhenUsed="1"/>
+    <w:lsdException w:name="List Continue" w:semiHidden="1" w:unhideWhenUsed="1"/>
+    <w:lsdException w:name="List Continue 2" w:semiHidden="1" w:unhideWhenUsed="1"/>
+    <w:lsdException w:name="List Continue 3" w:semiHidden="1" w:unhideWhenUsed="1"/>
+    <w:lsdException w:name="List Continue 4" w:semiHidden="1" w:unhideWhenUsed="1"/>
+    <w:lsdException w:name="List Continue 5" w:semiHidden="1" w:unhideWhenUsed="1"/>
+    <w:lsdException w:name="Message Header" w:semiHidden="1" w:unhideWhenUsed="1"/>
+    <w:lsdException w:name="Subtitle" w:uiPriority="11" w:qFormat="1"/>
+    <w:lsdException w:name="Salutation" w:semiHidden="1" w:unhideWhenUsed="1"/>
+    <w:lsdException w:name="Date" w:semiHidden="1" w:unhideWhenUsed="1"/>
+    <w:lsdException w:name="Body Text First Indent" w:semiHidden="1" w:unhideWhenUsed="1"/>
+    <w:lsdException w:name="Body Text First Indent 2" w:semiHidden="1" w:unhideWhenUsed="1"/>
+    <w:lsdException w:name="Note Heading" w:semiHidden="1" w:unhideWhenUsed="1"/>
+    <w:lsdException w:name="Body Text 2" w:semiHidden="1" w:unhideWhenUsed="1"/>
+    <w:lsdException w:name="Body Text 3" w:semiHidden="1" w:unhideWhenUsed="1"/>
+    <w:lsdException w:name="Body Text Indent 2" w:semiHidden="1" w:unhideWhenUsed="1"/>
+    <w:lsdException w:name="Body Text Indent 3" w:semiHidden="1" w:unhideWhenUsed="1"/>
+    <w:lsdException w:name="Block Text" w:semiHidden="1" w:unhideWhenUsed="1"/>
+    <w:lsdException w:name="Hyperlink" w:semiHidden="1" w:unhideWhenUsed="1"/>
+    <w:lsdException w:name="FollowedHyperlink" w:semiHidden="1" w:unhideWhenUsed="1"/>
+    <w:lsdException w:name="Strong" w:uiPriority="22" w:qFormat="1"/>
+    <w:lsdException w:name="Emphasis" w:uiPriority="20" w:qFormat="1"/>
+    <w:lsdException w:name="Document Map" w:semiHidden="1" w:unhideWhenUsed="1"/>
+    <w:lsdException w:name="Plain Text" w:semiHidden="1" w:unhideWhenUsed="1"/>
+    <w:lsdException w:name="E-mail Signature" w:semiHidden="1" w:unhideWhenUsed="1"/>
+    <w:lsdException w:name="HTML Top of Form" w:semiHidden="1" w:unhideWhenUsed="1"/>
+    <w:lsdException w:name="HTML Bottom of Form" w:semiHidden="1" w:unhideWhenUsed="1"/>
+    <w:lsdException w:name="Normal (Web)" w:semiHidden="1" w:unhideWhenUsed="1"/>
+    <w:lsdException w:name="HTML Acronym" w:semiHidden="1" w:unhideWhenUsed="1"/>
+    <w:lsdException w:name="HTML Address" w:semiHidden="1" w:unhideWhenUsed="1"/>
+    <w:lsdException w:name="HTML Cite" w:semiHidden="1" w:unhideWhenUsed="1"/>
+    <w:lsdException w:name="HTML Code" w:semiHidden="1" w:unhideWhenUsed="1"/>
+    <w:lsdException w:name="HTML Definition" w:semiHidden="1" w:unhideWhenUsed="1"/>
+    <w:lsdException w:name="HTML Keyboard" w:semiHidden="1" w:unhideWhenUsed="1"/>
+    <w:lsdException w:name="HTML Preformatted" w:semiHidden="1" w:unhideWhenUsed="1"/>
+    <w:lsdException w:name="HTML Sample" w:semiHidden="1" w:unhideWhenUsed="1"/>
+    <w:lsdException w:name="HTML Typewriter" w:semiHidden="1" w:unhideWhenUsed="1"/>
+    <w:lsdException w:name="HTML Variable" w:semiHidden="1" w:unhideWhenUsed="1"/>
+    <w:lsdException w:name="Normal Table" w:semiHidden="1" w:unhideWhenUsed="1"/>
+    <w:lsdException w:name="annotation subject" w:semiHidden="1" w:unhideWhenUsed="1"/>
+    <w:lsdException w:name="No List" w:semiHidden="1" w:unhideWhenUsed="1"/>
+    <w:lsdException w:name="Outline List 1" w:semiHidden="1" w:unhideWhenUsed="1"/>
+    <w:lsdException w:name="Outline List 2" w:semiHidden="1" w:unhideWhenUsed="1"/>
+    <w:lsdException w:name="Outline List 3" w:semiHidden="1" w:unhideWhenUsed="1"/>
+    <w:lsdException w:name="Table Simple 1" w:semiHidden="1" w:unhideWhenUsed="1"/>
+    <w:lsdException w:name="Table Simple 2" w:semiHidden="1" w:unhideWhenUsed="1"/>
+    <w:lsdException w:name="Table Simple 3" w:semiHidden="1" w:unhideWhenUsed="1"/>
+    <w:lsdException w:name="Table Classic 1" w:semiHidden="1" w:unhideWhenUsed="1"/>
+    <w:lsdException w:name="Table Classic 2" w:semiHidden="1" w:unhideWhenUsed="1"/>
+    <w:lsdException w:name="Table Classic 3" w:semiHidden="1" w:unhideWhenUsed="1"/>
+    <w:lsdException w:name="Table Classic 4" w:semiHidden="1" w:unhideWhenUsed="1"/>
+    <w:lsdException w:name="Table Colorful 1" w:semiHidden="1" w:unhideWhenUsed="1"/>
+    <w:lsdException w:name="Table Colorful 2" w:semiHidden="1" w:unhideWhenUsed="1"/>
+    <w:lsdException w:name="Table Colorful 3" w:semiHidden="1" w:unhideWhenUsed="1"/>
+    <w:lsdException w:name="Table Columns 1" w:semiHidden="1" w:unhideWhenUsed="1"/>
+    <w:lsdException w:name="Table Columns 2" w:semiHidden="1" w:unhideWhenUsed="1"/>
+    <w:lsdException w:name="Table Columns 3" w:semiHidden="1" w:unhideWhenUsed="1"/>
+    <w:lsdException w:name="Table Columns 4" w:semiHidden="1" w:unhideWhenUsed="1"/>
+    <w:lsdException w:name="Table Columns 5" w:semiHidden="1" w:unhideWhenUsed="1"/>
+    <w:lsdException w:name="Table Grid 1" w:semiHidden="1" w:unhideWhenUsed="1"/>
+    <w:lsdException w:name="Table Grid 2" w:semiHidden="1" w:unhideWhenUsed="1"/>
+    <w:lsdException w:name="Table Grid 3" w:semiHidden="1" w:unhideWhenUsed="1"/>
+    <w:lsdException w:name="Table Grid 4" w:semiHidden="1" w:unhideWhenUsed="1"/>
+    <w:lsdException w:name="Table Grid 5" w:semiHidden="1" w:unhideWhenUsed="1"/>
+    <w:lsdException w:name="Table Grid 6" w:semiHidden="1" w:unhideWhenUsed="1"/>
+    <w:lsdException w:name="Table Grid 7" w:semiHidden="1" w:unhideWhenUsed="1"/>
+    <w:lsdException w:name="Table Grid 8" w:semiHidden="1" w:unhideWhenUsed="1"/>
+    <w:lsdException w:name="Table List 1" w:semiHidden="1" w:unhideWhenUsed="1"/>
+    <w:lsdException w:name="Table List 2" w:semiHidden="1" w:unhideWhenUsed="1"/>
+    <w:lsdException w:name="Table List 3" w:semiHidden="1" w:unhideWhenUsed="1"/>
+    <w:lsdException w:name="Table List 4" w:semiHidden="1" w:unhideWhenUsed="1"/>
+    <w:lsdException w:name="Table List 5" w:semiHidden="1" w:unhideWhenUsed="1"/>
+    <w:lsdException w:name="Table List 6" w:semiHidden="1" w:unhideWhenUsed="1"/>
+    <w:lsdException w:name="Table List 7" w:semiHidden="1" w:unhideWhenUsed="1"/>
+    <w:lsdException w:name="Table List 8" w:semiHidden="1" w:unhideWhenUsed="1"/>
+    <w:lsdException w:name="Table 3D effects 1" w:semiHidden="1" w:unhideWhenUsed="1"/>
+    <w:lsdException w:name="Table 3D effects 2" w:semiHidden="1" w:unhideWhenUsed="1"/>
+    <w:lsdException w:name="Table 3D effects 3" w:semiHidden="1" w:unhideWhenUsed="1"/>
+    <w:lsdException w:name="Table Contemporary" w:semiHidden="1" w:unhideWhenUsed="1"/>
+    <w:lsdException w:name="Table Elegant" w:semiHidden="1" w:unhideWhenUsed="1"/>
+    <w:lsdException w:name="Table Professional" w:semiHidden="1" w:unhideWhenUsed="1"/>
+    <w:lsdException w:name="Table Subtle 1" w:semiHidden="1" w:unhideWhenUsed="1"/>
+    <w:lsdException w:name="Table Subtle 2" w:semiHidden="1" w:unhideWhenUsed="1"/>
+    <w:lsdException w:name="Table Web 1" w:semiHidden="1" w:unhideWhenUsed="1"/>
+    <w:lsdException w:name="Table Web 2" w:semiHidden="1" w:unhideWhenUsed="1"/>
+    <w:lsdException w:name="Table Web 3" w:semiHidden="1" w:unhideWhenUsed="1"/>
+    <w:lsdException w:name="Balloon Text" w:semiHidden="1" w:unhideWhenUsed="1"/>
+    <w:lsdException w:name="Table Grid" w:uiPriority="39"/>
+    <w:lsdException w:name="Table Theme" w:semiHidden="1" w:unhideWhenUsed="1"/>
+    <w:lsdException w:name="Placeholder Text" w:semiHidden="1"/>
+    <w:lsdException w:name="No Spacing" w:uiPriority="1" w:qFormat="1"/>
+    <w:lsdException w:name="Light Shading" w:uiPriority="60"/>
+    <w:lsdException w:name="Light List" w:uiPriority="61"/>
+    <w:lsdException w:name="Light Grid" w:uiPriority="62"/>
+    <w:lsdException w:name="Medium Shading 1" w:uiPriority="63"/>
+    <w:lsdException w:name="Medium Shading 2" w:uiPriority="64"/>
+    <w:lsdException w:name="Medium List 1" w:uiPriority="65"/>
+    <w:lsdException w:name="Medium List 2" w:uiPriority="66"/>
+    <w:lsdException w:name="Medium Grid 1" w:uiPriority="67"/>
+    <w:lsdException w:name="Medium Grid 2" w:uiPriority="68"/>
+    <w:lsdException w:name="Medium Grid 3" w:uiPriority="69"/>
+    <w:lsdException w:name="Dark List" w:uiPriority="70"/>
+    <w:lsdException w:name="Colorful Shading" w:uiPriority="71"/>
+    <w:lsdException w:name="Colorful List" w:uiPriority="72"/>
+    <w:lsdException w:name="Colorful Grid" w:uiPriority="73"/>
+    <w:lsdException w:name="Light Shading Accent 1" w:uiPriority="60"/>
+    <w:lsdException w:name="Light List Accent 1" w:uiPriority="61"/>
+    <w:lsdException w:name="Light Grid Accent 1" w:uiPriority="62"/>
+    <w:lsdException w:name="Medium Shading 1 Accent 1" w:uiPriority="63"/>
+    <w:lsdException w:name="Medium Shading 2 Accent 1" w:uiPriority="64"/>
+    <w:lsdException w:name="Medium List 1 Accent 1" w:uiPriority="65"/>
+    <w:lsdException w:name="Revision" w:semiHidden="1"/>
+    <w:lsdException w:name="List Paragraph" w:uiPriority="34" w:qFormat="1"/>
+    <w:lsdException w:name="Quote" w:uiPriority="29" w:qFormat="1"/>
+    <w:lsdException w:name="Intense Quote" w:uiPriority="30" w:qFormat="1"/>
+    <w:lsdException w:name="Medium List 2 Accent 1" w:uiPriority="66"/>
+    <w:lsdException w:name="Medium Grid 1 Accent 1" w:uiPriority="67"/>
+    <w:lsdException w:name="Medium Grid 2 Accent 1" w:uiPriority="68"/>
+    <w:lsdException w:name="Medium Grid 3 Accent 1" w:uiPriority="69"/>
+    <w:lsdException w:name="Dark List Accent 1" w:uiPriority="70"/>
+    <w:lsdException w:name="Colorful Shading Accent 1" w:uiPriority="71"/>
+    <w:lsdException w:name="Colorful List Accent 1" w:uiPriority="72"/>
+    <w:lsdException w:name="Colorful Grid Accent 1" w:uiPriority="73"/>
+    <w:lsdException w:name="Light Shading Accent 2" w:uiPriority="60"/>
+    <w:lsdException w:name="Light List Accent 2" w:uiPriority="61"/>
+    <w:lsdException w:name="Light Grid Accent 2" w:uiPriority="62"/>
+    <w:lsdException w:name="Medium Shading 1 Accent 2" w:uiPriority="63"/>
+    <w:lsdException w:name="Medium Shading 2 Accent 2" w:uiPriority="64"/>
+    <w:lsdException w:name="Medium List 1 Accent 2" w:uiPriority="65"/>
+    <w:lsdException w:name="Medium List 2 Accent 2" w:uiPriority="66"/>
+    <w:lsdException w:name="Medium Grid 1 Accent 2" w:uiPriority="67"/>
+    <w:lsdException w:name="Medium Grid 2 Accent 2" w:uiPriority="68"/>
+    <w:lsdException w:name="Medium Grid 3 Accent 2" w:uiPriority="69"/>
+    <w:lsdException w:name="Dark List Accent 2" w:uiPriority="70"/>
+    <w:lsdException w:name="Colorful Shading Accent 2" w:uiPriority="71"/>
+    <w:lsdException w:name="Colorful List Accent 2" w:uiPriority="72"/>
+    <w:lsdException w:name="Colorful Grid Accent 2" w:uiPriority="73"/>
+    <w:lsdException w:name="Light Shading Accent 3" w:uiPriority="60"/>
+    <w:lsdException w:name="Light List Accent 3" w:uiPriority="61"/>
+    <w:lsdException w:name="Light Grid Accent 3" w:uiPriority="62"/>
+    <w:lsdException w:name="Medium Shading 1 Accent 3" w:uiPriority="63"/>
+    <w:lsdException w:name="Medium Shading 2 Accent 3" w:uiPriority="64"/>
+    <w:lsdException w:name="Medium List 1 Accent 3" w:uiPriority="65"/>
+    <w:lsdException w:name="Medium List 2 Accent 3" w:uiPriority="66"/>
+    <w:lsdException w:name="Medium Grid 1 Accent 3" w:uiPriority="67"/>
+    <w:lsdException w:name="Medium Grid 2 Accent 3" w:uiPriority="68"/>
+    <w:lsdException w:name="Medium Grid 3 Accent 3" w:uiPriority="69"/>
+    <w:lsdException w:name="Dark List Accent 3" w:uiPriority="70"/>
+    <w:lsdException w:name="Colorful Shading Accent 3" w:uiPriority="71"/>
+    <w:lsdException w:name="Colorful List Accent 3" w:uiPriority="72"/>
+    <w:lsdException w:name="Colorful Grid Accent 3" w:uiPriority="73"/>
+    <w:lsdException w:name="Light Shading Accent 4" w:uiPriority="60"/>
+    <w:lsdException w:name="Light List Accent 4" w:uiPriority="61"/>
+    <w:lsdException w:name="Light Grid Accent 4" w:uiPriority="62"/>
+    <w:lsdException w:name="Medium Shading 1 Accent 4" w:uiPriority="63"/>
+    <w:lsdException w:name="Medium Shading 2 Accent 4" w:uiPriority="64"/>
+    <w:lsdException w:name="Medium List 1 Accent 4" w:uiPriority="65"/>
+    <w:lsdException w:name="Medium List 2 Accent 4" w:uiPriority="66"/>
+    <w:lsdException w:name="Medium Grid 1 Accent 4" w:uiPriority="67"/>
+    <w:lsdException w:name="Medium Grid 2 Accent 4" w:uiPriority="68"/>
+    <w:lsdException w:name="Medium Grid 3 Accent 4" w:uiPriority="69"/>
+    <w:lsdException w:name="Dark List Accent 4" w:uiPriority="70"/>
+    <w:lsdException w:name="Colorful Shading Accent 4" w:uiPriority="71"/>
+    <w:lsdException w:name="Colorful List Accent 4" w:uiPriority="72"/>
+    <w:lsdException w:name="Colorful Grid Accent 4" w:uiPriority="73"/>
+    <w:lsdException w:name="Light Shading Accent 5" w:uiPriority="60"/>
+    <w:lsdException w:name="Light List Accent 5" w:uiPriority="61"/>
+    <w:lsdException w:name="Light Grid Accent 5" w:uiPriority="62"/>
+    <w:lsdException w:name="Medium Shading 1 Accent 5" w:uiPriority="63"/>
+    <w:lsdException w:name="Medium Shading 2 Accent 5" w:uiPriority="64"/>
+    <w:lsdException w:name="Medium List 1 Accent 5" w:uiPriority="65"/>
+    <w:lsdException w:name="Medium List 2 Accent 5" w:uiPriority="66"/>
+    <w:lsdException w:name="Medium Grid 1 Accent 5" w:uiPriority="67"/>
+    <w:lsdException w:name="Medium Grid 2 Accent 5" w:uiPriority="68"/>
+    <w:lsdException w:name="Medium Grid 3 Accent 5" w:uiPriority="69"/>
+    <w:lsdException w:name="Dark List Accent 5" w:uiPriority="70"/>
+    <w:lsdException w:name="Colorful Shading Accent 5" w:uiPriority="71"/>
+    <w:lsdException w:name="Colorful List Accent 5" w:uiPriority="72"/>
+    <w:lsdException w:name="Colorful Grid Accent 5" w:uiPriority="73"/>
+    <w:lsdException w:name="Light Shading Accent 6" w:uiPriority="60"/>
+    <w:lsdException w:name="Light List Accent 6" w:uiPriority="61"/>
+    <w:lsdException w:name="Light Grid Accent 6" w:uiPriority="62"/>
+    <w:lsdException w:name="Medium Shading 1 Accent 6" w:uiPriority="63"/>
+    <w:lsdException w:name="Medium Shading 2 Accent 6" w:uiPriority="64"/>
+    <w:lsdException w:name="Medium List 1 Accent 6" w:uiPriority="65"/>
+    <w:lsdException w:name="Medium List 2 Accent 6" w:uiPriority="66"/>
+    <w:lsdException w:name="Medium Grid 1 Accent 6" w:uiPriority="67"/>
+    <w:lsdException w:name="Medium Grid 2 Accent 6" w:uiPriority="68"/>
+    <w:lsdException w:name="Medium Grid 3 Accent 6" w:uiPriority="69"/>
+    <w:lsdException w:name="Dark List Accent 6" w:uiPriority="70"/>
+    <w:lsdException w:name="Colorful Shading Accent 6" w:uiPriority="71"/>
+    <w:lsdException w:name="Colorful List Accent 6" w:uiPriority="72"/>
+    <w:lsdException w:name="Colorful Grid Accent 6" w:uiPriority="73"/>
+    <w:lsdException w:name="Subtle Emphasis" w:uiPriority="19" w:qFormat="1"/>
+    <w:lsdException w:name="Intense Emphasis" w:uiPriority="21" w:qFormat="1"/>
+    <w:lsdException w:name="Subtle Reference" w:uiPriority="31" w:qFormat="1"/>
+    <w:lsdException w:name="Intense Reference" w:uiPriority="32" w:qFormat="1"/>
+    <w:lsdException w:name="Book Title" w:uiPriority="33" w:qFormat="1"/>
+    <w:lsdException w:name="Bibliography" w:semiHidden="1" w:uiPriority="37" w:unhideWhenUsed="1"/>
+    <w:lsdException w:name="TOC Heading" w:semiHidden="1" w:uiPriority="39" w:unhideWhenUsed="1" w:qFormat="1"/>
+    <w:lsdException w:name="Plain Table 1" w:uiPriority="41"/>
+    <w:lsdException w:name="Plain Table 2" w:uiPriority="42"/>
+    <w:lsdException w:name="Plain Table 3" w:uiPriority="43"/>
+    <w:lsdException w:name="Plain Table 4" w:uiPriority="44"/>
+    <w:lsdException w:name="Plain Table 5" w:uiPriority="45"/>
+    <w:lsdException w:name="Grid Table Light" w:uiPriority="40"/>
+    <w:lsdException w:name="Grid Table 1 Light" w:uiPriority="46"/>
+    <w:lsdException w:name="Grid Table 2" w:uiPriority="47"/>
+    <w:lsdException w:name="Grid Table 3" w:uiPriority="48"/>
+    <w:lsdException w:name="Grid Table 4" w:uiPriority="49"/>
+    <w:lsdException w:name="Grid Table 5 Dark" w:uiPriority="50"/>
+    <w:lsdException w:name="Grid Table 6 Colorful" w:uiPriority="51"/>
+    <w:lsdException w:name="Grid Table 7 Colorful" w:uiPriority="52"/>
+    <w:lsdException w:name="Grid Table 1 Light Accent 1" w:uiPriority="46"/>
+    <w:lsdException w:name="Grid Table 2 Accent 1" w:uiPriority="47"/>
+    <w:lsdException w:name="Grid Table 3 Accent 1" w:uiPriority="48"/>
+    <w:lsdException w:name="Grid Table 4 Accent 1" w:uiPriority="49"/>
+    <w:lsdException w:name="Grid Table 5 Dark Accent 1" w:uiPriority="50"/>
+    <w:lsdException w:name="Grid Table 6 Colorful Accent 1" w:uiPriority="51"/>
+    <w:lsdException w:name="Grid Table 7 Colorful Accent 1" w:uiPriority="52"/>
+    <w:lsdException w:name="Grid Table 1 Light Accent 2" w:uiPriority="46"/>
+    <w:lsdException w:name="Grid Table 2 Accent 2" w:uiPriority="47"/>
+    <w:lsdException w:name="Grid Table 3 Accent 2" w:uiPriority="48"/>
+    <w:lsdException w:name="Grid Table 4 Accent 2" w:uiPriority="49"/>
+    <w:lsdException w:name="Grid Table 5 Dark Accent 2" w:uiPriority="50"/>
+    <w:lsdException w:name="Grid Table 6 Colorful Accent 2" w:uiPriority="51"/>
+    <w:lsdException w:name="Grid Table 7 Colorful Accent 2" w:uiPriority="52"/>
+    <w:lsdException w:name="Grid Table 1 Light Accent 3" w:uiPriority="46"/>
+    <w:lsdException w:name="Grid Table 2 Accent 3" w:uiPriority="47"/>
+    <w:lsdException w:name="Grid Table 3 Accent 3" w:uiPriority="48"/>
+    <w:lsdException w:name="Grid Table 4 Accent 3" w:uiPriority="49"/>
+    <w:lsdException w:name="Grid Table 5 Dark Accent 3" w:uiPriority="50"/>
+    <w:lsdException w:name="Grid Table 6 Colorful Accent 3" w:uiPriority="51"/>
+    <w:lsdException w:name="Grid Table 7 Colorful Accent 3" w:uiPriority="52"/>
+    <w:lsdException w:name="Grid Table 1 Light Accent 4" w:uiPriority="46"/>
+    <w:lsdException w:name="Grid Table 2 Accent 4" w:uiPriority="47"/>
+    <w:lsdException w:name="Grid Table 3 Accent 4" w:uiPriority="48"/>
+    <w:lsdException w:name="Grid Table 4 Accent 4" w:uiPriority="49"/>
+    <w:lsdException w:name="Grid Table 5 Dark Accent 4" w:uiPriority="50"/>
+    <w:lsdException w:name="Grid Table 6 Colorful Accent 4" w:uiPriority="51"/>
+    <w:lsdException w:name="Grid Table 7 Colorful Accent 4" w:uiPriority="52"/>
+    <w:lsdException w:name="Grid Table 1 Light Accent 5" w:uiPriority="46"/>
+    <w:lsdException w:name="Grid Table 2 Accent 5" w:uiPriority="47"/>
+    <w:lsdException w:name="Grid Table 3 Accent 5" w:uiPriority="48"/>
+    <w:lsdException w:name="Grid Table 4 Accent 5" w:uiPriority="49"/>
+    <w:lsdException w:name="Grid Table 5 Dark Accent 5" w:uiPriority="50"/>
+    <w:lsdException w:name="Grid Table 6 Colorful Accent 5" w:uiPriority="51"/>
+    <w:lsdException w:name="Grid Table 7 Colorful Accent 5" w:uiPriority="52"/>
+    <w:lsdException w:name="Grid Table 1 Light Accent 6" w:uiPriority="46"/>
+    <w:lsdException w:name="Grid Table 2 Accent 6" w:uiPriority="47"/>
+    <w:lsdException w:name="Grid Table 3 Accent 6" w:uiPriority="48"/>
+    <w:lsdException w:name="Grid Table 4 Accent 6" w:uiPriority="49"/>
+    <w:lsdException w:name="Grid Table 5 Dark Accent 6" w:uiPriority="50"/>
+    <w:lsdException w:name="Grid Table 6 Colorful Accent 6" w:uiPriority="51"/>
+    <w:lsdException w:name="Grid Table 7 Colorful Accent 6" w:uiPriority="52"/>
+    <w:lsdException w:name="List Table 1 Light" w:uiPriority="46"/>
+    <w:lsdException w:name="List Table 2" w:uiPriority="47"/>
+    <w:lsdException w:name="List Table 3" w:uiPriority="48"/>
+    <w:lsdException w:name="List Table 4" w:uiPriority="49"/>
+    <w:lsdException w:name="List Table 5 Dark" w:uiPriority="50"/>
+    <w:lsdException w:name="List Table 6 Colorful" w:uiPriority="51"/>
+    <w:lsdException w:name="List Table 7 Colorful" w:uiPriority="52"/>
+    <w:lsdException w:name="List Table 1 Light Accent 1" w:uiPriority="46"/>
+    <w:lsdException w:name="List Table 2 Accent 1" w:uiPriority="47"/>
+    <w:lsdException w:name="List Table 3 Accent 1" w:uiPriority="48"/>
+    <w:lsdException w:name="List Table 4 Accent 1" w:uiPriority="49"/>
+    <w:lsdException w:name="List Table 5 Dark Accent 1" w:uiPriority="50"/>
+    <w:lsdException w:name="List Table 6 Colorful Accent 1" w:uiPriority="51"/>
+    <w:lsdException w:name="List Table 7 Colorful Accent 1" w:uiPriority="52"/>
+    <w:lsdException w:name="List Table 1 Light Accent 2" w:uiPriority="46"/>
+    <w:lsdException w:name="List Table 2 Accent 2" w:uiPriority="47"/>
+    <w:lsdException w:name="List Table 3 Accent 2" w:uiPriority="48"/>
+    <w:lsdException w:name="List Table 4 Accent 2" w:uiPriority="49"/>
+    <w:lsdException w:name="List Table 5 Dark Accent 2" w:uiPriority="50"/>
+    <w:lsdException w:name="List Table 6 Colorful Accent 2" w:uiPriority="51"/>
+    <w:lsdException w:name="List Table 7 Colorful Accent 2" w:uiPriority="52"/>
+    <w:lsdException w:name="List Table 1 Light Accent 3" w:uiPriority="46"/>
+    <w:lsdException w:name="List Table 2 Accent 3" w:uiPriority="47"/>
+    <w:lsdException w:name="List Table 3 Accent 3" w:uiPriority="48"/>
+    <w:lsdException w:name="List Table 4 Accent 3" w:uiPriority="49"/>
+    <w:lsdException w:name="List Table 5 Dark Accent 3" w:uiPriority="50"/>
+    <w:lsdException w:name="List Table 6 Colorful Accent 3" w:uiPriority="51"/>
+    <w:lsdException w:name="List Table 7 Colorful Accent 3" w:uiPriority="52"/>
+    <w:lsdException w:name="List Table 1 Light Accent 4" w:uiPriority="46"/>
+    <w:lsdException w:name="List Table 2 Accent 4" w:uiPriority="47"/>
+    <w:lsdException w:name="List Table 3 Accent 4" w:uiPriority="48"/>
+    <w:lsdException w:name="List Table 4 Accent 4" w:uiPriority="49"/>
+    <w:lsdException w:name="List Table 5 Dark Accent 4" w:uiPriority="50"/>
+    <w:lsdException w:name="List Table 6 Colorful Accent 4" w:uiPriority="51"/>
+    <w:lsdException w:name="List Table 7 Colorful Accent 4" w:uiPriority="52"/>
+    <w:lsdException w:name="List Table 1 Light Accent 5" w:uiPriority="46"/>
+    <w:lsdException w:name="List Table 2 Accent 5" w:uiPriority="47"/>
+    <w:lsdException w:name="List Table 3 Accent 5" w:uiPriority="48"/>
+    <w:lsdException w:name="List Table 4 Accent 5" w:uiPriority="49"/>
+    <w:lsdException w:name="List Table 5 Dark Accent 5" w:uiPriority="50"/>
+    <w:lsdException w:name="List Table 6 Colorful Accent 5" w:uiPriority="51"/>
+    <w:lsdException w:name="List Table 7 Colorful Accent 5" w:uiPriority="52"/>
+    <w:lsdException w:name="List Table 1 Light Accent 6" w:uiPriority="46"/>
+    <w:lsdException w:name="List Table 2 Accent 6" w:uiPriority="47"/>
+    <w:lsdException w:name="List Table 3 Accent 6" w:uiPriority="48"/>
+    <w:lsdException w:name="List Table 4 Accent 6" w:uiPriority="49"/>
+    <w:lsdException w:name="List Table 5 Dark Accent 6" w:uiPriority="50"/>
+    <w:lsdException w:name="List Table 6 Colorful Accent 6" w:uiPriority="51"/>
+    <w:lsdException w:name="List Table 7 Colorful Accent 6" w:uiPriority="52"/>
+    <w:lsdException w:name="Mention" w:semiHidden="1" w:unhideWhenUsed="1"/>
+    <w:lsdException w:name="Smart Hyperlink" w:semiHidden="1" w:unhideWhenUsed="1"/>
+    <w:lsdException w:name="Hashtag" w:semiHidden="1" w:unhideWhenUsed="1"/>
+    <w:lsdException w:name="Unresolved Mention" w:semiHidden="1" w:unhideWhenUsed="1"/>
+  </w:latentStyles>
+  <w:style w:type="paragraph" w:default="1" w:styleId="a">
+    <w:name w:val="Normal"/>
+    <w:qFormat/>
+  </w:style>
+  <w:style w:type="character" w:default="1" w:styleId="a0">
+    <w:name w:val="Default Paragraph Font"/>
+    <w:uiPriority w:val="1"/>
+    <w:semiHidden/>
+    <w:unhideWhenUsed/>
+  </w:style>
+  <w:style w:type="table" w:default="1" w:styleId="a1">
+    <w:name w:val="Normal Table"/>
+    <w:uiPriority w:val="99"/>
+    <w:semiHidden/>
+    <w:unhideWhenUsed/>
+    <w:tblPr>
+      <w:tblInd w:w="0" w:type="dxa"/>
+      <w:tblCellMar>
+        <w:top w:w="0" w:type="dxa"/>
+        <w:left w:w="108" w:type="dxa"/>
+        <w:bottom w:w="0" w:type="dxa"/>
+        <w:right w:w="108" w:type="dxa"/>
+      </w:tblCellMar>
+    </w:tblPr>
+  </w:style>
+  <w:style w:type="numbering" w:default="1" w:styleId="a2">
+    <w:name w:val="No List"/>
+    <w:uiPriority w:val="99"/>
+    <w:semiHidden/>
+    <w:unhideWhenUsed/>
+  </w:style>
+  <w:style w:type="character" w:styleId="a3">
+    <w:name w:val="Placeholder Text"/>
+    <w:basedOn w:val="a0"/>
+    <w:uiPriority w:val="99"/>
+    <w:semiHidden/>
+    <w:rsid w:val="00B1428E"/>
+    <w:rPr>
+      <w:color w:val="808080"/>
+    </w:rPr>
+  </w:style>
+</w:styles>
+</file>
+
+<file path=word/glossary/webSettings.xml><?xml version="1.0" encoding="utf-8"?>
+<w:webSettings xmlns:mc="http://schemas.openxmlformats.org/markup-compatibility/2006" xmlns:r="http://schemas.openxmlformats.org/officeDocument/2006/relationships" xmlns:w="http://schemas.openxmlformats.org/wordprocessingml/2006/main" xmlns:w14="http://schemas.microsoft.com/office/word/2010/wordml" xmlns:w15="http://schemas.microsoft.com/office/word/2012/wordml" xmlns:w16cid="http://schemas.microsoft.com/office/word/2016/wordml/cid" xmlns:w16se="http://schemas.microsoft.com/office/word/2015/wordml/symex" mc:Ignorable="w14 w15 w16se w16cid">
+  <w:optimizeForBrowser/>
+  <w:allowPNG/>
+</w:webSettings>
+</file>
+
 <file path=word/theme/theme1.xml><?xml version="1.0" encoding="utf-8"?>
 <a:theme xmlns:a="http://schemas.openxmlformats.org/drawingml/2006/main" name="Тема Office">
   <a:themeElements>
@@ -25418,7 +28731,7 @@
 </file>
 
 <file path=customXml/itemProps1.xml><?xml version="1.0" encoding="utf-8"?>
-<ds:datastoreItem xmlns:ds="http://schemas.openxmlformats.org/officeDocument/2006/customXml" ds:itemID="{FD9FCB32-9D42-4C14-AE9F-45D8A069C7ED}">
+<ds:datastoreItem xmlns:ds="http://schemas.openxmlformats.org/officeDocument/2006/customXml" ds:itemID="{66BAE907-54C7-4A9C-AC39-9DC40CC993D3}">
   <ds:schemaRefs>
     <ds:schemaRef ds:uri="http://schemas.openxmlformats.org/officeDocument/2006/bibliography"/>
   </ds:schemaRefs>

</xml_diff>